<commit_message>
cập nhật file đặc tả.
cập nhật file đặc tả.
</commit_message>
<xml_diff>
--- a/phân tích thiết kế hệ thống/dactawebsize.docx
+++ b/phân tích thiết kế hệ thống/dactawebsize.docx
@@ -2039,8 +2039,1492 @@
           <w:rFonts w:ascii="Times New Roman" w:hAnsi="Times New Roman" w:cs="Times New Roman"/>
         </w:rPr>
       </w:pPr>
-      <w:bookmarkStart w:id="0" w:name="_GoBack"/>
-      <w:bookmarkEnd w:id="0"/>
+      <w:r>
+        <w:rPr>
+          <w:rFonts w:ascii="Times New Roman" w:hAnsi="Times New Roman" w:cs="Times New Roman"/>
+        </w:rPr>
+        <w:tab/>
+      </w:r>
+      <w:r>
+        <w:rPr>
+          <w:rFonts w:ascii="Times New Roman" w:hAnsi="Times New Roman" w:cs="Times New Roman"/>
+        </w:rPr>
+        <w:tab/>
+        <w:t>II.2.2  Quy trình nhiệp vụ chung.</w:t>
+      </w:r>
+    </w:p>
+    <w:p>
+      <w:pPr>
+        <w:tabs>
+          <w:tab w:val="left" w:pos="720"/>
+          <w:tab w:val="left" w:pos="1440"/>
+          <w:tab w:val="left" w:pos="2160"/>
+          <w:tab w:val="left" w:pos="2880"/>
+          <w:tab w:val="left" w:pos="3600"/>
+          <w:tab w:val="left" w:pos="4320"/>
+          <w:tab w:val="left" w:pos="5040"/>
+          <w:tab w:val="left" w:pos="5760"/>
+          <w:tab w:val="left" w:pos="6750"/>
+        </w:tabs>
+        <w:rPr>
+          <w:rFonts w:ascii="Times New Roman" w:hAnsi="Times New Roman" w:cs="Times New Roman"/>
+        </w:rPr>
+      </w:pPr>
+      <w:r>
+        <w:rPr>
+          <w:rFonts w:ascii="Times New Roman" w:hAnsi="Times New Roman" w:cs="Times New Roman"/>
+        </w:rPr>
+        <w:tab/>
+      </w:r>
+      <w:r>
+        <w:rPr>
+          <w:rFonts w:ascii="Times New Roman" w:hAnsi="Times New Roman" w:cs="Times New Roman"/>
+        </w:rPr>
+        <w:tab/>
+      </w:r>
+      <w:r>
+        <w:rPr>
+          <w:rFonts w:ascii="Times New Roman" w:hAnsi="Times New Roman" w:cs="Times New Roman"/>
+        </w:rPr>
+        <w:tab/>
+        <w:t>II.2.2.1 Quy trình thêm mới.</w:t>
+      </w:r>
+    </w:p>
+    <w:p>
+      <w:pPr>
+        <w:tabs>
+          <w:tab w:val="left" w:pos="720"/>
+          <w:tab w:val="left" w:pos="1440"/>
+          <w:tab w:val="left" w:pos="2160"/>
+          <w:tab w:val="left" w:pos="2880"/>
+          <w:tab w:val="left" w:pos="3600"/>
+          <w:tab w:val="left" w:pos="4320"/>
+          <w:tab w:val="left" w:pos="5040"/>
+          <w:tab w:val="left" w:pos="5760"/>
+          <w:tab w:val="left" w:pos="6750"/>
+        </w:tabs>
+        <w:rPr>
+          <w:rFonts w:ascii="Times New Roman" w:hAnsi="Times New Roman" w:cs="Times New Roman"/>
+        </w:rPr>
+      </w:pPr>
+    </w:p>
+    <w:p>
+      <w:pPr>
+        <w:tabs>
+          <w:tab w:val="left" w:pos="720"/>
+          <w:tab w:val="left" w:pos="1440"/>
+          <w:tab w:val="left" w:pos="2160"/>
+          <w:tab w:val="left" w:pos="2880"/>
+          <w:tab w:val="left" w:pos="3600"/>
+          <w:tab w:val="left" w:pos="4320"/>
+          <w:tab w:val="left" w:pos="5040"/>
+          <w:tab w:val="left" w:pos="5760"/>
+          <w:tab w:val="left" w:pos="6750"/>
+        </w:tabs>
+        <w:rPr>
+          <w:rFonts w:ascii="Times New Roman" w:hAnsi="Times New Roman" w:cs="Times New Roman"/>
+        </w:rPr>
+      </w:pPr>
+      <w:r>
+        <w:rPr>
+          <w:rFonts w:ascii="Times New Roman" w:hAnsi="Times New Roman" w:cs="Times New Roman"/>
+        </w:rPr>
+        <w:tab/>
+      </w:r>
+      <w:r>
+        <w:rPr>
+          <w:rFonts w:ascii="Times New Roman" w:hAnsi="Times New Roman" w:cs="Times New Roman"/>
+        </w:rPr>
+        <w:tab/>
+        <w:t>II.2.3 Phân hệ  quản trị thông tin.</w:t>
+      </w:r>
+    </w:p>
+    <w:p>
+      <w:pPr>
+        <w:tabs>
+          <w:tab w:val="left" w:pos="720"/>
+          <w:tab w:val="left" w:pos="1440"/>
+          <w:tab w:val="left" w:pos="2160"/>
+          <w:tab w:val="left" w:pos="2880"/>
+          <w:tab w:val="left" w:pos="3600"/>
+          <w:tab w:val="left" w:pos="4320"/>
+          <w:tab w:val="left" w:pos="5040"/>
+          <w:tab w:val="left" w:pos="5760"/>
+          <w:tab w:val="left" w:pos="6750"/>
+        </w:tabs>
+        <w:rPr>
+          <w:rFonts w:ascii="Times New Roman" w:hAnsi="Times New Roman" w:cs="Times New Roman"/>
+        </w:rPr>
+      </w:pPr>
+      <w:r>
+        <w:rPr>
+          <w:rFonts w:ascii="Times New Roman" w:hAnsi="Times New Roman" w:cs="Times New Roman"/>
+        </w:rPr>
+        <w:tab/>
+      </w:r>
+      <w:r>
+        <w:rPr>
+          <w:rFonts w:ascii="Times New Roman" w:hAnsi="Times New Roman" w:cs="Times New Roman"/>
+        </w:rPr>
+        <w:tab/>
+      </w:r>
+      <w:r>
+        <w:rPr>
+          <w:rFonts w:ascii="Times New Roman" w:hAnsi="Times New Roman" w:cs="Times New Roman"/>
+        </w:rPr>
+        <w:tab/>
+      </w:r>
+      <w:r>
+        <w:rPr>
+          <w:rFonts w:ascii="Times New Roman" w:hAnsi="Times New Roman" w:cs="Times New Roman"/>
+        </w:rPr>
+        <w:t>II.3.3.1 Quản lý thông tin khách hàng.</w:t>
+      </w:r>
+    </w:p>
+    <w:p>
+      <w:pPr>
+        <w:tabs>
+          <w:tab w:val="left" w:pos="720"/>
+          <w:tab w:val="left" w:pos="1440"/>
+          <w:tab w:val="left" w:pos="2160"/>
+          <w:tab w:val="left" w:pos="2880"/>
+          <w:tab w:val="left" w:pos="3600"/>
+          <w:tab w:val="left" w:pos="4320"/>
+          <w:tab w:val="left" w:pos="5040"/>
+          <w:tab w:val="left" w:pos="5760"/>
+          <w:tab w:val="left" w:pos="6750"/>
+        </w:tabs>
+        <w:rPr>
+          <w:rFonts w:ascii="Times New Roman" w:hAnsi="Times New Roman" w:cs="Times New Roman"/>
+        </w:rPr>
+      </w:pPr>
+      <w:r>
+        <w:rPr>
+          <w:rFonts w:ascii="Times New Roman" w:hAnsi="Times New Roman" w:cs="Times New Roman"/>
+        </w:rPr>
+        <w:tab/>
+      </w:r>
+      <w:r>
+        <w:rPr>
+          <w:rFonts w:ascii="Times New Roman" w:hAnsi="Times New Roman" w:cs="Times New Roman"/>
+        </w:rPr>
+        <w:tab/>
+      </w:r>
+      <w:r>
+        <w:rPr>
+          <w:rFonts w:ascii="Times New Roman" w:hAnsi="Times New Roman" w:cs="Times New Roman"/>
+        </w:rPr>
+        <w:tab/>
+      </w:r>
+      <w:r>
+        <w:rPr>
+          <w:rFonts w:ascii="Times New Roman" w:hAnsi="Times New Roman" w:cs="Times New Roman"/>
+        </w:rPr>
+        <w:tab/>
+        <w:t>II.3.3.1.1 Thêm mới thông tin khách hàng.</w:t>
+      </w:r>
+    </w:p>
+    <w:p>
+      <w:pPr>
+        <w:tabs>
+          <w:tab w:val="left" w:pos="720"/>
+          <w:tab w:val="left" w:pos="1440"/>
+          <w:tab w:val="left" w:pos="2160"/>
+          <w:tab w:val="left" w:pos="2880"/>
+          <w:tab w:val="left" w:pos="3600"/>
+          <w:tab w:val="left" w:pos="4320"/>
+          <w:tab w:val="left" w:pos="5040"/>
+          <w:tab w:val="left" w:pos="5760"/>
+          <w:tab w:val="left" w:pos="6750"/>
+        </w:tabs>
+        <w:ind w:left="2880"/>
+        <w:rPr>
+          <w:rFonts w:ascii="Times New Roman" w:hAnsi="Times New Roman" w:cs="Times New Roman"/>
+        </w:rPr>
+      </w:pPr>
+      <w:r>
+        <w:rPr>
+          <w:rFonts w:ascii="Times New Roman" w:hAnsi="Times New Roman" w:cs="Times New Roman"/>
+        </w:rPr>
+        <w:t>II.3.3.1.2</w:t>
+      </w:r>
+      <w:r>
+        <w:rPr>
+          <w:rFonts w:ascii="Times New Roman" w:hAnsi="Times New Roman" w:cs="Times New Roman"/>
+        </w:rPr>
+        <w:t xml:space="preserve"> Sửa thông tin khách hàng. </w:t>
+      </w:r>
+    </w:p>
+    <w:p>
+      <w:pPr>
+        <w:tabs>
+          <w:tab w:val="left" w:pos="720"/>
+          <w:tab w:val="left" w:pos="1440"/>
+          <w:tab w:val="left" w:pos="2160"/>
+          <w:tab w:val="left" w:pos="2880"/>
+          <w:tab w:val="left" w:pos="3600"/>
+          <w:tab w:val="left" w:pos="4320"/>
+          <w:tab w:val="left" w:pos="5040"/>
+          <w:tab w:val="left" w:pos="5760"/>
+          <w:tab w:val="left" w:pos="6750"/>
+        </w:tabs>
+        <w:ind w:left="2880"/>
+        <w:rPr>
+          <w:rFonts w:ascii="Times New Roman" w:hAnsi="Times New Roman" w:cs="Times New Roman"/>
+        </w:rPr>
+      </w:pPr>
+      <w:r>
+        <w:rPr>
+          <w:rFonts w:ascii="Times New Roman" w:hAnsi="Times New Roman" w:cs="Times New Roman"/>
+        </w:rPr>
+        <w:t>II.3.3.1.3</w:t>
+      </w:r>
+      <w:r>
+        <w:rPr>
+          <w:rFonts w:ascii="Times New Roman" w:hAnsi="Times New Roman" w:cs="Times New Roman"/>
+        </w:rPr>
+        <w:t xml:space="preserve"> Xóa thông tin khách hàng. </w:t>
+      </w:r>
+    </w:p>
+    <w:p>
+      <w:pPr>
+        <w:tabs>
+          <w:tab w:val="left" w:pos="720"/>
+          <w:tab w:val="left" w:pos="1440"/>
+          <w:tab w:val="left" w:pos="2160"/>
+          <w:tab w:val="left" w:pos="2880"/>
+          <w:tab w:val="left" w:pos="3600"/>
+          <w:tab w:val="left" w:pos="4320"/>
+          <w:tab w:val="left" w:pos="5040"/>
+          <w:tab w:val="left" w:pos="5760"/>
+          <w:tab w:val="left" w:pos="6750"/>
+        </w:tabs>
+        <w:ind w:left="2880"/>
+        <w:rPr>
+          <w:rFonts w:ascii="Times New Roman" w:hAnsi="Times New Roman" w:cs="Times New Roman"/>
+        </w:rPr>
+      </w:pPr>
+      <w:r>
+        <w:rPr>
+          <w:rFonts w:ascii="Times New Roman" w:hAnsi="Times New Roman" w:cs="Times New Roman"/>
+        </w:rPr>
+        <w:t>II.3.3.1.4</w:t>
+      </w:r>
+      <w:r>
+        <w:rPr>
+          <w:rFonts w:ascii="Times New Roman" w:hAnsi="Times New Roman" w:cs="Times New Roman"/>
+        </w:rPr>
+        <w:t xml:space="preserve"> Cập nhật  thông tin khách hàng.</w:t>
+      </w:r>
+    </w:p>
+    <w:p>
+      <w:pPr>
+        <w:tabs>
+          <w:tab w:val="left" w:pos="720"/>
+          <w:tab w:val="left" w:pos="1440"/>
+          <w:tab w:val="left" w:pos="2160"/>
+          <w:tab w:val="left" w:pos="2880"/>
+          <w:tab w:val="left" w:pos="3600"/>
+          <w:tab w:val="left" w:pos="4320"/>
+          <w:tab w:val="left" w:pos="5040"/>
+          <w:tab w:val="left" w:pos="5760"/>
+          <w:tab w:val="left" w:pos="6750"/>
+        </w:tabs>
+        <w:rPr>
+          <w:rFonts w:ascii="Times New Roman" w:hAnsi="Times New Roman" w:cs="Times New Roman"/>
+        </w:rPr>
+      </w:pPr>
+    </w:p>
+    <w:p>
+      <w:pPr>
+        <w:tabs>
+          <w:tab w:val="left" w:pos="720"/>
+          <w:tab w:val="left" w:pos="1440"/>
+          <w:tab w:val="left" w:pos="2160"/>
+          <w:tab w:val="left" w:pos="2880"/>
+          <w:tab w:val="left" w:pos="3600"/>
+          <w:tab w:val="left" w:pos="4320"/>
+          <w:tab w:val="left" w:pos="5040"/>
+          <w:tab w:val="left" w:pos="5760"/>
+          <w:tab w:val="left" w:pos="6750"/>
+        </w:tabs>
+        <w:ind w:left="2160"/>
+        <w:rPr>
+          <w:rFonts w:ascii="Times New Roman" w:hAnsi="Times New Roman" w:cs="Times New Roman"/>
+        </w:rPr>
+      </w:pPr>
+      <w:r>
+        <w:rPr>
+          <w:rFonts w:ascii="Times New Roman" w:hAnsi="Times New Roman" w:cs="Times New Roman"/>
+        </w:rPr>
+        <w:t>II.3.3.2  Quản lý thông tin nhân viên.</w:t>
+      </w:r>
+    </w:p>
+    <w:p>
+      <w:pPr>
+        <w:tabs>
+          <w:tab w:val="left" w:pos="720"/>
+          <w:tab w:val="left" w:pos="1440"/>
+          <w:tab w:val="left" w:pos="2160"/>
+          <w:tab w:val="left" w:pos="2880"/>
+          <w:tab w:val="left" w:pos="3600"/>
+          <w:tab w:val="left" w:pos="4320"/>
+          <w:tab w:val="left" w:pos="5040"/>
+          <w:tab w:val="left" w:pos="5760"/>
+          <w:tab w:val="left" w:pos="6750"/>
+        </w:tabs>
+        <w:ind w:left="2160"/>
+        <w:rPr>
+          <w:rFonts w:ascii="Times New Roman" w:hAnsi="Times New Roman" w:cs="Times New Roman"/>
+        </w:rPr>
+      </w:pPr>
+      <w:r>
+        <w:rPr>
+          <w:rFonts w:ascii="Times New Roman" w:hAnsi="Times New Roman" w:cs="Times New Roman"/>
+        </w:rPr>
+        <w:tab/>
+        <w:t>II.3.3.2.1 Thêm mới thông tin nhân viên.</w:t>
+      </w:r>
+    </w:p>
+    <w:p>
+      <w:pPr>
+        <w:tabs>
+          <w:tab w:val="left" w:pos="720"/>
+          <w:tab w:val="left" w:pos="1440"/>
+          <w:tab w:val="left" w:pos="2160"/>
+          <w:tab w:val="left" w:pos="2880"/>
+          <w:tab w:val="left" w:pos="3600"/>
+          <w:tab w:val="left" w:pos="4320"/>
+          <w:tab w:val="left" w:pos="5040"/>
+          <w:tab w:val="left" w:pos="5760"/>
+          <w:tab w:val="left" w:pos="6750"/>
+        </w:tabs>
+        <w:ind w:left="2160"/>
+        <w:rPr>
+          <w:rFonts w:ascii="Times New Roman" w:hAnsi="Times New Roman" w:cs="Times New Roman"/>
+        </w:rPr>
+      </w:pPr>
+      <w:r>
+        <w:rPr>
+          <w:rFonts w:ascii="Times New Roman" w:hAnsi="Times New Roman" w:cs="Times New Roman"/>
+        </w:rPr>
+        <w:tab/>
+        <w:t>II.3.3.2</w:t>
+      </w:r>
+      <w:r>
+        <w:rPr>
+          <w:rFonts w:ascii="Times New Roman" w:hAnsi="Times New Roman" w:cs="Times New Roman"/>
+        </w:rPr>
+        <w:t>.2</w:t>
+      </w:r>
+      <w:r>
+        <w:rPr>
+          <w:rFonts w:ascii="Times New Roman" w:hAnsi="Times New Roman" w:cs="Times New Roman"/>
+        </w:rPr>
+        <w:t xml:space="preserve"> Sửa thông tin nhân viên. </w:t>
+      </w:r>
+    </w:p>
+    <w:p>
+      <w:pPr>
+        <w:tabs>
+          <w:tab w:val="left" w:pos="720"/>
+          <w:tab w:val="left" w:pos="1440"/>
+          <w:tab w:val="left" w:pos="2160"/>
+          <w:tab w:val="left" w:pos="2880"/>
+          <w:tab w:val="left" w:pos="3600"/>
+          <w:tab w:val="left" w:pos="4320"/>
+          <w:tab w:val="left" w:pos="5040"/>
+          <w:tab w:val="left" w:pos="5760"/>
+          <w:tab w:val="left" w:pos="6750"/>
+        </w:tabs>
+        <w:ind w:left="2160"/>
+        <w:rPr>
+          <w:rFonts w:ascii="Times New Roman" w:hAnsi="Times New Roman" w:cs="Times New Roman"/>
+        </w:rPr>
+      </w:pPr>
+      <w:r>
+        <w:rPr>
+          <w:rFonts w:ascii="Times New Roman" w:hAnsi="Times New Roman" w:cs="Times New Roman"/>
+        </w:rPr>
+        <w:tab/>
+        <w:t>II.3.3.2</w:t>
+      </w:r>
+      <w:r>
+        <w:rPr>
+          <w:rFonts w:ascii="Times New Roman" w:hAnsi="Times New Roman" w:cs="Times New Roman"/>
+        </w:rPr>
+        <w:t>.3</w:t>
+      </w:r>
+      <w:r>
+        <w:rPr>
+          <w:rFonts w:ascii="Times New Roman" w:hAnsi="Times New Roman" w:cs="Times New Roman"/>
+        </w:rPr>
+        <w:t xml:space="preserve"> Xóa thông tin nhân viên. </w:t>
+      </w:r>
+    </w:p>
+    <w:p>
+      <w:pPr>
+        <w:tabs>
+          <w:tab w:val="left" w:pos="720"/>
+          <w:tab w:val="left" w:pos="1440"/>
+          <w:tab w:val="left" w:pos="2160"/>
+          <w:tab w:val="left" w:pos="2880"/>
+          <w:tab w:val="left" w:pos="3600"/>
+          <w:tab w:val="left" w:pos="4320"/>
+          <w:tab w:val="left" w:pos="5040"/>
+          <w:tab w:val="left" w:pos="5760"/>
+          <w:tab w:val="left" w:pos="6750"/>
+        </w:tabs>
+        <w:rPr>
+          <w:rFonts w:ascii="Times New Roman" w:hAnsi="Times New Roman" w:cs="Times New Roman"/>
+        </w:rPr>
+      </w:pPr>
+      <w:r>
+        <w:rPr>
+          <w:rFonts w:ascii="Times New Roman" w:hAnsi="Times New Roman" w:cs="Times New Roman"/>
+        </w:rPr>
+        <w:tab/>
+      </w:r>
+      <w:r>
+        <w:rPr>
+          <w:rFonts w:ascii="Times New Roman" w:hAnsi="Times New Roman" w:cs="Times New Roman"/>
+        </w:rPr>
+        <w:tab/>
+      </w:r>
+      <w:r>
+        <w:rPr>
+          <w:rFonts w:ascii="Times New Roman" w:hAnsi="Times New Roman" w:cs="Times New Roman"/>
+        </w:rPr>
+        <w:tab/>
+      </w:r>
+      <w:r>
+        <w:rPr>
+          <w:rFonts w:ascii="Times New Roman" w:hAnsi="Times New Roman" w:cs="Times New Roman"/>
+        </w:rPr>
+        <w:tab/>
+        <w:t>II.3.3.2</w:t>
+      </w:r>
+      <w:r>
+        <w:rPr>
+          <w:rFonts w:ascii="Times New Roman" w:hAnsi="Times New Roman" w:cs="Times New Roman"/>
+        </w:rPr>
+        <w:t>.4</w:t>
+      </w:r>
+      <w:r>
+        <w:rPr>
+          <w:rFonts w:ascii="Times New Roman" w:hAnsi="Times New Roman" w:cs="Times New Roman"/>
+        </w:rPr>
+        <w:t xml:space="preserve"> Cập nhật  thông  tin nhân viên.</w:t>
+      </w:r>
+    </w:p>
+    <w:p>
+      <w:pPr>
+        <w:tabs>
+          <w:tab w:val="left" w:pos="720"/>
+          <w:tab w:val="left" w:pos="1440"/>
+          <w:tab w:val="left" w:pos="2160"/>
+          <w:tab w:val="left" w:pos="2880"/>
+          <w:tab w:val="left" w:pos="3600"/>
+          <w:tab w:val="left" w:pos="4320"/>
+          <w:tab w:val="left" w:pos="5040"/>
+          <w:tab w:val="left" w:pos="5760"/>
+          <w:tab w:val="left" w:pos="6750"/>
+        </w:tabs>
+        <w:rPr>
+          <w:rFonts w:ascii="Times New Roman" w:hAnsi="Times New Roman" w:cs="Times New Roman"/>
+        </w:rPr>
+      </w:pPr>
+    </w:p>
+    <w:p>
+      <w:pPr>
+        <w:tabs>
+          <w:tab w:val="left" w:pos="720"/>
+          <w:tab w:val="left" w:pos="1440"/>
+          <w:tab w:val="left" w:pos="2160"/>
+          <w:tab w:val="left" w:pos="2880"/>
+          <w:tab w:val="left" w:pos="3600"/>
+          <w:tab w:val="left" w:pos="4320"/>
+          <w:tab w:val="left" w:pos="5040"/>
+          <w:tab w:val="left" w:pos="5760"/>
+          <w:tab w:val="left" w:pos="6750"/>
+        </w:tabs>
+        <w:ind w:left="2160"/>
+        <w:rPr>
+          <w:rFonts w:ascii="Times New Roman" w:hAnsi="Times New Roman" w:cs="Times New Roman"/>
+        </w:rPr>
+      </w:pPr>
+      <w:r>
+        <w:rPr>
+          <w:rFonts w:ascii="Times New Roman" w:hAnsi="Times New Roman" w:cs="Times New Roman"/>
+        </w:rPr>
+        <w:t xml:space="preserve">II.3.3.2  Quản lý thông tin </w:t>
+      </w:r>
+      <w:r>
+        <w:rPr>
+          <w:rFonts w:ascii="Times New Roman" w:hAnsi="Times New Roman" w:cs="Times New Roman"/>
+        </w:rPr>
+        <w:t>sách</w:t>
+      </w:r>
+      <w:r>
+        <w:rPr>
+          <w:rFonts w:ascii="Times New Roman" w:hAnsi="Times New Roman" w:cs="Times New Roman"/>
+        </w:rPr>
+        <w:t>.</w:t>
+      </w:r>
+    </w:p>
+    <w:p>
+      <w:pPr>
+        <w:tabs>
+          <w:tab w:val="left" w:pos="720"/>
+          <w:tab w:val="left" w:pos="1440"/>
+          <w:tab w:val="left" w:pos="2160"/>
+          <w:tab w:val="left" w:pos="2880"/>
+          <w:tab w:val="left" w:pos="3600"/>
+          <w:tab w:val="left" w:pos="4320"/>
+          <w:tab w:val="left" w:pos="5040"/>
+          <w:tab w:val="left" w:pos="5760"/>
+          <w:tab w:val="left" w:pos="6750"/>
+        </w:tabs>
+        <w:ind w:left="2160"/>
+        <w:rPr>
+          <w:rFonts w:ascii="Times New Roman" w:hAnsi="Times New Roman" w:cs="Times New Roman"/>
+        </w:rPr>
+      </w:pPr>
+      <w:r>
+        <w:rPr>
+          <w:rFonts w:ascii="Times New Roman" w:hAnsi="Times New Roman" w:cs="Times New Roman"/>
+        </w:rPr>
+        <w:tab/>
+        <w:t xml:space="preserve">II.3.3.2.1 Thêm mới thông tin </w:t>
+      </w:r>
+      <w:r>
+        <w:rPr>
+          <w:rFonts w:ascii="Times New Roman" w:hAnsi="Times New Roman" w:cs="Times New Roman"/>
+        </w:rPr>
+        <w:t>sách</w:t>
+      </w:r>
+      <w:r>
+        <w:rPr>
+          <w:rFonts w:ascii="Times New Roman" w:hAnsi="Times New Roman" w:cs="Times New Roman"/>
+        </w:rPr>
+        <w:t>.</w:t>
+      </w:r>
+    </w:p>
+    <w:p>
+      <w:pPr>
+        <w:tabs>
+          <w:tab w:val="left" w:pos="720"/>
+          <w:tab w:val="left" w:pos="1440"/>
+          <w:tab w:val="left" w:pos="2160"/>
+          <w:tab w:val="left" w:pos="2880"/>
+          <w:tab w:val="left" w:pos="3600"/>
+          <w:tab w:val="left" w:pos="4320"/>
+          <w:tab w:val="left" w:pos="5040"/>
+          <w:tab w:val="left" w:pos="5760"/>
+          <w:tab w:val="left" w:pos="6750"/>
+        </w:tabs>
+        <w:ind w:left="2160"/>
+        <w:rPr>
+          <w:rFonts w:ascii="Times New Roman" w:hAnsi="Times New Roman" w:cs="Times New Roman"/>
+        </w:rPr>
+      </w:pPr>
+      <w:r>
+        <w:rPr>
+          <w:rFonts w:ascii="Times New Roman" w:hAnsi="Times New Roman" w:cs="Times New Roman"/>
+        </w:rPr>
+        <w:tab/>
+        <w:t>II.3.3.2</w:t>
+      </w:r>
+      <w:r>
+        <w:rPr>
+          <w:rFonts w:ascii="Times New Roman" w:hAnsi="Times New Roman" w:cs="Times New Roman"/>
+        </w:rPr>
+        <w:t>.2</w:t>
+      </w:r>
+      <w:r>
+        <w:rPr>
+          <w:rFonts w:ascii="Times New Roman" w:hAnsi="Times New Roman" w:cs="Times New Roman"/>
+        </w:rPr>
+        <w:t xml:space="preserve"> Sửa thông tin sách. </w:t>
+      </w:r>
+    </w:p>
+    <w:p>
+      <w:pPr>
+        <w:tabs>
+          <w:tab w:val="left" w:pos="720"/>
+          <w:tab w:val="left" w:pos="1440"/>
+          <w:tab w:val="left" w:pos="2160"/>
+          <w:tab w:val="left" w:pos="2880"/>
+          <w:tab w:val="left" w:pos="3600"/>
+          <w:tab w:val="left" w:pos="4320"/>
+          <w:tab w:val="left" w:pos="5040"/>
+          <w:tab w:val="left" w:pos="5760"/>
+          <w:tab w:val="left" w:pos="6750"/>
+        </w:tabs>
+        <w:ind w:left="2160"/>
+        <w:rPr>
+          <w:rFonts w:ascii="Times New Roman" w:hAnsi="Times New Roman" w:cs="Times New Roman"/>
+        </w:rPr>
+      </w:pPr>
+      <w:r>
+        <w:rPr>
+          <w:rFonts w:ascii="Times New Roman" w:hAnsi="Times New Roman" w:cs="Times New Roman"/>
+        </w:rPr>
+        <w:tab/>
+        <w:t>II.3.3.2</w:t>
+      </w:r>
+      <w:r>
+        <w:rPr>
+          <w:rFonts w:ascii="Times New Roman" w:hAnsi="Times New Roman" w:cs="Times New Roman"/>
+        </w:rPr>
+        <w:t>.3</w:t>
+      </w:r>
+      <w:r>
+        <w:rPr>
+          <w:rFonts w:ascii="Times New Roman" w:hAnsi="Times New Roman" w:cs="Times New Roman"/>
+        </w:rPr>
+        <w:t xml:space="preserve"> Xóa thông tin sách. </w:t>
+      </w:r>
+    </w:p>
+    <w:p>
+      <w:pPr>
+        <w:tabs>
+          <w:tab w:val="left" w:pos="720"/>
+          <w:tab w:val="left" w:pos="1440"/>
+          <w:tab w:val="left" w:pos="2160"/>
+          <w:tab w:val="left" w:pos="2880"/>
+          <w:tab w:val="left" w:pos="3600"/>
+          <w:tab w:val="left" w:pos="4320"/>
+          <w:tab w:val="left" w:pos="5040"/>
+          <w:tab w:val="left" w:pos="5760"/>
+          <w:tab w:val="left" w:pos="6750"/>
+        </w:tabs>
+        <w:rPr>
+          <w:rFonts w:ascii="Times New Roman" w:hAnsi="Times New Roman" w:cs="Times New Roman"/>
+        </w:rPr>
+      </w:pPr>
+      <w:r>
+        <w:rPr>
+          <w:rFonts w:ascii="Times New Roman" w:hAnsi="Times New Roman" w:cs="Times New Roman"/>
+        </w:rPr>
+        <w:tab/>
+      </w:r>
+      <w:r>
+        <w:rPr>
+          <w:rFonts w:ascii="Times New Roman" w:hAnsi="Times New Roman" w:cs="Times New Roman"/>
+        </w:rPr>
+        <w:tab/>
+      </w:r>
+      <w:r>
+        <w:rPr>
+          <w:rFonts w:ascii="Times New Roman" w:hAnsi="Times New Roman" w:cs="Times New Roman"/>
+        </w:rPr>
+        <w:tab/>
+      </w:r>
+      <w:r>
+        <w:rPr>
+          <w:rFonts w:ascii="Times New Roman" w:hAnsi="Times New Roman" w:cs="Times New Roman"/>
+        </w:rPr>
+        <w:tab/>
+        <w:t>II.3.3.2</w:t>
+      </w:r>
+      <w:r>
+        <w:rPr>
+          <w:rFonts w:ascii="Times New Roman" w:hAnsi="Times New Roman" w:cs="Times New Roman"/>
+        </w:rPr>
+        <w:t>.4</w:t>
+      </w:r>
+      <w:r>
+        <w:rPr>
+          <w:rFonts w:ascii="Times New Roman" w:hAnsi="Times New Roman" w:cs="Times New Roman"/>
+        </w:rPr>
+        <w:t xml:space="preserve"> Cập nhật  thông  tin </w:t>
+      </w:r>
+      <w:r>
+        <w:rPr>
+          <w:rFonts w:ascii="Times New Roman" w:hAnsi="Times New Roman" w:cs="Times New Roman"/>
+        </w:rPr>
+        <w:t xml:space="preserve"> </w:t>
+      </w:r>
+      <w:r>
+        <w:rPr>
+          <w:rFonts w:ascii="Times New Roman" w:hAnsi="Times New Roman" w:cs="Times New Roman"/>
+        </w:rPr>
+        <w:t>sách.</w:t>
+      </w:r>
+    </w:p>
+    <w:p>
+      <w:pPr>
+        <w:tabs>
+          <w:tab w:val="left" w:pos="720"/>
+          <w:tab w:val="left" w:pos="1440"/>
+          <w:tab w:val="left" w:pos="2160"/>
+          <w:tab w:val="left" w:pos="2880"/>
+          <w:tab w:val="left" w:pos="3600"/>
+          <w:tab w:val="left" w:pos="4320"/>
+          <w:tab w:val="left" w:pos="5040"/>
+          <w:tab w:val="left" w:pos="5760"/>
+          <w:tab w:val="left" w:pos="6750"/>
+        </w:tabs>
+        <w:rPr>
+          <w:rFonts w:ascii="Times New Roman" w:hAnsi="Times New Roman" w:cs="Times New Roman"/>
+        </w:rPr>
+      </w:pPr>
+    </w:p>
+    <w:p>
+      <w:pPr>
+        <w:tabs>
+          <w:tab w:val="left" w:pos="720"/>
+          <w:tab w:val="left" w:pos="1440"/>
+          <w:tab w:val="left" w:pos="2160"/>
+          <w:tab w:val="left" w:pos="2880"/>
+          <w:tab w:val="left" w:pos="3600"/>
+          <w:tab w:val="left" w:pos="4320"/>
+          <w:tab w:val="left" w:pos="5040"/>
+          <w:tab w:val="left" w:pos="5760"/>
+          <w:tab w:val="left" w:pos="6750"/>
+        </w:tabs>
+        <w:ind w:left="2160"/>
+        <w:rPr>
+          <w:rFonts w:ascii="Times New Roman" w:hAnsi="Times New Roman" w:cs="Times New Roman"/>
+        </w:rPr>
+      </w:pPr>
+      <w:r>
+        <w:rPr>
+          <w:rFonts w:ascii="Times New Roman" w:hAnsi="Times New Roman" w:cs="Times New Roman"/>
+        </w:rPr>
+        <w:t>II.3.3.3</w:t>
+      </w:r>
+      <w:r>
+        <w:rPr>
+          <w:rFonts w:ascii="Times New Roman" w:hAnsi="Times New Roman" w:cs="Times New Roman"/>
+        </w:rPr>
+        <w:t xml:space="preserve">  Quản lý </w:t>
+      </w:r>
+      <w:r>
+        <w:rPr>
+          <w:rFonts w:ascii="Times New Roman" w:hAnsi="Times New Roman" w:cs="Times New Roman"/>
+        </w:rPr>
+        <w:t>đơn hàng</w:t>
+      </w:r>
+      <w:r>
+        <w:rPr>
+          <w:rFonts w:ascii="Times New Roman" w:hAnsi="Times New Roman" w:cs="Times New Roman"/>
+        </w:rPr>
+        <w:t>.</w:t>
+      </w:r>
+    </w:p>
+    <w:p>
+      <w:pPr>
+        <w:tabs>
+          <w:tab w:val="left" w:pos="720"/>
+          <w:tab w:val="left" w:pos="1440"/>
+          <w:tab w:val="left" w:pos="2160"/>
+          <w:tab w:val="left" w:pos="2880"/>
+          <w:tab w:val="left" w:pos="3600"/>
+          <w:tab w:val="left" w:pos="4320"/>
+          <w:tab w:val="left" w:pos="5040"/>
+          <w:tab w:val="left" w:pos="5760"/>
+          <w:tab w:val="left" w:pos="6750"/>
+        </w:tabs>
+        <w:ind w:left="2160"/>
+        <w:rPr>
+          <w:rFonts w:ascii="Times New Roman" w:hAnsi="Times New Roman" w:cs="Times New Roman"/>
+        </w:rPr>
+      </w:pPr>
+      <w:r>
+        <w:rPr>
+          <w:rFonts w:ascii="Times New Roman" w:hAnsi="Times New Roman" w:cs="Times New Roman"/>
+        </w:rPr>
+        <w:tab/>
+        <w:t xml:space="preserve">II.3.3.2.1 Thêm mới thông </w:t>
+      </w:r>
+      <w:r>
+        <w:rPr>
+          <w:rFonts w:ascii="Times New Roman" w:hAnsi="Times New Roman" w:cs="Times New Roman"/>
+        </w:rPr>
+        <w:t>đơn hàng</w:t>
+      </w:r>
+      <w:r>
+        <w:rPr>
+          <w:rFonts w:ascii="Times New Roman" w:hAnsi="Times New Roman" w:cs="Times New Roman"/>
+        </w:rPr>
+        <w:t>.</w:t>
+      </w:r>
+    </w:p>
+    <w:p>
+      <w:pPr>
+        <w:tabs>
+          <w:tab w:val="left" w:pos="720"/>
+          <w:tab w:val="left" w:pos="1440"/>
+          <w:tab w:val="left" w:pos="2160"/>
+          <w:tab w:val="left" w:pos="2880"/>
+          <w:tab w:val="left" w:pos="3600"/>
+          <w:tab w:val="left" w:pos="4320"/>
+          <w:tab w:val="left" w:pos="5040"/>
+          <w:tab w:val="left" w:pos="5760"/>
+          <w:tab w:val="left" w:pos="6750"/>
+        </w:tabs>
+        <w:ind w:left="2160"/>
+        <w:rPr>
+          <w:rFonts w:ascii="Times New Roman" w:hAnsi="Times New Roman" w:cs="Times New Roman"/>
+        </w:rPr>
+      </w:pPr>
+      <w:r>
+        <w:rPr>
+          <w:rFonts w:ascii="Times New Roman" w:hAnsi="Times New Roman" w:cs="Times New Roman"/>
+        </w:rPr>
+        <w:tab/>
+        <w:t>II.3.3.2</w:t>
+      </w:r>
+      <w:r>
+        <w:rPr>
+          <w:rFonts w:ascii="Times New Roman" w:hAnsi="Times New Roman" w:cs="Times New Roman"/>
+        </w:rPr>
+        <w:t>.2</w:t>
+      </w:r>
+      <w:r>
+        <w:rPr>
+          <w:rFonts w:ascii="Times New Roman" w:hAnsi="Times New Roman" w:cs="Times New Roman"/>
+        </w:rPr>
+        <w:t xml:space="preserve"> Sửa thông </w:t>
+      </w:r>
+      <w:r>
+        <w:rPr>
+          <w:rFonts w:ascii="Times New Roman" w:hAnsi="Times New Roman" w:cs="Times New Roman"/>
+        </w:rPr>
+        <w:t>tin đơn hàng</w:t>
+      </w:r>
+      <w:r>
+        <w:rPr>
+          <w:rFonts w:ascii="Times New Roman" w:hAnsi="Times New Roman" w:cs="Times New Roman"/>
+        </w:rPr>
+        <w:t xml:space="preserve">. </w:t>
+      </w:r>
+    </w:p>
+    <w:p>
+      <w:pPr>
+        <w:tabs>
+          <w:tab w:val="left" w:pos="720"/>
+          <w:tab w:val="left" w:pos="1440"/>
+          <w:tab w:val="left" w:pos="2160"/>
+          <w:tab w:val="left" w:pos="2880"/>
+          <w:tab w:val="left" w:pos="3600"/>
+          <w:tab w:val="left" w:pos="4320"/>
+          <w:tab w:val="left" w:pos="5040"/>
+          <w:tab w:val="left" w:pos="5760"/>
+          <w:tab w:val="left" w:pos="6750"/>
+        </w:tabs>
+        <w:ind w:left="2160"/>
+        <w:rPr>
+          <w:rFonts w:ascii="Times New Roman" w:hAnsi="Times New Roman" w:cs="Times New Roman"/>
+        </w:rPr>
+      </w:pPr>
+      <w:r>
+        <w:rPr>
+          <w:rFonts w:ascii="Times New Roman" w:hAnsi="Times New Roman" w:cs="Times New Roman"/>
+        </w:rPr>
+        <w:tab/>
+        <w:t>II.3.3.2</w:t>
+      </w:r>
+      <w:r>
+        <w:rPr>
+          <w:rFonts w:ascii="Times New Roman" w:hAnsi="Times New Roman" w:cs="Times New Roman"/>
+        </w:rPr>
+        <w:t>.3</w:t>
+      </w:r>
+      <w:r>
+        <w:rPr>
+          <w:rFonts w:ascii="Times New Roman" w:hAnsi="Times New Roman" w:cs="Times New Roman"/>
+        </w:rPr>
+        <w:t xml:space="preserve"> Xóa thông tin </w:t>
+      </w:r>
+      <w:r>
+        <w:rPr>
+          <w:rFonts w:ascii="Times New Roman" w:hAnsi="Times New Roman" w:cs="Times New Roman"/>
+        </w:rPr>
+        <w:t>đơn hàng</w:t>
+      </w:r>
+      <w:r>
+        <w:rPr>
+          <w:rFonts w:ascii="Times New Roman" w:hAnsi="Times New Roman" w:cs="Times New Roman"/>
+        </w:rPr>
+        <w:t xml:space="preserve">. </w:t>
+      </w:r>
+    </w:p>
+    <w:p>
+      <w:pPr>
+        <w:tabs>
+          <w:tab w:val="left" w:pos="720"/>
+          <w:tab w:val="left" w:pos="1440"/>
+          <w:tab w:val="left" w:pos="2160"/>
+          <w:tab w:val="left" w:pos="2880"/>
+          <w:tab w:val="left" w:pos="3600"/>
+          <w:tab w:val="left" w:pos="4320"/>
+          <w:tab w:val="left" w:pos="5040"/>
+          <w:tab w:val="left" w:pos="5760"/>
+          <w:tab w:val="left" w:pos="6750"/>
+        </w:tabs>
+        <w:rPr>
+          <w:rFonts w:ascii="Times New Roman" w:hAnsi="Times New Roman" w:cs="Times New Roman"/>
+        </w:rPr>
+      </w:pPr>
+      <w:r>
+        <w:rPr>
+          <w:rFonts w:ascii="Times New Roman" w:hAnsi="Times New Roman" w:cs="Times New Roman"/>
+        </w:rPr>
+        <w:tab/>
+      </w:r>
+      <w:r>
+        <w:rPr>
+          <w:rFonts w:ascii="Times New Roman" w:hAnsi="Times New Roman" w:cs="Times New Roman"/>
+        </w:rPr>
+        <w:tab/>
+      </w:r>
+      <w:r>
+        <w:rPr>
+          <w:rFonts w:ascii="Times New Roman" w:hAnsi="Times New Roman" w:cs="Times New Roman"/>
+        </w:rPr>
+        <w:tab/>
+      </w:r>
+      <w:r>
+        <w:rPr>
+          <w:rFonts w:ascii="Times New Roman" w:hAnsi="Times New Roman" w:cs="Times New Roman"/>
+        </w:rPr>
+        <w:tab/>
+        <w:t>II.3.3.2</w:t>
+      </w:r>
+      <w:r>
+        <w:rPr>
+          <w:rFonts w:ascii="Times New Roman" w:hAnsi="Times New Roman" w:cs="Times New Roman"/>
+        </w:rPr>
+        <w:t>.4</w:t>
+      </w:r>
+      <w:r>
+        <w:rPr>
+          <w:rFonts w:ascii="Times New Roman" w:hAnsi="Times New Roman" w:cs="Times New Roman"/>
+        </w:rPr>
+        <w:t xml:space="preserve"> Cập nhật  thông  tin  </w:t>
+      </w:r>
+      <w:r>
+        <w:rPr>
+          <w:rFonts w:ascii="Times New Roman" w:hAnsi="Times New Roman" w:cs="Times New Roman"/>
+        </w:rPr>
+        <w:t>đơn hàng</w:t>
+      </w:r>
+      <w:r>
+        <w:rPr>
+          <w:rFonts w:ascii="Times New Roman" w:hAnsi="Times New Roman" w:cs="Times New Roman"/>
+        </w:rPr>
+        <w:t>.</w:t>
+      </w:r>
+    </w:p>
+    <w:p>
+      <w:pPr>
+        <w:tabs>
+          <w:tab w:val="left" w:pos="720"/>
+          <w:tab w:val="left" w:pos="1440"/>
+          <w:tab w:val="left" w:pos="2160"/>
+          <w:tab w:val="left" w:pos="2880"/>
+          <w:tab w:val="left" w:pos="3600"/>
+          <w:tab w:val="left" w:pos="4320"/>
+          <w:tab w:val="left" w:pos="5040"/>
+          <w:tab w:val="left" w:pos="5760"/>
+          <w:tab w:val="left" w:pos="6750"/>
+        </w:tabs>
+        <w:rPr>
+          <w:rFonts w:ascii="Times New Roman" w:hAnsi="Times New Roman" w:cs="Times New Roman"/>
+        </w:rPr>
+      </w:pPr>
+    </w:p>
+    <w:p>
+      <w:pPr>
+        <w:tabs>
+          <w:tab w:val="left" w:pos="720"/>
+          <w:tab w:val="left" w:pos="1440"/>
+          <w:tab w:val="left" w:pos="2160"/>
+          <w:tab w:val="left" w:pos="2880"/>
+          <w:tab w:val="left" w:pos="3600"/>
+          <w:tab w:val="left" w:pos="4320"/>
+          <w:tab w:val="left" w:pos="5040"/>
+          <w:tab w:val="left" w:pos="5760"/>
+          <w:tab w:val="left" w:pos="6750"/>
+        </w:tabs>
+        <w:rPr>
+          <w:rFonts w:ascii="Times New Roman" w:hAnsi="Times New Roman" w:cs="Times New Roman"/>
+        </w:rPr>
+      </w:pPr>
+      <w:r>
+        <w:rPr>
+          <w:rFonts w:ascii="Times New Roman" w:hAnsi="Times New Roman" w:cs="Times New Roman"/>
+        </w:rPr>
+        <w:tab/>
+      </w:r>
+      <w:r>
+        <w:rPr>
+          <w:rFonts w:ascii="Times New Roman" w:hAnsi="Times New Roman" w:cs="Times New Roman"/>
+        </w:rPr>
+        <w:tab/>
+        <w:t>II.2.4 Mô tả các bước trong quy trình.</w:t>
+      </w:r>
+    </w:p>
+    <w:p>
+      <w:pPr>
+        <w:tabs>
+          <w:tab w:val="left" w:pos="720"/>
+          <w:tab w:val="left" w:pos="1440"/>
+          <w:tab w:val="left" w:pos="2160"/>
+          <w:tab w:val="left" w:pos="2880"/>
+          <w:tab w:val="left" w:pos="3600"/>
+          <w:tab w:val="left" w:pos="4320"/>
+          <w:tab w:val="left" w:pos="5040"/>
+          <w:tab w:val="left" w:pos="5760"/>
+          <w:tab w:val="left" w:pos="6750"/>
+        </w:tabs>
+        <w:rPr>
+          <w:rFonts w:ascii="Times New Roman" w:hAnsi="Times New Roman" w:cs="Times New Roman"/>
+        </w:rPr>
+      </w:pPr>
+    </w:p>
+    <w:p>
+      <w:pPr>
+        <w:tabs>
+          <w:tab w:val="left" w:pos="720"/>
+          <w:tab w:val="left" w:pos="1440"/>
+          <w:tab w:val="left" w:pos="2160"/>
+          <w:tab w:val="left" w:pos="2880"/>
+          <w:tab w:val="left" w:pos="3600"/>
+          <w:tab w:val="left" w:pos="4320"/>
+          <w:tab w:val="left" w:pos="5040"/>
+          <w:tab w:val="left" w:pos="5760"/>
+          <w:tab w:val="left" w:pos="6750"/>
+        </w:tabs>
+        <w:rPr>
+          <w:rFonts w:ascii="Times New Roman" w:hAnsi="Times New Roman" w:cs="Times New Roman"/>
+        </w:rPr>
+      </w:pPr>
+    </w:p>
+    <w:p>
+      <w:pPr>
+        <w:tabs>
+          <w:tab w:val="left" w:pos="720"/>
+          <w:tab w:val="left" w:pos="1440"/>
+          <w:tab w:val="left" w:pos="2160"/>
+          <w:tab w:val="left" w:pos="2880"/>
+          <w:tab w:val="left" w:pos="3600"/>
+          <w:tab w:val="left" w:pos="4320"/>
+          <w:tab w:val="left" w:pos="5040"/>
+          <w:tab w:val="left" w:pos="5760"/>
+          <w:tab w:val="left" w:pos="6750"/>
+        </w:tabs>
+        <w:rPr>
+          <w:rFonts w:ascii="Times New Roman" w:hAnsi="Times New Roman" w:cs="Times New Roman"/>
+        </w:rPr>
+      </w:pPr>
+      <w:r>
+        <w:rPr>
+          <w:rFonts w:ascii="Times New Roman" w:hAnsi="Times New Roman" w:cs="Times New Roman"/>
+        </w:rPr>
+        <w:tab/>
+      </w:r>
+      <w:r>
+        <w:rPr>
+          <w:rFonts w:ascii="Times New Roman" w:hAnsi="Times New Roman" w:cs="Times New Roman"/>
+        </w:rPr>
+        <w:tab/>
+      </w:r>
+    </w:p>
+    <w:tbl>
+      <w:tblPr>
+        <w:tblStyle w:val="TableGrid"/>
+        <w:tblW w:w="0" w:type="auto"/>
+        <w:tblLook w:val="04A0" w:firstRow="1" w:lastRow="0" w:firstColumn="1" w:lastColumn="0" w:noHBand="0" w:noVBand="1"/>
+      </w:tblPr>
+      <w:tblGrid>
+        <w:gridCol w:w="1278"/>
+        <w:gridCol w:w="6660"/>
+        <w:gridCol w:w="1638"/>
+      </w:tblGrid>
+      <w:tr>
+        <w:tc>
+          <w:tcPr>
+            <w:tcW w:w="1278" w:type="dxa"/>
+          </w:tcPr>
+          <w:p>
+            <w:pPr>
+              <w:tabs>
+                <w:tab w:val="left" w:pos="720"/>
+                <w:tab w:val="left" w:pos="1440"/>
+                <w:tab w:val="left" w:pos="2160"/>
+                <w:tab w:val="left" w:pos="2880"/>
+                <w:tab w:val="left" w:pos="3600"/>
+                <w:tab w:val="left" w:pos="4320"/>
+                <w:tab w:val="left" w:pos="5040"/>
+                <w:tab w:val="left" w:pos="5760"/>
+                <w:tab w:val="left" w:pos="6750"/>
+              </w:tabs>
+              <w:jc w:val="center"/>
+              <w:rPr>
+                <w:rFonts w:ascii="Times New Roman" w:hAnsi="Times New Roman" w:cs="Times New Roman"/>
+              </w:rPr>
+            </w:pPr>
+            <w:r>
+              <w:rPr>
+                <w:rFonts w:ascii="Times New Roman" w:hAnsi="Times New Roman" w:cs="Times New Roman"/>
+              </w:rPr>
+              <w:lastRenderedPageBreak/>
+              <w:t>Bước</w:t>
+            </w:r>
+          </w:p>
+        </w:tc>
+        <w:tc>
+          <w:tcPr>
+            <w:tcW w:w="6660" w:type="dxa"/>
+          </w:tcPr>
+          <w:p>
+            <w:pPr>
+              <w:tabs>
+                <w:tab w:val="left" w:pos="720"/>
+                <w:tab w:val="left" w:pos="1440"/>
+                <w:tab w:val="left" w:pos="2160"/>
+                <w:tab w:val="left" w:pos="2880"/>
+                <w:tab w:val="left" w:pos="3600"/>
+                <w:tab w:val="left" w:pos="4320"/>
+                <w:tab w:val="left" w:pos="5040"/>
+                <w:tab w:val="left" w:pos="5760"/>
+                <w:tab w:val="left" w:pos="6750"/>
+              </w:tabs>
+              <w:jc w:val="center"/>
+              <w:rPr>
+                <w:rFonts w:ascii="Times New Roman" w:hAnsi="Times New Roman" w:cs="Times New Roman"/>
+              </w:rPr>
+            </w:pPr>
+            <w:r>
+              <w:rPr>
+                <w:rFonts w:ascii="Times New Roman" w:hAnsi="Times New Roman" w:cs="Times New Roman"/>
+              </w:rPr>
+              <w:t>Mô tả</w:t>
+            </w:r>
+          </w:p>
+        </w:tc>
+        <w:tc>
+          <w:tcPr>
+            <w:tcW w:w="1638" w:type="dxa"/>
+          </w:tcPr>
+          <w:p>
+            <w:pPr>
+              <w:tabs>
+                <w:tab w:val="left" w:pos="720"/>
+                <w:tab w:val="left" w:pos="1440"/>
+                <w:tab w:val="left" w:pos="2160"/>
+                <w:tab w:val="left" w:pos="2880"/>
+                <w:tab w:val="left" w:pos="3600"/>
+                <w:tab w:val="left" w:pos="4320"/>
+                <w:tab w:val="left" w:pos="5040"/>
+                <w:tab w:val="left" w:pos="5760"/>
+                <w:tab w:val="left" w:pos="6750"/>
+              </w:tabs>
+              <w:jc w:val="center"/>
+              <w:rPr>
+                <w:rFonts w:ascii="Times New Roman" w:hAnsi="Times New Roman" w:cs="Times New Roman"/>
+              </w:rPr>
+            </w:pPr>
+            <w:r>
+              <w:rPr>
+                <w:rFonts w:ascii="Times New Roman" w:hAnsi="Times New Roman" w:cs="Times New Roman"/>
+              </w:rPr>
+              <w:t>Ghi chú</w:t>
+            </w:r>
+          </w:p>
+        </w:tc>
+      </w:tr>
+      <w:tr>
+        <w:tc>
+          <w:tcPr>
+            <w:tcW w:w="1278" w:type="dxa"/>
+          </w:tcPr>
+          <w:p>
+            <w:pPr>
+              <w:tabs>
+                <w:tab w:val="left" w:pos="720"/>
+                <w:tab w:val="left" w:pos="1440"/>
+                <w:tab w:val="left" w:pos="2160"/>
+                <w:tab w:val="left" w:pos="2880"/>
+                <w:tab w:val="left" w:pos="3600"/>
+                <w:tab w:val="left" w:pos="4320"/>
+                <w:tab w:val="left" w:pos="5040"/>
+                <w:tab w:val="left" w:pos="5760"/>
+                <w:tab w:val="left" w:pos="6750"/>
+              </w:tabs>
+              <w:rPr>
+                <w:rFonts w:ascii="Times New Roman" w:hAnsi="Times New Roman" w:cs="Times New Roman"/>
+              </w:rPr>
+            </w:pPr>
+            <w:r>
+              <w:rPr>
+                <w:rFonts w:ascii="Times New Roman" w:hAnsi="Times New Roman" w:cs="Times New Roman"/>
+              </w:rPr>
+              <w:t>1</w:t>
+            </w:r>
+          </w:p>
+        </w:tc>
+        <w:tc>
+          <w:tcPr>
+            <w:tcW w:w="6660" w:type="dxa"/>
+          </w:tcPr>
+          <w:p>
+            <w:pPr>
+              <w:tabs>
+                <w:tab w:val="left" w:pos="720"/>
+                <w:tab w:val="left" w:pos="1440"/>
+                <w:tab w:val="left" w:pos="2160"/>
+                <w:tab w:val="left" w:pos="2880"/>
+                <w:tab w:val="left" w:pos="3600"/>
+                <w:tab w:val="left" w:pos="4320"/>
+                <w:tab w:val="left" w:pos="5040"/>
+                <w:tab w:val="left" w:pos="5760"/>
+                <w:tab w:val="left" w:pos="6750"/>
+              </w:tabs>
+              <w:rPr>
+                <w:rFonts w:ascii="Times New Roman" w:hAnsi="Times New Roman" w:cs="Times New Roman"/>
+              </w:rPr>
+            </w:pPr>
+          </w:p>
+        </w:tc>
+        <w:tc>
+          <w:tcPr>
+            <w:tcW w:w="1638" w:type="dxa"/>
+          </w:tcPr>
+          <w:p>
+            <w:pPr>
+              <w:tabs>
+                <w:tab w:val="left" w:pos="720"/>
+                <w:tab w:val="left" w:pos="1440"/>
+                <w:tab w:val="left" w:pos="2160"/>
+                <w:tab w:val="left" w:pos="2880"/>
+                <w:tab w:val="left" w:pos="3600"/>
+                <w:tab w:val="left" w:pos="4320"/>
+                <w:tab w:val="left" w:pos="5040"/>
+                <w:tab w:val="left" w:pos="5760"/>
+                <w:tab w:val="left" w:pos="6750"/>
+              </w:tabs>
+              <w:rPr>
+                <w:rFonts w:ascii="Times New Roman" w:hAnsi="Times New Roman" w:cs="Times New Roman"/>
+              </w:rPr>
+            </w:pPr>
+          </w:p>
+        </w:tc>
+      </w:tr>
+      <w:tr>
+        <w:tc>
+          <w:tcPr>
+            <w:tcW w:w="1278" w:type="dxa"/>
+          </w:tcPr>
+          <w:p>
+            <w:pPr>
+              <w:tabs>
+                <w:tab w:val="left" w:pos="720"/>
+                <w:tab w:val="left" w:pos="1440"/>
+                <w:tab w:val="left" w:pos="2160"/>
+                <w:tab w:val="left" w:pos="2880"/>
+                <w:tab w:val="left" w:pos="3600"/>
+                <w:tab w:val="left" w:pos="4320"/>
+                <w:tab w:val="left" w:pos="5040"/>
+                <w:tab w:val="left" w:pos="5760"/>
+                <w:tab w:val="left" w:pos="6750"/>
+              </w:tabs>
+              <w:rPr>
+                <w:rFonts w:ascii="Times New Roman" w:hAnsi="Times New Roman" w:cs="Times New Roman"/>
+              </w:rPr>
+            </w:pPr>
+            <w:r>
+              <w:rPr>
+                <w:rFonts w:ascii="Times New Roman" w:hAnsi="Times New Roman" w:cs="Times New Roman"/>
+              </w:rPr>
+              <w:t>2</w:t>
+            </w:r>
+          </w:p>
+        </w:tc>
+        <w:tc>
+          <w:tcPr>
+            <w:tcW w:w="6660" w:type="dxa"/>
+          </w:tcPr>
+          <w:p>
+            <w:pPr>
+              <w:tabs>
+                <w:tab w:val="left" w:pos="720"/>
+                <w:tab w:val="left" w:pos="1440"/>
+                <w:tab w:val="left" w:pos="2160"/>
+                <w:tab w:val="left" w:pos="2880"/>
+                <w:tab w:val="left" w:pos="3600"/>
+                <w:tab w:val="left" w:pos="4320"/>
+                <w:tab w:val="left" w:pos="5040"/>
+                <w:tab w:val="left" w:pos="5760"/>
+                <w:tab w:val="left" w:pos="6750"/>
+              </w:tabs>
+              <w:rPr>
+                <w:rFonts w:ascii="Times New Roman" w:hAnsi="Times New Roman" w:cs="Times New Roman"/>
+              </w:rPr>
+            </w:pPr>
+          </w:p>
+        </w:tc>
+        <w:tc>
+          <w:tcPr>
+            <w:tcW w:w="1638" w:type="dxa"/>
+          </w:tcPr>
+          <w:p>
+            <w:pPr>
+              <w:tabs>
+                <w:tab w:val="left" w:pos="720"/>
+                <w:tab w:val="left" w:pos="1440"/>
+                <w:tab w:val="left" w:pos="2160"/>
+                <w:tab w:val="left" w:pos="2880"/>
+                <w:tab w:val="left" w:pos="3600"/>
+                <w:tab w:val="left" w:pos="4320"/>
+                <w:tab w:val="left" w:pos="5040"/>
+                <w:tab w:val="left" w:pos="5760"/>
+                <w:tab w:val="left" w:pos="6750"/>
+              </w:tabs>
+              <w:rPr>
+                <w:rFonts w:ascii="Times New Roman" w:hAnsi="Times New Roman" w:cs="Times New Roman"/>
+              </w:rPr>
+            </w:pPr>
+          </w:p>
+        </w:tc>
+      </w:tr>
+      <w:tr>
+        <w:tc>
+          <w:tcPr>
+            <w:tcW w:w="1278" w:type="dxa"/>
+          </w:tcPr>
+          <w:p>
+            <w:pPr>
+              <w:tabs>
+                <w:tab w:val="left" w:pos="720"/>
+                <w:tab w:val="left" w:pos="1440"/>
+                <w:tab w:val="left" w:pos="2160"/>
+                <w:tab w:val="left" w:pos="2880"/>
+                <w:tab w:val="left" w:pos="3600"/>
+                <w:tab w:val="left" w:pos="4320"/>
+                <w:tab w:val="left" w:pos="5040"/>
+                <w:tab w:val="left" w:pos="5760"/>
+                <w:tab w:val="left" w:pos="6750"/>
+              </w:tabs>
+              <w:rPr>
+                <w:rFonts w:ascii="Times New Roman" w:hAnsi="Times New Roman" w:cs="Times New Roman"/>
+              </w:rPr>
+            </w:pPr>
+            <w:r>
+              <w:rPr>
+                <w:rFonts w:ascii="Times New Roman" w:hAnsi="Times New Roman" w:cs="Times New Roman"/>
+              </w:rPr>
+              <w:t>3</w:t>
+            </w:r>
+            <w:bookmarkStart w:id="0" w:name="_GoBack"/>
+            <w:bookmarkEnd w:id="0"/>
+          </w:p>
+        </w:tc>
+        <w:tc>
+          <w:tcPr>
+            <w:tcW w:w="6660" w:type="dxa"/>
+          </w:tcPr>
+          <w:p>
+            <w:pPr>
+              <w:tabs>
+                <w:tab w:val="left" w:pos="720"/>
+                <w:tab w:val="left" w:pos="1440"/>
+                <w:tab w:val="left" w:pos="2160"/>
+                <w:tab w:val="left" w:pos="2880"/>
+                <w:tab w:val="left" w:pos="3600"/>
+                <w:tab w:val="left" w:pos="4320"/>
+                <w:tab w:val="left" w:pos="5040"/>
+                <w:tab w:val="left" w:pos="5760"/>
+                <w:tab w:val="left" w:pos="6750"/>
+              </w:tabs>
+              <w:rPr>
+                <w:rFonts w:ascii="Times New Roman" w:hAnsi="Times New Roman" w:cs="Times New Roman"/>
+              </w:rPr>
+            </w:pPr>
+          </w:p>
+        </w:tc>
+        <w:tc>
+          <w:tcPr>
+            <w:tcW w:w="1638" w:type="dxa"/>
+          </w:tcPr>
+          <w:p>
+            <w:pPr>
+              <w:tabs>
+                <w:tab w:val="left" w:pos="720"/>
+                <w:tab w:val="left" w:pos="1440"/>
+                <w:tab w:val="left" w:pos="2160"/>
+                <w:tab w:val="left" w:pos="2880"/>
+                <w:tab w:val="left" w:pos="3600"/>
+                <w:tab w:val="left" w:pos="4320"/>
+                <w:tab w:val="left" w:pos="5040"/>
+                <w:tab w:val="left" w:pos="5760"/>
+                <w:tab w:val="left" w:pos="6750"/>
+              </w:tabs>
+              <w:rPr>
+                <w:rFonts w:ascii="Times New Roman" w:hAnsi="Times New Roman" w:cs="Times New Roman"/>
+              </w:rPr>
+            </w:pPr>
+          </w:p>
+        </w:tc>
+      </w:tr>
+    </w:tbl>
+    <w:p>
+      <w:pPr>
+        <w:tabs>
+          <w:tab w:val="left" w:pos="720"/>
+          <w:tab w:val="left" w:pos="1440"/>
+          <w:tab w:val="left" w:pos="2160"/>
+          <w:tab w:val="left" w:pos="2880"/>
+          <w:tab w:val="left" w:pos="3600"/>
+          <w:tab w:val="left" w:pos="4320"/>
+          <w:tab w:val="left" w:pos="5040"/>
+          <w:tab w:val="left" w:pos="5760"/>
+          <w:tab w:val="left" w:pos="6750"/>
+        </w:tabs>
+        <w:rPr>
+          <w:rFonts w:ascii="Times New Roman" w:hAnsi="Times New Roman" w:cs="Times New Roman"/>
+        </w:rPr>
+      </w:pPr>
+    </w:p>
+    <w:p>
+      <w:pPr>
+        <w:tabs>
+          <w:tab w:val="left" w:pos="720"/>
+          <w:tab w:val="left" w:pos="1440"/>
+          <w:tab w:val="left" w:pos="2160"/>
+          <w:tab w:val="left" w:pos="2880"/>
+          <w:tab w:val="left" w:pos="3600"/>
+          <w:tab w:val="left" w:pos="4320"/>
+          <w:tab w:val="left" w:pos="5040"/>
+          <w:tab w:val="left" w:pos="5760"/>
+          <w:tab w:val="left" w:pos="6750"/>
+        </w:tabs>
+        <w:rPr>
+          <w:rFonts w:ascii="Times New Roman" w:hAnsi="Times New Roman" w:cs="Times New Roman"/>
+        </w:rPr>
+      </w:pPr>
+    </w:p>
+    <w:p>
+      <w:pPr>
+        <w:tabs>
+          <w:tab w:val="left" w:pos="720"/>
+          <w:tab w:val="left" w:pos="1440"/>
+          <w:tab w:val="left" w:pos="2160"/>
+          <w:tab w:val="left" w:pos="2880"/>
+          <w:tab w:val="left" w:pos="3600"/>
+          <w:tab w:val="left" w:pos="4320"/>
+          <w:tab w:val="left" w:pos="5040"/>
+          <w:tab w:val="left" w:pos="5760"/>
+          <w:tab w:val="left" w:pos="6750"/>
+        </w:tabs>
+        <w:rPr>
+          <w:rFonts w:ascii="Times New Roman" w:hAnsi="Times New Roman" w:cs="Times New Roman"/>
+        </w:rPr>
+      </w:pPr>
     </w:p>
     <w:p>
       <w:pPr>
@@ -2548,6 +4032,7 @@
   <w:style w:type="character" w:default="1" w:styleId="DefaultParagraphFont">
     <w:name w:val="Default Paragraph Font"/>
     <w:uiPriority w:val="1"/>
+    <w:semiHidden/>
     <w:unhideWhenUsed/>
   </w:style>
   <w:style w:type="table" w:default="1" w:styleId="TableNormal">
@@ -2810,6 +4295,7 @@
   <w:style w:type="character" w:default="1" w:styleId="DefaultParagraphFont">
     <w:name w:val="Default Paragraph Font"/>
     <w:uiPriority w:val="1"/>
+    <w:semiHidden/>
     <w:unhideWhenUsed/>
   </w:style>
   <w:style w:type="table" w:default="1" w:styleId="TableNormal">

</xml_diff>

<commit_message>
Edit tài liệu đặc tả
Sửa tài liệu đặc tả websize.
</commit_message>
<xml_diff>
--- a/phân tích thiết kế hệ thống/dactawebsize.docx
+++ b/phân tích thiết kế hệ thống/dactawebsize.docx
@@ -640,6 +640,13 @@
             <w:tcW w:w="5778" w:type="dxa"/>
           </w:tcPr>
           <w:p>
+            <w:pPr>
+              <w:rPr>
+                <w:rFonts w:ascii="Times New Roman" w:hAnsi="Times New Roman" w:cs="Times New Roman"/>
+                <w:sz w:val="24"/>
+                <w:szCs w:val="24"/>
+              </w:rPr>
+            </w:pPr>
             <w:r>
               <w:rPr>
                 <w:rFonts w:ascii="Times New Roman" w:hAnsi="Times New Roman" w:cs="Times New Roman"/>
@@ -912,15 +919,23 @@
           <w:sz w:val="24"/>
           <w:szCs w:val="24"/>
         </w:rPr>
-        <w:t xml:space="preserve"> </w:t>
-      </w:r>
-      <w:r>
-        <w:rPr>
-          <w:rFonts w:ascii="Times New Roman" w:hAnsi="Times New Roman" w:cs="Times New Roman"/>
-          <w:sz w:val="24"/>
-          <w:szCs w:val="24"/>
-        </w:rPr>
-        <w:t>Người mua hàng có thể đăng nhập vào hệ thống.  Thêm thể loại sách,</w:t>
+        <w:t xml:space="preserve"> Người </w:t>
+      </w:r>
+      <w:r>
+        <w:rPr>
+          <w:rFonts w:ascii="Times New Roman" w:hAnsi="Times New Roman" w:cs="Times New Roman"/>
+          <w:sz w:val="24"/>
+          <w:szCs w:val="24"/>
+        </w:rPr>
+        <w:t>bán</w:t>
+      </w:r>
+      <w:r>
+        <w:rPr>
+          <w:rFonts w:ascii="Times New Roman" w:hAnsi="Times New Roman" w:cs="Times New Roman"/>
+          <w:sz w:val="24"/>
+          <w:szCs w:val="24"/>
+        </w:rPr>
+        <w:t xml:space="preserve"> hàng có thể đăng nhập vào hệ thống.  Thêm thể loại sách,</w:t>
       </w:r>
     </w:p>
     <w:p>
@@ -939,7 +954,15 @@
           <w:sz w:val="24"/>
           <w:szCs w:val="24"/>
         </w:rPr>
-        <w:t>Thêm sách , cập nhật thông tin sách, xóa sách, và xem các đơn hàng của khách hàng.</w:t>
+        <w:t>t</w:t>
+      </w:r>
+      <w:r>
+        <w:rPr>
+          <w:rFonts w:ascii="Times New Roman" w:hAnsi="Times New Roman" w:cs="Times New Roman"/>
+          <w:sz w:val="24"/>
+          <w:szCs w:val="24"/>
+        </w:rPr>
+        <w:t>hêm sách , cập nhật thông tin sách, xóa sách, và xem các đơn hàng của khách hàng.</w:t>
       </w:r>
     </w:p>
     <w:p>
@@ -1024,6 +1047,15 @@
         <w:tab/>
         <w:t>II.1.3.1 Danh sách nhóm người dùng.</w:t>
       </w:r>
+    </w:p>
+    <w:p>
+      <w:pPr>
+        <w:rPr>
+          <w:rFonts w:ascii="Times New Roman" w:hAnsi="Times New Roman" w:cs="Times New Roman"/>
+          <w:sz w:val="24"/>
+          <w:szCs w:val="24"/>
+        </w:rPr>
+      </w:pPr>
     </w:p>
     <w:tbl>
       <w:tblPr>
@@ -1206,6 +1238,13 @@
       </w:r>
     </w:p>
     <w:p>
+      <w:pPr>
+        <w:rPr>
+          <w:rFonts w:ascii="Times New Roman" w:hAnsi="Times New Roman" w:cs="Times New Roman"/>
+          <w:sz w:val="24"/>
+          <w:szCs w:val="24"/>
+        </w:rPr>
+      </w:pPr>
       <w:r>
         <w:rPr>
           <w:rFonts w:ascii="Times New Roman" w:hAnsi="Times New Roman" w:cs="Times New Roman"/>
@@ -1216,18 +1255,18 @@
         <mc:AlternateContent>
           <mc:Choice Requires="wps">
             <w:drawing>
-              <wp:anchor distT="0" distB="0" distL="114300" distR="114300" simplePos="0" relativeHeight="251665408" behindDoc="0" locked="0" layoutInCell="1" allowOverlap="1" wp14:anchorId="05A085C4" wp14:editId="7A385A62">
+              <wp:anchor distT="0" distB="0" distL="114300" distR="114300" simplePos="0" relativeHeight="251663360" behindDoc="0" locked="0" layoutInCell="1" allowOverlap="1" wp14:anchorId="52C9A117" wp14:editId="1C35CF44">
                 <wp:simplePos x="0" y="0"/>
                 <wp:positionH relativeFrom="column">
-                  <wp:posOffset>781050</wp:posOffset>
+                  <wp:posOffset>4410076</wp:posOffset>
                 </wp:positionH>
                 <wp:positionV relativeFrom="paragraph">
-                  <wp:posOffset>325755</wp:posOffset>
+                  <wp:posOffset>327660</wp:posOffset>
                 </wp:positionV>
-                <wp:extent cx="876300" cy="847725"/>
+                <wp:extent cx="1657350" cy="847725"/>
                 <wp:effectExtent l="0" t="0" r="19050" b="28575"/>
                 <wp:wrapNone/>
-                <wp:docPr id="6" name="Rectangle 6"/>
+                <wp:docPr id="5" name="Rectangle 5"/>
                 <wp:cNvGraphicFramePr/>
                 <a:graphic xmlns:a="http://schemas.openxmlformats.org/drawingml/2006/main">
                   <a:graphicData uri="http://schemas.microsoft.com/office/word/2010/wordprocessingShape">
@@ -1236,7 +1275,7 @@
                       <wps:spPr>
                         <a:xfrm>
                           <a:off x="0" y="0"/>
-                          <a:ext cx="876300" cy="847725"/>
+                          <a:ext cx="1657350" cy="847725"/>
                         </a:xfrm>
                         <a:prstGeom prst="rect">
                           <a:avLst/>
@@ -1262,10 +1301,20 @@
                         <w:txbxContent>
                           <w:p>
                             <w:pPr>
-                              <w:jc w:val="center"/>
+                              <w:ind w:left="720"/>
+                              <w:rPr>
+                                <w:rFonts w:ascii="Times New Roman" w:hAnsi="Times New Roman" w:cs="Times New Roman"/>
+                                <w:sz w:val="24"/>
+                                <w:szCs w:val="24"/>
+                              </w:rPr>
                             </w:pPr>
                             <w:r>
-                              <w:t>Khách hàng</w:t>
+                              <w:rPr>
+                                <w:rFonts w:ascii="Times New Roman" w:hAnsi="Times New Roman" w:cs="Times New Roman"/>
+                                <w:sz w:val="24"/>
+                                <w:szCs w:val="24"/>
+                              </w:rPr>
+                              <w:t>Người quản trị</w:t>
                             </w:r>
                           </w:p>
                         </w:txbxContent>
@@ -1279,6 +1328,9 @@
                     </wps:wsp>
                   </a:graphicData>
                 </a:graphic>
+                <wp14:sizeRelH relativeFrom="margin">
+                  <wp14:pctWidth>0</wp14:pctWidth>
+                </wp14:sizeRelH>
                 <wp14:sizeRelV relativeFrom="margin">
                   <wp14:pctHeight>0</wp14:pctHeight>
                 </wp14:sizeRelV>
@@ -1287,15 +1339,25 @@
           </mc:Choice>
           <mc:Fallback>
             <w:pict>
-              <v:rect id="Rectangle 6" o:spid="_x0000_s1026" style="position:absolute;margin-left:61.5pt;margin-top:25.65pt;width:69pt;height:66.75pt;z-index:251665408;visibility:visible;mso-wrap-style:square;mso-height-percent:0;mso-wrap-distance-left:9pt;mso-wrap-distance-top:0;mso-wrap-distance-right:9pt;mso-wrap-distance-bottom:0;mso-position-horizontal:absolute;mso-position-horizontal-relative:text;mso-position-vertical:absolute;mso-position-vertical-relative:text;mso-height-percent:0;mso-height-relative:margin;v-text-anchor:middle" o:gfxdata="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" fillcolor="#4f81bd [3204]" strokecolor="#243f60 [1604]" strokeweight="2pt">
+              <v:rect id="Rectangle 5" o:spid="_x0000_s1026" style="position:absolute;margin-left:347.25pt;margin-top:25.8pt;width:130.5pt;height:66.75pt;z-index:251663360;visibility:visible;mso-wrap-style:square;mso-width-percent:0;mso-height-percent:0;mso-wrap-distance-left:9pt;mso-wrap-distance-top:0;mso-wrap-distance-right:9pt;mso-wrap-distance-bottom:0;mso-position-horizontal:absolute;mso-position-horizontal-relative:text;mso-position-vertical:absolute;mso-position-vertical-relative:text;mso-width-percent:0;mso-height-percent:0;mso-width-relative:margin;mso-height-relative:margin;v-text-anchor:middle" o:gfxdata="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" fillcolor="#4f81bd [3204]" strokecolor="#243f60 [1604]" strokeweight="2pt">
                 <v:textbox>
                   <w:txbxContent>
                     <w:p>
                       <w:pPr>
-                        <w:jc w:val="center"/>
+                        <w:ind w:left="720"/>
+                        <w:rPr>
+                          <w:rFonts w:ascii="Times New Roman" w:hAnsi="Times New Roman" w:cs="Times New Roman"/>
+                          <w:sz w:val="24"/>
+                          <w:szCs w:val="24"/>
+                        </w:rPr>
                       </w:pPr>
                       <w:r>
-                        <w:t>Khách hàng</w:t>
+                        <w:rPr>
+                          <w:rFonts w:ascii="Times New Roman" w:hAnsi="Times New Roman" w:cs="Times New Roman"/>
+                          <w:sz w:val="24"/>
+                          <w:szCs w:val="24"/>
+                        </w:rPr>
+                        <w:t>Người quản trị</w:t>
                       </w:r>
                     </w:p>
                   </w:txbxContent>
@@ -1315,18 +1377,18 @@
         <mc:AlternateContent>
           <mc:Choice Requires="wps">
             <w:drawing>
-              <wp:anchor distT="0" distB="0" distL="114300" distR="114300" simplePos="0" relativeHeight="251663360" behindDoc="0" locked="0" layoutInCell="1" allowOverlap="1" wp14:anchorId="50F6089C" wp14:editId="09B526DC">
+              <wp:anchor distT="0" distB="0" distL="114300" distR="114300" simplePos="0" relativeHeight="251665408" behindDoc="0" locked="0" layoutInCell="1" allowOverlap="1" wp14:anchorId="48D5AAFF" wp14:editId="480DC19E">
                 <wp:simplePos x="0" y="0"/>
                 <wp:positionH relativeFrom="column">
-                  <wp:posOffset>4352925</wp:posOffset>
+                  <wp:posOffset>142875</wp:posOffset>
                 </wp:positionH>
                 <wp:positionV relativeFrom="paragraph">
-                  <wp:posOffset>325755</wp:posOffset>
+                  <wp:posOffset>327660</wp:posOffset>
                 </wp:positionV>
-                <wp:extent cx="876300" cy="847725"/>
-                <wp:effectExtent l="0" t="0" r="19050" b="28575"/>
+                <wp:extent cx="1514475" cy="847725"/>
+                <wp:effectExtent l="0" t="0" r="28575" b="28575"/>
                 <wp:wrapNone/>
-                <wp:docPr id="5" name="Rectangle 5"/>
+                <wp:docPr id="6" name="Rectangle 6"/>
                 <wp:cNvGraphicFramePr/>
                 <a:graphic xmlns:a="http://schemas.openxmlformats.org/drawingml/2006/main">
                   <a:graphicData uri="http://schemas.microsoft.com/office/word/2010/wordprocessingShape">
@@ -1335,7 +1397,7 @@
                       <wps:spPr>
                         <a:xfrm>
                           <a:off x="0" y="0"/>
-                          <a:ext cx="876300" cy="847725"/>
+                          <a:ext cx="1514475" cy="847725"/>
                         </a:xfrm>
                         <a:prstGeom prst="rect">
                           <a:avLst/>
@@ -1361,10 +1423,20 @@
                         <w:txbxContent>
                           <w:p>
                             <w:pPr>
-                              <w:jc w:val="center"/>
+                              <w:ind w:firstLine="720"/>
+                              <w:rPr>
+                                <w:rFonts w:ascii="Times New Roman" w:hAnsi="Times New Roman" w:cs="Times New Roman"/>
+                                <w:sz w:val="24"/>
+                                <w:szCs w:val="24"/>
+                              </w:rPr>
                             </w:pPr>
                             <w:r>
-                              <w:t>Người quản trị</w:t>
+                              <w:rPr>
+                                <w:rFonts w:ascii="Times New Roman" w:hAnsi="Times New Roman" w:cs="Times New Roman"/>
+                                <w:sz w:val="24"/>
+                                <w:szCs w:val="24"/>
+                              </w:rPr>
+                              <w:t>Khách hàng</w:t>
                             </w:r>
                           </w:p>
                         </w:txbxContent>
@@ -1378,6 +1450,9 @@
                     </wps:wsp>
                   </a:graphicData>
                 </a:graphic>
+                <wp14:sizeRelH relativeFrom="margin">
+                  <wp14:pctWidth>0</wp14:pctWidth>
+                </wp14:sizeRelH>
                 <wp14:sizeRelV relativeFrom="margin">
                   <wp14:pctHeight>0</wp14:pctHeight>
                 </wp14:sizeRelV>
@@ -1386,15 +1461,25 @@
           </mc:Choice>
           <mc:Fallback>
             <w:pict>
-              <v:rect id="Rectangle 5" o:spid="_x0000_s1027" style="position:absolute;margin-left:342.75pt;margin-top:25.65pt;width:69pt;height:66.75pt;z-index:251663360;visibility:visible;mso-wrap-style:square;mso-height-percent:0;mso-wrap-distance-left:9pt;mso-wrap-distance-top:0;mso-wrap-distance-right:9pt;mso-wrap-distance-bottom:0;mso-position-horizontal:absolute;mso-position-horizontal-relative:text;mso-position-vertical:absolute;mso-position-vertical-relative:text;mso-height-percent:0;mso-height-relative:margin;v-text-anchor:middle" o:gfxdata="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" fillcolor="#4f81bd [3204]" strokecolor="#243f60 [1604]" strokeweight="2pt">
+              <v:rect id="Rectangle 6" o:spid="_x0000_s1027" style="position:absolute;margin-left:11.25pt;margin-top:25.8pt;width:119.25pt;height:66.75pt;z-index:251665408;visibility:visible;mso-wrap-style:square;mso-width-percent:0;mso-height-percent:0;mso-wrap-distance-left:9pt;mso-wrap-distance-top:0;mso-wrap-distance-right:9pt;mso-wrap-distance-bottom:0;mso-position-horizontal:absolute;mso-position-horizontal-relative:text;mso-position-vertical:absolute;mso-position-vertical-relative:text;mso-width-percent:0;mso-height-percent:0;mso-width-relative:margin;mso-height-relative:margin;v-text-anchor:middle" o:gfxdata="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" fillcolor="#4f81bd [3204]" strokecolor="#243f60 [1604]" strokeweight="2pt">
                 <v:textbox>
                   <w:txbxContent>
                     <w:p>
                       <w:pPr>
-                        <w:jc w:val="center"/>
+                        <w:ind w:firstLine="720"/>
+                        <w:rPr>
+                          <w:rFonts w:ascii="Times New Roman" w:hAnsi="Times New Roman" w:cs="Times New Roman"/>
+                          <w:sz w:val="24"/>
+                          <w:szCs w:val="24"/>
+                        </w:rPr>
                       </w:pPr>
                       <w:r>
-                        <w:t>Người quản trị</w:t>
+                        <w:rPr>
+                          <w:rFonts w:ascii="Times New Roman" w:hAnsi="Times New Roman" w:cs="Times New Roman"/>
+                          <w:sz w:val="24"/>
+                          <w:szCs w:val="24"/>
+                        </w:rPr>
+                        <w:t>Khách hàng</w:t>
                       </w:r>
                     </w:p>
                   </w:txbxContent>
@@ -1414,7 +1499,7 @@
         <mc:AlternateContent>
           <mc:Choice Requires="wps">
             <w:drawing>
-              <wp:anchor distT="0" distB="0" distL="114300" distR="114300" simplePos="0" relativeHeight="251662336" behindDoc="0" locked="0" layoutInCell="1" allowOverlap="1" wp14:anchorId="4D11E9D2" wp14:editId="4343FBD9">
+              <wp:anchor distT="0" distB="0" distL="114300" distR="114300" simplePos="0" relativeHeight="251662336" behindDoc="0" locked="0" layoutInCell="1" allowOverlap="1" wp14:anchorId="3BD0A246" wp14:editId="4DEE29DA">
                 <wp:simplePos x="0" y="0"/>
                 <wp:positionH relativeFrom="column">
                   <wp:posOffset>3809365</wp:posOffset>
@@ -1501,7 +1586,7 @@
         <mc:AlternateContent>
           <mc:Choice Requires="wps">
             <w:drawing>
-              <wp:anchor distT="0" distB="0" distL="114300" distR="114300" simplePos="0" relativeHeight="251660288" behindDoc="0" locked="0" layoutInCell="1" allowOverlap="1" wp14:anchorId="22219684" wp14:editId="7D9801E4">
+              <wp:anchor distT="0" distB="0" distL="114300" distR="114300" simplePos="0" relativeHeight="251660288" behindDoc="0" locked="0" layoutInCell="1" allowOverlap="1" wp14:anchorId="44C8628B" wp14:editId="567939DF">
                 <wp:simplePos x="0" y="0"/>
                 <wp:positionH relativeFrom="column">
                   <wp:posOffset>1733550</wp:posOffset>
@@ -1597,7 +1682,7 @@
         <mc:AlternateContent>
           <mc:Choice Requires="wps">
             <w:drawing>
-              <wp:anchor distT="0" distB="0" distL="114300" distR="114300" simplePos="0" relativeHeight="251659264" behindDoc="1" locked="0" layoutInCell="1" allowOverlap="1" wp14:anchorId="4B8D9405" wp14:editId="117457F7">
+              <wp:anchor distT="0" distB="0" distL="114300" distR="114300" simplePos="0" relativeHeight="251659264" behindDoc="1" locked="0" layoutInCell="1" allowOverlap="1" wp14:anchorId="03AE15E1" wp14:editId="488A0180">
                 <wp:simplePos x="0" y="0"/>
                 <wp:positionH relativeFrom="column">
                   <wp:posOffset>2257425</wp:posOffset>
@@ -1651,13 +1736,20 @@
                         <w:txbxContent>
                           <w:p>
                             <w:pPr>
+                              <w:jc w:val="center"/>
                               <w:rPr>
+                                <w:rFonts w:ascii="Times New Roman" w:hAnsi="Times New Roman" w:cs="Times New Roman"/>
                                 <w:color w:val="FFFFFF" w:themeColor="background1"/>
+                                <w:sz w:val="24"/>
+                                <w:szCs w:val="24"/>
                               </w:rPr>
                             </w:pPr>
                             <w:r>
                               <w:rPr>
+                                <w:rFonts w:ascii="Times New Roman" w:hAnsi="Times New Roman" w:cs="Times New Roman"/>
                                 <w:color w:val="FFFFFF" w:themeColor="background1"/>
+                                <w:sz w:val="24"/>
+                                <w:szCs w:val="24"/>
                               </w:rPr>
                               <w:t>Hệ thống websize bán sách</w:t>
                             </w:r>
@@ -1683,13 +1775,20 @@
                   <w:txbxContent>
                     <w:p>
                       <w:pPr>
+                        <w:jc w:val="center"/>
                         <w:rPr>
+                          <w:rFonts w:ascii="Times New Roman" w:hAnsi="Times New Roman" w:cs="Times New Roman"/>
                           <w:color w:val="FFFFFF" w:themeColor="background1"/>
+                          <w:sz w:val="24"/>
+                          <w:szCs w:val="24"/>
                         </w:rPr>
                       </w:pPr>
                       <w:r>
                         <w:rPr>
+                          <w:rFonts w:ascii="Times New Roman" w:hAnsi="Times New Roman" w:cs="Times New Roman"/>
                           <w:color w:val="FFFFFF" w:themeColor="background1"/>
+                          <w:sz w:val="24"/>
+                          <w:szCs w:val="24"/>
                         </w:rPr>
                         <w:t>Hệ thống websize bán sách</w:t>
                       </w:r>
@@ -1719,249 +1818,653 @@
         <w:tab/>
       </w:r>
       <w:r>
-        <w:tab/>
-      </w:r>
-      <w:r>
-        <w:tab/>
-      </w:r>
-      <w:r>
-        <w:tab/>
-      </w:r>
-      <w:r>
-        <w:tab/>
-      </w:r>
-      <w:r>
-        <w:tab/>
-      </w:r>
-      <w:r>
-        <w:tab/>
-      </w:r>
-      <w:r>
-        <w:tab/>
-      </w:r>
-      <w:r>
-        <w:tab/>
-      </w:r>
-      <w:r>
-        <w:tab/>
-      </w:r>
-      <w:r>
-        <w:tab/>
-      </w:r>
-      <w:r>
-        <w:tab/>
-      </w:r>
-      <w:r>
-        <w:tab/>
-      </w:r>
-      <w:r>
-        <w:tab/>
-      </w:r>
-      <w:r>
-        <w:tab/>
-      </w:r>
-      <w:r>
-        <w:tab/>
-      </w:r>
-      <w:r>
-        <w:tab/>
-      </w:r>
-      <w:r>
-        <w:tab/>
-      </w:r>
-      <w:r>
-        <w:tab/>
-      </w:r>
-      <w:r>
-        <w:tab/>
-      </w:r>
-      <w:r>
-        <w:tab/>
-      </w:r>
-      <w:r>
-        <w:tab/>
-      </w:r>
-      <w:r>
-        <w:tab/>
-      </w:r>
-      <w:r>
-        <w:tab/>
-      </w:r>
-      <w:r>
-        <w:tab/>
-      </w:r>
-      <w:r>
-        <w:tab/>
-      </w:r>
-      <w:r>
-        <w:tab/>
-      </w:r>
-      <w:r>
-        <w:tab/>
-      </w:r>
-      <w:r>
-        <w:tab/>
-      </w:r>
-      <w:r>
-        <w:tab/>
-      </w:r>
-      <w:r>
-        <w:tab/>
-      </w:r>
-      <w:r>
-        <w:tab/>
-      </w:r>
-      <w:r>
-        <w:tab/>
-      </w:r>
-    </w:p>
-    <w:p>
-      <w:r>
-        <w:tab/>
-      </w:r>
-      <w:r>
-        <w:tab/>
-      </w:r>
-      <w:r>
-        <w:tab/>
-      </w:r>
-      <w:r>
-        <w:tab/>
-      </w:r>
-      <w:r>
-        <w:tab/>
-      </w:r>
-      <w:r>
-        <w:tab/>
-      </w:r>
-      <w:r>
-        <w:tab/>
-      </w:r>
-      <w:r>
-        <w:tab/>
-      </w:r>
-      <w:r>
-        <w:tab/>
-      </w:r>
-      <w:r>
-        <w:tab/>
-      </w:r>
-      <w:r>
-        <w:tab/>
-      </w:r>
-      <w:r>
-        <w:tab/>
-      </w:r>
-      <w:r>
-        <w:tab/>
-      </w:r>
-      <w:r>
-        <w:tab/>
-      </w:r>
-      <w:r>
-        <w:tab/>
-      </w:r>
-      <w:r>
-        <w:tab/>
-      </w:r>
-      <w:r>
-        <w:tab/>
-      </w:r>
-      <w:r>
-        <w:tab/>
-      </w:r>
-      <w:r>
-        <w:tab/>
-      </w:r>
-      <w:r>
-        <w:tab/>
-      </w:r>
-      <w:r>
-        <w:tab/>
-      </w:r>
-      <w:r>
-        <w:tab/>
-      </w:r>
-      <w:r>
-        <w:tab/>
-      </w:r>
-      <w:r>
-        <w:tab/>
-      </w:r>
-      <w:r>
-        <w:tab/>
-      </w:r>
-      <w:r>
-        <w:tab/>
-      </w:r>
-      <w:r>
-        <w:tab/>
-      </w:r>
-      <w:r>
-        <w:tab/>
-      </w:r>
-      <w:r>
-        <w:tab/>
-      </w:r>
-      <w:r>
-        <w:tab/>
-      </w:r>
-      <w:r>
-        <w:tab/>
-      </w:r>
-      <w:r>
-        <w:tab/>
-      </w:r>
-      <w:r>
-        <w:tab/>
-      </w:r>
-      <w:r>
-        <w:tab/>
-      </w:r>
-      <w:r>
-        <w:tab/>
-      </w:r>
-      <w:r>
-        <w:tab/>
-      </w:r>
-      <w:r>
-        <w:tab/>
-      </w:r>
-      <w:r>
-        <w:tab/>
-      </w:r>
-      <w:r>
-        <w:tab/>
-      </w:r>
-      <w:r>
-        <w:tab/>
-      </w:r>
-      <w:r>
-        <w:tab/>
-      </w:r>
-      <w:r>
-        <w:tab/>
-      </w:r>
-      <w:r>
-        <w:tab/>
-      </w:r>
-      <w:r>
-        <w:tab/>
-      </w:r>
-      <w:r>
-        <w:tab/>
-      </w:r>
-    </w:p>
-    <w:p/>
-    <w:p>
-      <w:pPr>
-        <w:rPr>
-          <w:rFonts w:ascii="Times New Roman" w:hAnsi="Times New Roman" w:cs="Times New Roman"/>
-        </w:rPr>
-      </w:pPr>
-      <w:r>
-        <w:rPr>
-          <w:rFonts w:ascii="Times New Roman" w:hAnsi="Times New Roman" w:cs="Times New Roman"/>
+        <w:rPr>
+          <w:rFonts w:ascii="Times New Roman" w:hAnsi="Times New Roman" w:cs="Times New Roman"/>
+          <w:sz w:val="24"/>
+          <w:szCs w:val="24"/>
+        </w:rPr>
+        <w:tab/>
+      </w:r>
+      <w:r>
+        <w:rPr>
+          <w:rFonts w:ascii="Times New Roman" w:hAnsi="Times New Roman" w:cs="Times New Roman"/>
+          <w:sz w:val="24"/>
+          <w:szCs w:val="24"/>
+        </w:rPr>
+        <w:tab/>
+      </w:r>
+      <w:r>
+        <w:rPr>
+          <w:rFonts w:ascii="Times New Roman" w:hAnsi="Times New Roman" w:cs="Times New Roman"/>
+          <w:sz w:val="24"/>
+          <w:szCs w:val="24"/>
+        </w:rPr>
+        <w:tab/>
+      </w:r>
+      <w:r>
+        <w:rPr>
+          <w:rFonts w:ascii="Times New Roman" w:hAnsi="Times New Roman" w:cs="Times New Roman"/>
+          <w:sz w:val="24"/>
+          <w:szCs w:val="24"/>
+        </w:rPr>
+        <w:tab/>
+      </w:r>
+      <w:r>
+        <w:rPr>
+          <w:rFonts w:ascii="Times New Roman" w:hAnsi="Times New Roman" w:cs="Times New Roman"/>
+          <w:sz w:val="24"/>
+          <w:szCs w:val="24"/>
+        </w:rPr>
+        <w:tab/>
+      </w:r>
+      <w:r>
+        <w:rPr>
+          <w:rFonts w:ascii="Times New Roman" w:hAnsi="Times New Roman" w:cs="Times New Roman"/>
+          <w:sz w:val="24"/>
+          <w:szCs w:val="24"/>
+        </w:rPr>
+        <w:tab/>
+      </w:r>
+      <w:r>
+        <w:rPr>
+          <w:rFonts w:ascii="Times New Roman" w:hAnsi="Times New Roman" w:cs="Times New Roman"/>
+          <w:sz w:val="24"/>
+          <w:szCs w:val="24"/>
+        </w:rPr>
+        <w:tab/>
+      </w:r>
+      <w:r>
+        <w:rPr>
+          <w:rFonts w:ascii="Times New Roman" w:hAnsi="Times New Roman" w:cs="Times New Roman"/>
+          <w:sz w:val="24"/>
+          <w:szCs w:val="24"/>
+        </w:rPr>
+        <w:tab/>
+      </w:r>
+      <w:r>
+        <w:rPr>
+          <w:rFonts w:ascii="Times New Roman" w:hAnsi="Times New Roman" w:cs="Times New Roman"/>
+          <w:sz w:val="24"/>
+          <w:szCs w:val="24"/>
+        </w:rPr>
+        <w:tab/>
+      </w:r>
+      <w:r>
+        <w:rPr>
+          <w:rFonts w:ascii="Times New Roman" w:hAnsi="Times New Roman" w:cs="Times New Roman"/>
+          <w:sz w:val="24"/>
+          <w:szCs w:val="24"/>
+        </w:rPr>
+        <w:tab/>
+      </w:r>
+      <w:r>
+        <w:rPr>
+          <w:rFonts w:ascii="Times New Roman" w:hAnsi="Times New Roman" w:cs="Times New Roman"/>
+          <w:sz w:val="24"/>
+          <w:szCs w:val="24"/>
+        </w:rPr>
+        <w:tab/>
+      </w:r>
+      <w:r>
+        <w:rPr>
+          <w:rFonts w:ascii="Times New Roman" w:hAnsi="Times New Roman" w:cs="Times New Roman"/>
+          <w:sz w:val="24"/>
+          <w:szCs w:val="24"/>
+        </w:rPr>
+        <w:tab/>
+      </w:r>
+      <w:r>
+        <w:rPr>
+          <w:rFonts w:ascii="Times New Roman" w:hAnsi="Times New Roman" w:cs="Times New Roman"/>
+          <w:sz w:val="24"/>
+          <w:szCs w:val="24"/>
+        </w:rPr>
+        <w:tab/>
+      </w:r>
+      <w:r>
+        <w:rPr>
+          <w:rFonts w:ascii="Times New Roman" w:hAnsi="Times New Roman" w:cs="Times New Roman"/>
+          <w:sz w:val="24"/>
+          <w:szCs w:val="24"/>
+        </w:rPr>
+        <w:tab/>
+      </w:r>
+      <w:r>
+        <w:rPr>
+          <w:rFonts w:ascii="Times New Roman" w:hAnsi="Times New Roman" w:cs="Times New Roman"/>
+          <w:sz w:val="24"/>
+          <w:szCs w:val="24"/>
+        </w:rPr>
+        <w:tab/>
+      </w:r>
+      <w:r>
+        <w:rPr>
+          <w:rFonts w:ascii="Times New Roman" w:hAnsi="Times New Roman" w:cs="Times New Roman"/>
+          <w:sz w:val="24"/>
+          <w:szCs w:val="24"/>
+        </w:rPr>
+        <w:tab/>
+      </w:r>
+      <w:r>
+        <w:rPr>
+          <w:rFonts w:ascii="Times New Roman" w:hAnsi="Times New Roman" w:cs="Times New Roman"/>
+          <w:sz w:val="24"/>
+          <w:szCs w:val="24"/>
+        </w:rPr>
+        <w:tab/>
+      </w:r>
+      <w:r>
+        <w:rPr>
+          <w:rFonts w:ascii="Times New Roman" w:hAnsi="Times New Roman" w:cs="Times New Roman"/>
+          <w:sz w:val="24"/>
+          <w:szCs w:val="24"/>
+        </w:rPr>
+        <w:tab/>
+      </w:r>
+      <w:r>
+        <w:rPr>
+          <w:rFonts w:ascii="Times New Roman" w:hAnsi="Times New Roman" w:cs="Times New Roman"/>
+          <w:sz w:val="24"/>
+          <w:szCs w:val="24"/>
+        </w:rPr>
+        <w:tab/>
+      </w:r>
+      <w:r>
+        <w:rPr>
+          <w:rFonts w:ascii="Times New Roman" w:hAnsi="Times New Roman" w:cs="Times New Roman"/>
+          <w:sz w:val="24"/>
+          <w:szCs w:val="24"/>
+        </w:rPr>
+        <w:tab/>
+      </w:r>
+      <w:r>
+        <w:rPr>
+          <w:rFonts w:ascii="Times New Roman" w:hAnsi="Times New Roman" w:cs="Times New Roman"/>
+          <w:sz w:val="24"/>
+          <w:szCs w:val="24"/>
+        </w:rPr>
+        <w:tab/>
+      </w:r>
+      <w:r>
+        <w:rPr>
+          <w:rFonts w:ascii="Times New Roman" w:hAnsi="Times New Roman" w:cs="Times New Roman"/>
+          <w:sz w:val="24"/>
+          <w:szCs w:val="24"/>
+        </w:rPr>
+        <w:tab/>
+      </w:r>
+      <w:r>
+        <w:rPr>
+          <w:rFonts w:ascii="Times New Roman" w:hAnsi="Times New Roman" w:cs="Times New Roman"/>
+          <w:sz w:val="24"/>
+          <w:szCs w:val="24"/>
+        </w:rPr>
+        <w:tab/>
+      </w:r>
+      <w:r>
+        <w:rPr>
+          <w:rFonts w:ascii="Times New Roman" w:hAnsi="Times New Roman" w:cs="Times New Roman"/>
+          <w:sz w:val="24"/>
+          <w:szCs w:val="24"/>
+        </w:rPr>
+        <w:tab/>
+      </w:r>
+      <w:r>
+        <w:rPr>
+          <w:rFonts w:ascii="Times New Roman" w:hAnsi="Times New Roman" w:cs="Times New Roman"/>
+          <w:sz w:val="24"/>
+          <w:szCs w:val="24"/>
+        </w:rPr>
+        <w:tab/>
+      </w:r>
+      <w:r>
+        <w:rPr>
+          <w:rFonts w:ascii="Times New Roman" w:hAnsi="Times New Roman" w:cs="Times New Roman"/>
+          <w:sz w:val="24"/>
+          <w:szCs w:val="24"/>
+        </w:rPr>
+        <w:tab/>
+      </w:r>
+      <w:r>
+        <w:rPr>
+          <w:rFonts w:ascii="Times New Roman" w:hAnsi="Times New Roman" w:cs="Times New Roman"/>
+          <w:sz w:val="24"/>
+          <w:szCs w:val="24"/>
+        </w:rPr>
+        <w:tab/>
+      </w:r>
+      <w:r>
+        <w:rPr>
+          <w:rFonts w:ascii="Times New Roman" w:hAnsi="Times New Roman" w:cs="Times New Roman"/>
+          <w:sz w:val="24"/>
+          <w:szCs w:val="24"/>
+        </w:rPr>
+        <w:tab/>
+      </w:r>
+      <w:r>
+        <w:rPr>
+          <w:rFonts w:ascii="Times New Roman" w:hAnsi="Times New Roman" w:cs="Times New Roman"/>
+          <w:sz w:val="24"/>
+          <w:szCs w:val="24"/>
+        </w:rPr>
+        <w:tab/>
+      </w:r>
+      <w:r>
+        <w:rPr>
+          <w:rFonts w:ascii="Times New Roman" w:hAnsi="Times New Roman" w:cs="Times New Roman"/>
+          <w:sz w:val="24"/>
+          <w:szCs w:val="24"/>
+        </w:rPr>
+        <w:tab/>
+      </w:r>
+      <w:r>
+        <w:rPr>
+          <w:rFonts w:ascii="Times New Roman" w:hAnsi="Times New Roman" w:cs="Times New Roman"/>
+          <w:sz w:val="24"/>
+          <w:szCs w:val="24"/>
+        </w:rPr>
+        <w:tab/>
+      </w:r>
+      <w:r>
+        <w:rPr>
+          <w:rFonts w:ascii="Times New Roman" w:hAnsi="Times New Roman" w:cs="Times New Roman"/>
+          <w:sz w:val="24"/>
+          <w:szCs w:val="24"/>
+        </w:rPr>
+        <w:tab/>
+      </w:r>
+    </w:p>
+    <w:p>
+      <w:pPr>
+        <w:rPr>
+          <w:rFonts w:ascii="Times New Roman" w:hAnsi="Times New Roman" w:cs="Times New Roman"/>
+          <w:sz w:val="24"/>
+          <w:szCs w:val="24"/>
+        </w:rPr>
+      </w:pPr>
+      <w:r>
+        <w:rPr>
+          <w:rFonts w:ascii="Times New Roman" w:hAnsi="Times New Roman" w:cs="Times New Roman"/>
+          <w:sz w:val="24"/>
+          <w:szCs w:val="24"/>
+        </w:rPr>
+        <w:tab/>
+      </w:r>
+      <w:r>
+        <w:rPr>
+          <w:rFonts w:ascii="Times New Roman" w:hAnsi="Times New Roman" w:cs="Times New Roman"/>
+          <w:sz w:val="24"/>
+          <w:szCs w:val="24"/>
+        </w:rPr>
+        <w:tab/>
+      </w:r>
+      <w:r>
+        <w:rPr>
+          <w:rFonts w:ascii="Times New Roman" w:hAnsi="Times New Roman" w:cs="Times New Roman"/>
+          <w:sz w:val="24"/>
+          <w:szCs w:val="24"/>
+        </w:rPr>
+        <w:tab/>
+      </w:r>
+      <w:r>
+        <w:rPr>
+          <w:rFonts w:ascii="Times New Roman" w:hAnsi="Times New Roman" w:cs="Times New Roman"/>
+          <w:sz w:val="24"/>
+          <w:szCs w:val="24"/>
+        </w:rPr>
+        <w:tab/>
+      </w:r>
+      <w:r>
+        <w:rPr>
+          <w:rFonts w:ascii="Times New Roman" w:hAnsi="Times New Roman" w:cs="Times New Roman"/>
+          <w:sz w:val="24"/>
+          <w:szCs w:val="24"/>
+        </w:rPr>
+        <w:tab/>
+      </w:r>
+      <w:r>
+        <w:rPr>
+          <w:rFonts w:ascii="Times New Roman" w:hAnsi="Times New Roman" w:cs="Times New Roman"/>
+          <w:sz w:val="24"/>
+          <w:szCs w:val="24"/>
+        </w:rPr>
+        <w:tab/>
+      </w:r>
+      <w:r>
+        <w:rPr>
+          <w:rFonts w:ascii="Times New Roman" w:hAnsi="Times New Roman" w:cs="Times New Roman"/>
+          <w:sz w:val="24"/>
+          <w:szCs w:val="24"/>
+        </w:rPr>
+        <w:tab/>
+      </w:r>
+      <w:r>
+        <w:rPr>
+          <w:rFonts w:ascii="Times New Roman" w:hAnsi="Times New Roman" w:cs="Times New Roman"/>
+          <w:sz w:val="24"/>
+          <w:szCs w:val="24"/>
+        </w:rPr>
+        <w:tab/>
+      </w:r>
+      <w:r>
+        <w:rPr>
+          <w:rFonts w:ascii="Times New Roman" w:hAnsi="Times New Roman" w:cs="Times New Roman"/>
+          <w:sz w:val="24"/>
+          <w:szCs w:val="24"/>
+        </w:rPr>
+        <w:tab/>
+      </w:r>
+      <w:r>
+        <w:rPr>
+          <w:rFonts w:ascii="Times New Roman" w:hAnsi="Times New Roman" w:cs="Times New Roman"/>
+          <w:sz w:val="24"/>
+          <w:szCs w:val="24"/>
+        </w:rPr>
+        <w:tab/>
+      </w:r>
+      <w:r>
+        <w:rPr>
+          <w:rFonts w:ascii="Times New Roman" w:hAnsi="Times New Roman" w:cs="Times New Roman"/>
+          <w:sz w:val="24"/>
+          <w:szCs w:val="24"/>
+        </w:rPr>
+        <w:tab/>
+      </w:r>
+      <w:r>
+        <w:rPr>
+          <w:rFonts w:ascii="Times New Roman" w:hAnsi="Times New Roman" w:cs="Times New Roman"/>
+          <w:sz w:val="24"/>
+          <w:szCs w:val="24"/>
+        </w:rPr>
+        <w:tab/>
+      </w:r>
+      <w:r>
+        <w:rPr>
+          <w:rFonts w:ascii="Times New Roman" w:hAnsi="Times New Roman" w:cs="Times New Roman"/>
+          <w:sz w:val="24"/>
+          <w:szCs w:val="24"/>
+        </w:rPr>
+        <w:tab/>
+      </w:r>
+      <w:r>
+        <w:rPr>
+          <w:rFonts w:ascii="Times New Roman" w:hAnsi="Times New Roman" w:cs="Times New Roman"/>
+          <w:sz w:val="24"/>
+          <w:szCs w:val="24"/>
+        </w:rPr>
+        <w:tab/>
+      </w:r>
+      <w:r>
+        <w:rPr>
+          <w:rFonts w:ascii="Times New Roman" w:hAnsi="Times New Roman" w:cs="Times New Roman"/>
+          <w:sz w:val="24"/>
+          <w:szCs w:val="24"/>
+        </w:rPr>
+        <w:tab/>
+      </w:r>
+      <w:r>
+        <w:rPr>
+          <w:rFonts w:ascii="Times New Roman" w:hAnsi="Times New Roman" w:cs="Times New Roman"/>
+          <w:sz w:val="24"/>
+          <w:szCs w:val="24"/>
+        </w:rPr>
+        <w:tab/>
+      </w:r>
+      <w:r>
+        <w:rPr>
+          <w:rFonts w:ascii="Times New Roman" w:hAnsi="Times New Roman" w:cs="Times New Roman"/>
+          <w:sz w:val="24"/>
+          <w:szCs w:val="24"/>
+        </w:rPr>
+        <w:tab/>
+      </w:r>
+      <w:r>
+        <w:rPr>
+          <w:rFonts w:ascii="Times New Roman" w:hAnsi="Times New Roman" w:cs="Times New Roman"/>
+          <w:sz w:val="24"/>
+          <w:szCs w:val="24"/>
+        </w:rPr>
+        <w:tab/>
+      </w:r>
+      <w:r>
+        <w:rPr>
+          <w:rFonts w:ascii="Times New Roman" w:hAnsi="Times New Roman" w:cs="Times New Roman"/>
+          <w:sz w:val="24"/>
+          <w:szCs w:val="24"/>
+        </w:rPr>
+        <w:tab/>
+      </w:r>
+      <w:r>
+        <w:rPr>
+          <w:rFonts w:ascii="Times New Roman" w:hAnsi="Times New Roman" w:cs="Times New Roman"/>
+          <w:sz w:val="24"/>
+          <w:szCs w:val="24"/>
+        </w:rPr>
+        <w:tab/>
+      </w:r>
+      <w:r>
+        <w:rPr>
+          <w:rFonts w:ascii="Times New Roman" w:hAnsi="Times New Roman" w:cs="Times New Roman"/>
+          <w:sz w:val="24"/>
+          <w:szCs w:val="24"/>
+        </w:rPr>
+        <w:tab/>
+      </w:r>
+      <w:r>
+        <w:rPr>
+          <w:rFonts w:ascii="Times New Roman" w:hAnsi="Times New Roman" w:cs="Times New Roman"/>
+          <w:sz w:val="24"/>
+          <w:szCs w:val="24"/>
+        </w:rPr>
+        <w:tab/>
+      </w:r>
+      <w:r>
+        <w:rPr>
+          <w:rFonts w:ascii="Times New Roman" w:hAnsi="Times New Roman" w:cs="Times New Roman"/>
+          <w:sz w:val="24"/>
+          <w:szCs w:val="24"/>
+        </w:rPr>
+        <w:tab/>
+      </w:r>
+      <w:r>
+        <w:rPr>
+          <w:rFonts w:ascii="Times New Roman" w:hAnsi="Times New Roman" w:cs="Times New Roman"/>
+          <w:sz w:val="24"/>
+          <w:szCs w:val="24"/>
+        </w:rPr>
+        <w:tab/>
+      </w:r>
+      <w:r>
+        <w:rPr>
+          <w:rFonts w:ascii="Times New Roman" w:hAnsi="Times New Roman" w:cs="Times New Roman"/>
+          <w:sz w:val="24"/>
+          <w:szCs w:val="24"/>
+        </w:rPr>
+        <w:tab/>
+      </w:r>
+      <w:r>
+        <w:rPr>
+          <w:rFonts w:ascii="Times New Roman" w:hAnsi="Times New Roman" w:cs="Times New Roman"/>
+          <w:sz w:val="24"/>
+          <w:szCs w:val="24"/>
+        </w:rPr>
+        <w:tab/>
+      </w:r>
+      <w:r>
+        <w:rPr>
+          <w:rFonts w:ascii="Times New Roman" w:hAnsi="Times New Roman" w:cs="Times New Roman"/>
+          <w:sz w:val="24"/>
+          <w:szCs w:val="24"/>
+        </w:rPr>
+        <w:tab/>
+      </w:r>
+      <w:r>
+        <w:rPr>
+          <w:rFonts w:ascii="Times New Roman" w:hAnsi="Times New Roman" w:cs="Times New Roman"/>
+          <w:sz w:val="24"/>
+          <w:szCs w:val="24"/>
+        </w:rPr>
+        <w:tab/>
+      </w:r>
+      <w:r>
+        <w:rPr>
+          <w:rFonts w:ascii="Times New Roman" w:hAnsi="Times New Roman" w:cs="Times New Roman"/>
+          <w:sz w:val="24"/>
+          <w:szCs w:val="24"/>
+        </w:rPr>
+        <w:tab/>
+      </w:r>
+      <w:r>
+        <w:rPr>
+          <w:rFonts w:ascii="Times New Roman" w:hAnsi="Times New Roman" w:cs="Times New Roman"/>
+          <w:sz w:val="24"/>
+          <w:szCs w:val="24"/>
+        </w:rPr>
+        <w:tab/>
+      </w:r>
+      <w:r>
+        <w:rPr>
+          <w:rFonts w:ascii="Times New Roman" w:hAnsi="Times New Roman" w:cs="Times New Roman"/>
+          <w:sz w:val="24"/>
+          <w:szCs w:val="24"/>
+        </w:rPr>
+        <w:tab/>
+      </w:r>
+      <w:r>
+        <w:rPr>
+          <w:rFonts w:ascii="Times New Roman" w:hAnsi="Times New Roman" w:cs="Times New Roman"/>
+          <w:sz w:val="24"/>
+          <w:szCs w:val="24"/>
+        </w:rPr>
+        <w:tab/>
+      </w:r>
+      <w:r>
+        <w:rPr>
+          <w:rFonts w:ascii="Times New Roman" w:hAnsi="Times New Roman" w:cs="Times New Roman"/>
+          <w:sz w:val="24"/>
+          <w:szCs w:val="24"/>
+        </w:rPr>
+        <w:tab/>
+      </w:r>
+      <w:r>
+        <w:rPr>
+          <w:rFonts w:ascii="Times New Roman" w:hAnsi="Times New Roman" w:cs="Times New Roman"/>
+          <w:sz w:val="24"/>
+          <w:szCs w:val="24"/>
+        </w:rPr>
+        <w:tab/>
+      </w:r>
+      <w:r>
+        <w:rPr>
+          <w:rFonts w:ascii="Times New Roman" w:hAnsi="Times New Roman" w:cs="Times New Roman"/>
+          <w:sz w:val="24"/>
+          <w:szCs w:val="24"/>
+        </w:rPr>
+        <w:tab/>
+      </w:r>
+      <w:r>
+        <w:rPr>
+          <w:rFonts w:ascii="Times New Roman" w:hAnsi="Times New Roman" w:cs="Times New Roman"/>
+          <w:sz w:val="24"/>
+          <w:szCs w:val="24"/>
+        </w:rPr>
+        <w:tab/>
+      </w:r>
+      <w:r>
+        <w:rPr>
+          <w:rFonts w:ascii="Times New Roman" w:hAnsi="Times New Roman" w:cs="Times New Roman"/>
+          <w:sz w:val="24"/>
+          <w:szCs w:val="24"/>
+        </w:rPr>
+        <w:tab/>
+      </w:r>
+      <w:r>
+        <w:rPr>
+          <w:rFonts w:ascii="Times New Roman" w:hAnsi="Times New Roman" w:cs="Times New Roman"/>
+          <w:sz w:val="24"/>
+          <w:szCs w:val="24"/>
+        </w:rPr>
+        <w:tab/>
+      </w:r>
+      <w:r>
+        <w:rPr>
+          <w:rFonts w:ascii="Times New Roman" w:hAnsi="Times New Roman" w:cs="Times New Roman"/>
+          <w:sz w:val="24"/>
+          <w:szCs w:val="24"/>
+        </w:rPr>
+        <w:tab/>
+      </w:r>
+      <w:r>
+        <w:rPr>
+          <w:rFonts w:ascii="Times New Roman" w:hAnsi="Times New Roman" w:cs="Times New Roman"/>
+          <w:sz w:val="24"/>
+          <w:szCs w:val="24"/>
+        </w:rPr>
+        <w:tab/>
+      </w:r>
+      <w:r>
+        <w:rPr>
+          <w:rFonts w:ascii="Times New Roman" w:hAnsi="Times New Roman" w:cs="Times New Roman"/>
+          <w:sz w:val="24"/>
+          <w:szCs w:val="24"/>
+        </w:rPr>
+        <w:tab/>
+      </w:r>
+      <w:r>
+        <w:rPr>
+          <w:rFonts w:ascii="Times New Roman" w:hAnsi="Times New Roman" w:cs="Times New Roman"/>
+          <w:sz w:val="24"/>
+          <w:szCs w:val="24"/>
+        </w:rPr>
+        <w:tab/>
+      </w:r>
+      <w:r>
+        <w:rPr>
+          <w:rFonts w:ascii="Times New Roman" w:hAnsi="Times New Roman" w:cs="Times New Roman"/>
+          <w:sz w:val="24"/>
+          <w:szCs w:val="24"/>
+        </w:rPr>
+        <w:tab/>
+      </w:r>
+      <w:r>
+        <w:rPr>
+          <w:rFonts w:ascii="Times New Roman" w:hAnsi="Times New Roman" w:cs="Times New Roman"/>
+          <w:sz w:val="24"/>
+          <w:szCs w:val="24"/>
+        </w:rPr>
+        <w:tab/>
+      </w:r>
+      <w:r>
+        <w:rPr>
+          <w:rFonts w:ascii="Times New Roman" w:hAnsi="Times New Roman" w:cs="Times New Roman"/>
+          <w:sz w:val="24"/>
+          <w:szCs w:val="24"/>
+        </w:rPr>
+        <w:tab/>
+      </w:r>
+    </w:p>
+    <w:p>
+      <w:pPr>
+        <w:rPr>
+          <w:rFonts w:ascii="Times New Roman" w:hAnsi="Times New Roman" w:cs="Times New Roman"/>
+          <w:sz w:val="24"/>
+          <w:szCs w:val="24"/>
+        </w:rPr>
+      </w:pPr>
+    </w:p>
+    <w:p>
+      <w:pPr>
+        <w:rPr>
+          <w:rFonts w:ascii="Times New Roman" w:hAnsi="Times New Roman" w:cs="Times New Roman"/>
+          <w:sz w:val="24"/>
+          <w:szCs w:val="24"/>
+        </w:rPr>
+      </w:pPr>
+      <w:r>
+        <w:rPr>
+          <w:rFonts w:ascii="Times New Roman" w:hAnsi="Times New Roman" w:cs="Times New Roman"/>
+          <w:sz w:val="24"/>
+          <w:szCs w:val="24"/>
         </w:rPr>
         <w:tab/>
         <w:t>II.2  Quy trình nhiệp vụ.</w:t>
@@ -1982,17 +2485,23 @@
         </w:tabs>
         <w:rPr>
           <w:rFonts w:ascii="Times New Roman" w:hAnsi="Times New Roman" w:cs="Times New Roman"/>
-        </w:rPr>
-      </w:pPr>
-      <w:r>
-        <w:rPr>
-          <w:rFonts w:ascii="Times New Roman" w:hAnsi="Times New Roman" w:cs="Times New Roman"/>
-        </w:rPr>
-        <w:tab/>
-      </w:r>
-      <w:r>
-        <w:rPr>
-          <w:rFonts w:ascii="Times New Roman" w:hAnsi="Times New Roman" w:cs="Times New Roman"/>
+          <w:sz w:val="24"/>
+          <w:szCs w:val="24"/>
+        </w:rPr>
+      </w:pPr>
+      <w:r>
+        <w:rPr>
+          <w:rFonts w:ascii="Times New Roman" w:hAnsi="Times New Roman" w:cs="Times New Roman"/>
+          <w:sz w:val="24"/>
+          <w:szCs w:val="24"/>
+        </w:rPr>
+        <w:tab/>
+      </w:r>
+      <w:r>
+        <w:rPr>
+          <w:rFonts w:ascii="Times New Roman" w:hAnsi="Times New Roman" w:cs="Times New Roman"/>
+          <w:sz w:val="24"/>
+          <w:szCs w:val="24"/>
         </w:rPr>
         <w:tab/>
         <w:t>II.2.1 Bảng tổng quan quy trình nhiệp vụ của hệ thống.</w:t>
@@ -2000,6 +2509,8 @@
       <w:r>
         <w:rPr>
           <w:rFonts w:ascii="Times New Roman" w:hAnsi="Times New Roman" w:cs="Times New Roman"/>
+          <w:sz w:val="24"/>
+          <w:szCs w:val="24"/>
         </w:rPr>
         <w:tab/>
       </w:r>
@@ -2019,6 +2530,8 @@
         </w:tabs>
         <w:rPr>
           <w:rFonts w:ascii="Times New Roman" w:hAnsi="Times New Roman" w:cs="Times New Roman"/>
+          <w:sz w:val="24"/>
+          <w:szCs w:val="24"/>
         </w:rPr>
       </w:pPr>
     </w:p>
@@ -2037,17 +2550,23 @@
         </w:tabs>
         <w:rPr>
           <w:rFonts w:ascii="Times New Roman" w:hAnsi="Times New Roman" w:cs="Times New Roman"/>
-        </w:rPr>
-      </w:pPr>
-      <w:r>
-        <w:rPr>
-          <w:rFonts w:ascii="Times New Roman" w:hAnsi="Times New Roman" w:cs="Times New Roman"/>
-        </w:rPr>
-        <w:tab/>
-      </w:r>
-      <w:r>
-        <w:rPr>
-          <w:rFonts w:ascii="Times New Roman" w:hAnsi="Times New Roman" w:cs="Times New Roman"/>
+          <w:sz w:val="24"/>
+          <w:szCs w:val="24"/>
+        </w:rPr>
+      </w:pPr>
+      <w:r>
+        <w:rPr>
+          <w:rFonts w:ascii="Times New Roman" w:hAnsi="Times New Roman" w:cs="Times New Roman"/>
+          <w:sz w:val="24"/>
+          <w:szCs w:val="24"/>
+        </w:rPr>
+        <w:tab/>
+      </w:r>
+      <w:r>
+        <w:rPr>
+          <w:rFonts w:ascii="Times New Roman" w:hAnsi="Times New Roman" w:cs="Times New Roman"/>
+          <w:sz w:val="24"/>
+          <w:szCs w:val="24"/>
         </w:rPr>
         <w:tab/>
         <w:t>II.2.2  Quy trình nhiệp vụ chung.</w:t>
@@ -2068,23 +2587,31 @@
         </w:tabs>
         <w:rPr>
           <w:rFonts w:ascii="Times New Roman" w:hAnsi="Times New Roman" w:cs="Times New Roman"/>
-        </w:rPr>
-      </w:pPr>
-      <w:r>
-        <w:rPr>
-          <w:rFonts w:ascii="Times New Roman" w:hAnsi="Times New Roman" w:cs="Times New Roman"/>
-        </w:rPr>
-        <w:tab/>
-      </w:r>
-      <w:r>
-        <w:rPr>
-          <w:rFonts w:ascii="Times New Roman" w:hAnsi="Times New Roman" w:cs="Times New Roman"/>
-        </w:rPr>
-        <w:tab/>
-      </w:r>
-      <w:r>
-        <w:rPr>
-          <w:rFonts w:ascii="Times New Roman" w:hAnsi="Times New Roman" w:cs="Times New Roman"/>
+          <w:sz w:val="24"/>
+          <w:szCs w:val="24"/>
+        </w:rPr>
+      </w:pPr>
+      <w:r>
+        <w:rPr>
+          <w:rFonts w:ascii="Times New Roman" w:hAnsi="Times New Roman" w:cs="Times New Roman"/>
+          <w:sz w:val="24"/>
+          <w:szCs w:val="24"/>
+        </w:rPr>
+        <w:tab/>
+      </w:r>
+      <w:r>
+        <w:rPr>
+          <w:rFonts w:ascii="Times New Roman" w:hAnsi="Times New Roman" w:cs="Times New Roman"/>
+          <w:sz w:val="24"/>
+          <w:szCs w:val="24"/>
+        </w:rPr>
+        <w:tab/>
+      </w:r>
+      <w:r>
+        <w:rPr>
+          <w:rFonts w:ascii="Times New Roman" w:hAnsi="Times New Roman" w:cs="Times New Roman"/>
+          <w:sz w:val="24"/>
+          <w:szCs w:val="24"/>
         </w:rPr>
         <w:tab/>
         <w:t>II.2.2.1 Quy trình thêm mới.</w:t>
@@ -2105,11 +2632,51 @@
         </w:tabs>
         <w:rPr>
           <w:rFonts w:ascii="Times New Roman" w:hAnsi="Times New Roman" w:cs="Times New Roman"/>
-        </w:rPr>
-      </w:pPr>
-    </w:p>
-    <w:p>
-      <w:pPr>
+          <w:sz w:val="24"/>
+          <w:szCs w:val="24"/>
+        </w:rPr>
+      </w:pPr>
+      <w:r>
+        <w:rPr>
+          <w:rFonts w:ascii="Times New Roman" w:hAnsi="Times New Roman" w:cs="Times New Roman"/>
+          <w:sz w:val="24"/>
+          <w:szCs w:val="24"/>
+        </w:rPr>
+        <w:tab/>
+      </w:r>
+      <w:r>
+        <w:rPr>
+          <w:rFonts w:ascii="Times New Roman" w:hAnsi="Times New Roman" w:cs="Times New Roman"/>
+          <w:sz w:val="24"/>
+          <w:szCs w:val="24"/>
+        </w:rPr>
+        <w:tab/>
+      </w:r>
+      <w:r>
+        <w:rPr>
+          <w:rFonts w:ascii="Times New Roman" w:hAnsi="Times New Roman" w:cs="Times New Roman"/>
+          <w:sz w:val="24"/>
+          <w:szCs w:val="24"/>
+        </w:rPr>
+        <w:tab/>
+      </w:r>
+      <w:r>
+        <w:rPr>
+          <w:rFonts w:ascii="Times New Roman" w:hAnsi="Times New Roman" w:cs="Times New Roman"/>
+          <w:sz w:val="24"/>
+          <w:szCs w:val="24"/>
+        </w:rPr>
+        <w:tab/>
+        <w:t>II.2.2.1.1 Thêm mới thông tin khách hàng.</w:t>
+      </w:r>
+    </w:p>
+    <w:p>
+      <w:pPr>
+        <w:pStyle w:val="ListParagraph"/>
+        <w:numPr>
+          <w:ilvl w:val="1"/>
+          <w:numId w:val="3"/>
+        </w:numPr>
         <w:tabs>
           <w:tab w:val="left" w:pos="720"/>
           <w:tab w:val="left" w:pos="1440"/>
@@ -2123,24 +2690,26 @@
         </w:tabs>
         <w:rPr>
           <w:rFonts w:ascii="Times New Roman" w:hAnsi="Times New Roman" w:cs="Times New Roman"/>
-        </w:rPr>
-      </w:pPr>
-      <w:r>
-        <w:rPr>
-          <w:rFonts w:ascii="Times New Roman" w:hAnsi="Times New Roman" w:cs="Times New Roman"/>
-        </w:rPr>
-        <w:tab/>
-      </w:r>
-      <w:r>
-        <w:rPr>
-          <w:rFonts w:ascii="Times New Roman" w:hAnsi="Times New Roman" w:cs="Times New Roman"/>
-        </w:rPr>
-        <w:tab/>
-        <w:t>II.2.3 Phân hệ  quản trị thông tin.</w:t>
-      </w:r>
-    </w:p>
-    <w:p>
-      <w:pPr>
+          <w:sz w:val="24"/>
+          <w:szCs w:val="24"/>
+        </w:rPr>
+      </w:pPr>
+      <w:r>
+        <w:rPr>
+          <w:rFonts w:ascii="Times New Roman" w:hAnsi="Times New Roman" w:cs="Times New Roman"/>
+          <w:sz w:val="24"/>
+          <w:szCs w:val="24"/>
+        </w:rPr>
+        <w:t>Mỗi khách hàng khi tham gia mua hàng tại trang web sẽ phải đăng kí 1 tài khoản để mua hàng. Dựa trên thông tin tài khoản này người bán hàng có thể lấy được thông tin khách hàng và giao hàng dễ hàng.</w:t>
+      </w:r>
+    </w:p>
+    <w:p>
+      <w:pPr>
+        <w:pStyle w:val="ListParagraph"/>
+        <w:numPr>
+          <w:ilvl w:val="1"/>
+          <w:numId w:val="3"/>
+        </w:numPr>
         <w:tabs>
           <w:tab w:val="left" w:pos="720"/>
           <w:tab w:val="left" w:pos="1440"/>
@@ -2154,35 +2723,26 @@
         </w:tabs>
         <w:rPr>
           <w:rFonts w:ascii="Times New Roman" w:hAnsi="Times New Roman" w:cs="Times New Roman"/>
-        </w:rPr>
-      </w:pPr>
-      <w:r>
-        <w:rPr>
-          <w:rFonts w:ascii="Times New Roman" w:hAnsi="Times New Roman" w:cs="Times New Roman"/>
-        </w:rPr>
-        <w:tab/>
-      </w:r>
-      <w:r>
-        <w:rPr>
-          <w:rFonts w:ascii="Times New Roman" w:hAnsi="Times New Roman" w:cs="Times New Roman"/>
-        </w:rPr>
-        <w:tab/>
-      </w:r>
-      <w:r>
-        <w:rPr>
-          <w:rFonts w:ascii="Times New Roman" w:hAnsi="Times New Roman" w:cs="Times New Roman"/>
-        </w:rPr>
-        <w:tab/>
-      </w:r>
-      <w:r>
-        <w:rPr>
-          <w:rFonts w:ascii="Times New Roman" w:hAnsi="Times New Roman" w:cs="Times New Roman"/>
-        </w:rPr>
-        <w:t>II.3.3.1 Quản lý thông tin khách hàng.</w:t>
-      </w:r>
-    </w:p>
-    <w:p>
-      <w:pPr>
+          <w:sz w:val="24"/>
+          <w:szCs w:val="24"/>
+        </w:rPr>
+      </w:pPr>
+      <w:r>
+        <w:rPr>
+          <w:rFonts w:ascii="Times New Roman" w:hAnsi="Times New Roman" w:cs="Times New Roman"/>
+          <w:sz w:val="24"/>
+          <w:szCs w:val="24"/>
+        </w:rPr>
+        <w:t xml:space="preserve">Việc đăng kí tải khoản khách hàng phải cung cấp : </w:t>
+      </w:r>
+    </w:p>
+    <w:p>
+      <w:pPr>
+        <w:pStyle w:val="ListParagraph"/>
+        <w:numPr>
+          <w:ilvl w:val="2"/>
+          <w:numId w:val="3"/>
+        </w:numPr>
         <w:tabs>
           <w:tab w:val="left" w:pos="720"/>
           <w:tab w:val="left" w:pos="1440"/>
@@ -2196,36 +2756,26 @@
         </w:tabs>
         <w:rPr>
           <w:rFonts w:ascii="Times New Roman" w:hAnsi="Times New Roman" w:cs="Times New Roman"/>
-        </w:rPr>
-      </w:pPr>
-      <w:r>
-        <w:rPr>
-          <w:rFonts w:ascii="Times New Roman" w:hAnsi="Times New Roman" w:cs="Times New Roman"/>
-        </w:rPr>
-        <w:tab/>
-      </w:r>
-      <w:r>
-        <w:rPr>
-          <w:rFonts w:ascii="Times New Roman" w:hAnsi="Times New Roman" w:cs="Times New Roman"/>
-        </w:rPr>
-        <w:tab/>
-      </w:r>
-      <w:r>
-        <w:rPr>
-          <w:rFonts w:ascii="Times New Roman" w:hAnsi="Times New Roman" w:cs="Times New Roman"/>
-        </w:rPr>
-        <w:tab/>
-      </w:r>
-      <w:r>
-        <w:rPr>
-          <w:rFonts w:ascii="Times New Roman" w:hAnsi="Times New Roman" w:cs="Times New Roman"/>
-        </w:rPr>
-        <w:tab/>
-        <w:t>II.3.3.1.1 Thêm mới thông tin khách hàng.</w:t>
-      </w:r>
-    </w:p>
-    <w:p>
-      <w:pPr>
+          <w:sz w:val="24"/>
+          <w:szCs w:val="24"/>
+        </w:rPr>
+      </w:pPr>
+      <w:r>
+        <w:rPr>
+          <w:rFonts w:ascii="Times New Roman" w:hAnsi="Times New Roman" w:cs="Times New Roman"/>
+          <w:sz w:val="24"/>
+          <w:szCs w:val="24"/>
+        </w:rPr>
+        <w:t>Họ tên đầy đủ.</w:t>
+      </w:r>
+    </w:p>
+    <w:p>
+      <w:pPr>
+        <w:pStyle w:val="ListParagraph"/>
+        <w:numPr>
+          <w:ilvl w:val="2"/>
+          <w:numId w:val="3"/>
+        </w:numPr>
         <w:tabs>
           <w:tab w:val="left" w:pos="720"/>
           <w:tab w:val="left" w:pos="1440"/>
@@ -2237,26 +2787,28 @@
           <w:tab w:val="left" w:pos="5760"/>
           <w:tab w:val="left" w:pos="6750"/>
         </w:tabs>
-        <w:ind w:left="2880"/>
-        <w:rPr>
-          <w:rFonts w:ascii="Times New Roman" w:hAnsi="Times New Roman" w:cs="Times New Roman"/>
-        </w:rPr>
-      </w:pPr>
-      <w:r>
-        <w:rPr>
-          <w:rFonts w:ascii="Times New Roman" w:hAnsi="Times New Roman" w:cs="Times New Roman"/>
-        </w:rPr>
-        <w:t>II.3.3.1.2</w:t>
-      </w:r>
-      <w:r>
-        <w:rPr>
-          <w:rFonts w:ascii="Times New Roman" w:hAnsi="Times New Roman" w:cs="Times New Roman"/>
-        </w:rPr>
-        <w:t xml:space="preserve"> Sửa thông tin khách hàng. </w:t>
-      </w:r>
-    </w:p>
-    <w:p>
-      <w:pPr>
+        <w:rPr>
+          <w:rFonts w:ascii="Times New Roman" w:hAnsi="Times New Roman" w:cs="Times New Roman"/>
+          <w:sz w:val="24"/>
+          <w:szCs w:val="24"/>
+        </w:rPr>
+      </w:pPr>
+      <w:r>
+        <w:rPr>
+          <w:rFonts w:ascii="Times New Roman" w:hAnsi="Times New Roman" w:cs="Times New Roman"/>
+          <w:sz w:val="24"/>
+          <w:szCs w:val="24"/>
+        </w:rPr>
+        <w:t>Địa chỉ.</w:t>
+      </w:r>
+    </w:p>
+    <w:p>
+      <w:pPr>
+        <w:pStyle w:val="ListParagraph"/>
+        <w:numPr>
+          <w:ilvl w:val="2"/>
+          <w:numId w:val="3"/>
+        </w:numPr>
         <w:tabs>
           <w:tab w:val="left" w:pos="720"/>
           <w:tab w:val="left" w:pos="1440"/>
@@ -2268,22 +2820,100 @@
           <w:tab w:val="left" w:pos="5760"/>
           <w:tab w:val="left" w:pos="6750"/>
         </w:tabs>
-        <w:ind w:left="2880"/>
-        <w:rPr>
-          <w:rFonts w:ascii="Times New Roman" w:hAnsi="Times New Roman" w:cs="Times New Roman"/>
-        </w:rPr>
-      </w:pPr>
-      <w:r>
-        <w:rPr>
-          <w:rFonts w:ascii="Times New Roman" w:hAnsi="Times New Roman" w:cs="Times New Roman"/>
-        </w:rPr>
-        <w:t>II.3.3.1.3</w:t>
-      </w:r>
-      <w:r>
-        <w:rPr>
-          <w:rFonts w:ascii="Times New Roman" w:hAnsi="Times New Roman" w:cs="Times New Roman"/>
-        </w:rPr>
-        <w:t xml:space="preserve"> Xóa thông tin khách hàng. </w:t>
+        <w:rPr>
+          <w:rFonts w:ascii="Times New Roman" w:hAnsi="Times New Roman" w:cs="Times New Roman"/>
+          <w:sz w:val="24"/>
+          <w:szCs w:val="24"/>
+        </w:rPr>
+      </w:pPr>
+      <w:r>
+        <w:rPr>
+          <w:rFonts w:ascii="Times New Roman" w:hAnsi="Times New Roman" w:cs="Times New Roman"/>
+          <w:sz w:val="24"/>
+          <w:szCs w:val="24"/>
+        </w:rPr>
+        <w:t>SDT.</w:t>
+      </w:r>
+    </w:p>
+    <w:p>
+      <w:pPr>
+        <w:rPr>
+          <w:rFonts w:ascii="Times New Roman" w:hAnsi="Times New Roman" w:cs="Times New Roman"/>
+          <w:sz w:val="24"/>
+          <w:szCs w:val="24"/>
+        </w:rPr>
+      </w:pPr>
+      <w:r>
+        <w:rPr>
+          <w:rFonts w:ascii="Times New Roman" w:hAnsi="Times New Roman" w:cs="Times New Roman"/>
+          <w:sz w:val="24"/>
+          <w:szCs w:val="24"/>
+        </w:rPr>
+        <w:tab/>
+      </w:r>
+      <w:r>
+        <w:rPr>
+          <w:rFonts w:ascii="Times New Roman" w:hAnsi="Times New Roman" w:cs="Times New Roman"/>
+          <w:sz w:val="24"/>
+          <w:szCs w:val="24"/>
+        </w:rPr>
+        <w:tab/>
+      </w:r>
+      <w:r>
+        <w:rPr>
+          <w:rFonts w:ascii="Times New Roman" w:hAnsi="Times New Roman" w:cs="Times New Roman"/>
+          <w:sz w:val="24"/>
+          <w:szCs w:val="24"/>
+        </w:rPr>
+        <w:tab/>
+      </w:r>
+      <w:r>
+        <w:rPr>
+          <w:rFonts w:ascii="Times New Roman" w:hAnsi="Times New Roman" w:cs="Times New Roman"/>
+          <w:sz w:val="24"/>
+          <w:szCs w:val="24"/>
+        </w:rPr>
+        <w:tab/>
+      </w:r>
+      <w:r>
+        <w:rPr>
+          <w:rFonts w:ascii="Times New Roman" w:hAnsi="Times New Roman" w:cs="Times New Roman"/>
+          <w:sz w:val="24"/>
+          <w:szCs w:val="24"/>
+        </w:rPr>
+        <w:tab/>
+      </w:r>
+      <w:r>
+        <w:rPr>
+          <w:rFonts w:ascii="Times New Roman" w:hAnsi="Times New Roman" w:cs="Times New Roman"/>
+          <w:sz w:val="24"/>
+          <w:szCs w:val="24"/>
+        </w:rPr>
+        <w:tab/>
+      </w:r>
+      <w:r>
+        <w:rPr>
+          <w:rFonts w:ascii="Times New Roman" w:hAnsi="Times New Roman" w:cs="Times New Roman"/>
+          <w:sz w:val="24"/>
+          <w:szCs w:val="24"/>
+        </w:rPr>
+        <w:tab/>
+      </w:r>
+      <w:r>
+        <w:rPr>
+          <w:rFonts w:ascii="Times New Roman" w:hAnsi="Times New Roman" w:cs="Times New Roman"/>
+          <w:sz w:val="24"/>
+          <w:szCs w:val="24"/>
+        </w:rPr>
+        <w:tab/>
+      </w:r>
+      <w:r>
+        <w:rPr>
+          <w:rFonts w:ascii="Times New Roman" w:hAnsi="Times New Roman" w:cs="Times New Roman"/>
+          <w:sz w:val="24"/>
+          <w:szCs w:val="24"/>
+        </w:rPr>
+        <w:tab/>
       </w:r>
     </w:p>
     <w:p>
@@ -2299,26 +2929,61 @@
           <w:tab w:val="left" w:pos="5760"/>
           <w:tab w:val="left" w:pos="6750"/>
         </w:tabs>
-        <w:ind w:left="2880"/>
-        <w:rPr>
-          <w:rFonts w:ascii="Times New Roman" w:hAnsi="Times New Roman" w:cs="Times New Roman"/>
-        </w:rPr>
-      </w:pPr>
-      <w:r>
-        <w:rPr>
-          <w:rFonts w:ascii="Times New Roman" w:hAnsi="Times New Roman" w:cs="Times New Roman"/>
-        </w:rPr>
-        <w:t>II.3.3.1.4</w:t>
-      </w:r>
-      <w:r>
-        <w:rPr>
-          <w:rFonts w:ascii="Times New Roman" w:hAnsi="Times New Roman" w:cs="Times New Roman"/>
-        </w:rPr>
-        <w:t xml:space="preserve"> Cập nhật  thông tin khách hàng.</w:t>
-      </w:r>
-    </w:p>
-    <w:p>
-      <w:pPr>
+        <w:rPr>
+          <w:rFonts w:ascii="Times New Roman" w:hAnsi="Times New Roman" w:cs="Times New Roman"/>
+          <w:sz w:val="24"/>
+          <w:szCs w:val="24"/>
+        </w:rPr>
+      </w:pPr>
+      <w:r>
+        <w:rPr>
+          <w:rFonts w:ascii="Times New Roman" w:hAnsi="Times New Roman" w:cs="Times New Roman"/>
+          <w:sz w:val="24"/>
+          <w:szCs w:val="24"/>
+        </w:rPr>
+        <w:tab/>
+      </w:r>
+      <w:r>
+        <w:rPr>
+          <w:rFonts w:ascii="Times New Roman" w:hAnsi="Times New Roman" w:cs="Times New Roman"/>
+          <w:sz w:val="24"/>
+          <w:szCs w:val="24"/>
+        </w:rPr>
+        <w:tab/>
+      </w:r>
+      <w:r>
+        <w:rPr>
+          <w:rFonts w:ascii="Times New Roman" w:hAnsi="Times New Roman" w:cs="Times New Roman"/>
+          <w:sz w:val="24"/>
+          <w:szCs w:val="24"/>
+        </w:rPr>
+        <w:tab/>
+      </w:r>
+      <w:r>
+        <w:rPr>
+          <w:rFonts w:ascii="Times New Roman" w:hAnsi="Times New Roman" w:cs="Times New Roman"/>
+          <w:sz w:val="24"/>
+          <w:szCs w:val="24"/>
+        </w:rPr>
+        <w:tab/>
+        <w:t xml:space="preserve">II.2.2.1.2 Thêm mới </w:t>
+      </w:r>
+      <w:r>
+        <w:rPr>
+          <w:rFonts w:ascii="Times New Roman" w:hAnsi="Times New Roman" w:cs="Times New Roman"/>
+          <w:sz w:val="24"/>
+          <w:szCs w:val="24"/>
+        </w:rPr>
+        <w:t>thể loại sách.</w:t>
+      </w:r>
+    </w:p>
+    <w:p>
+      <w:pPr>
+        <w:pStyle w:val="ListParagraph"/>
+        <w:numPr>
+          <w:ilvl w:val="1"/>
+          <w:numId w:val="3"/>
+        </w:numPr>
         <w:tabs>
           <w:tab w:val="left" w:pos="720"/>
           <w:tab w:val="left" w:pos="1440"/>
@@ -2332,8 +2997,440 @@
         </w:tabs>
         <w:rPr>
           <w:rFonts w:ascii="Times New Roman" w:hAnsi="Times New Roman" w:cs="Times New Roman"/>
-        </w:rPr>
-      </w:pPr>
+          <w:sz w:val="24"/>
+          <w:szCs w:val="24"/>
+        </w:rPr>
+      </w:pPr>
+      <w:r>
+        <w:rPr>
+          <w:rFonts w:ascii="Times New Roman" w:hAnsi="Times New Roman" w:cs="Times New Roman"/>
+          <w:sz w:val="24"/>
+          <w:szCs w:val="24"/>
+        </w:rPr>
+        <w:t>Người quản trị có thể thêm các thể loại sách</w:t>
+      </w:r>
+    </w:p>
+    <w:p>
+      <w:pPr>
+        <w:pStyle w:val="ListParagraph"/>
+        <w:tabs>
+          <w:tab w:val="left" w:pos="720"/>
+          <w:tab w:val="left" w:pos="1440"/>
+          <w:tab w:val="left" w:pos="2160"/>
+          <w:tab w:val="left" w:pos="2880"/>
+          <w:tab w:val="left" w:pos="3600"/>
+          <w:tab w:val="left" w:pos="4320"/>
+          <w:tab w:val="left" w:pos="5040"/>
+          <w:tab w:val="left" w:pos="5760"/>
+          <w:tab w:val="left" w:pos="6750"/>
+        </w:tabs>
+        <w:ind w:left="3240"/>
+        <w:rPr>
+          <w:rFonts w:ascii="Times New Roman" w:hAnsi="Times New Roman" w:cs="Times New Roman"/>
+          <w:sz w:val="24"/>
+          <w:szCs w:val="24"/>
+        </w:rPr>
+      </w:pPr>
+    </w:p>
+    <w:p>
+      <w:pPr>
+        <w:tabs>
+          <w:tab w:val="left" w:pos="720"/>
+          <w:tab w:val="left" w:pos="1440"/>
+          <w:tab w:val="left" w:pos="2160"/>
+          <w:tab w:val="left" w:pos="2880"/>
+          <w:tab w:val="left" w:pos="3600"/>
+          <w:tab w:val="left" w:pos="4320"/>
+          <w:tab w:val="left" w:pos="5040"/>
+          <w:tab w:val="left" w:pos="5760"/>
+          <w:tab w:val="left" w:pos="6750"/>
+        </w:tabs>
+        <w:rPr>
+          <w:rFonts w:ascii="Times New Roman" w:hAnsi="Times New Roman" w:cs="Times New Roman"/>
+          <w:sz w:val="24"/>
+          <w:szCs w:val="24"/>
+        </w:rPr>
+      </w:pPr>
+    </w:p>
+    <w:p>
+      <w:pPr>
+        <w:tabs>
+          <w:tab w:val="left" w:pos="720"/>
+          <w:tab w:val="left" w:pos="1440"/>
+          <w:tab w:val="left" w:pos="2160"/>
+          <w:tab w:val="left" w:pos="2880"/>
+          <w:tab w:val="left" w:pos="3600"/>
+          <w:tab w:val="left" w:pos="4320"/>
+          <w:tab w:val="left" w:pos="5040"/>
+          <w:tab w:val="left" w:pos="5760"/>
+          <w:tab w:val="left" w:pos="6750"/>
+        </w:tabs>
+        <w:rPr>
+          <w:rFonts w:ascii="Times New Roman" w:hAnsi="Times New Roman" w:cs="Times New Roman"/>
+          <w:sz w:val="24"/>
+          <w:szCs w:val="24"/>
+        </w:rPr>
+      </w:pPr>
+      <w:r>
+        <w:rPr>
+          <w:rFonts w:ascii="Times New Roman" w:hAnsi="Times New Roman" w:cs="Times New Roman"/>
+          <w:sz w:val="24"/>
+          <w:szCs w:val="24"/>
+        </w:rPr>
+        <w:tab/>
+      </w:r>
+      <w:r>
+        <w:rPr>
+          <w:rFonts w:ascii="Times New Roman" w:hAnsi="Times New Roman" w:cs="Times New Roman"/>
+          <w:sz w:val="24"/>
+          <w:szCs w:val="24"/>
+        </w:rPr>
+        <w:tab/>
+        <w:t>II.2.3 Phân hệ  quản trị thông tin.</w:t>
+      </w:r>
+    </w:p>
+    <w:p>
+      <w:pPr>
+        <w:tabs>
+          <w:tab w:val="left" w:pos="720"/>
+          <w:tab w:val="left" w:pos="1440"/>
+          <w:tab w:val="left" w:pos="2160"/>
+          <w:tab w:val="left" w:pos="2880"/>
+          <w:tab w:val="left" w:pos="3600"/>
+          <w:tab w:val="left" w:pos="4320"/>
+          <w:tab w:val="left" w:pos="5040"/>
+          <w:tab w:val="left" w:pos="5760"/>
+          <w:tab w:val="left" w:pos="6750"/>
+        </w:tabs>
+        <w:rPr>
+          <w:rFonts w:ascii="Times New Roman" w:hAnsi="Times New Roman" w:cs="Times New Roman"/>
+          <w:sz w:val="24"/>
+          <w:szCs w:val="24"/>
+        </w:rPr>
+      </w:pPr>
+      <w:r>
+        <w:rPr>
+          <w:rFonts w:ascii="Times New Roman" w:hAnsi="Times New Roman" w:cs="Times New Roman"/>
+          <w:sz w:val="24"/>
+          <w:szCs w:val="24"/>
+        </w:rPr>
+        <w:tab/>
+      </w:r>
+      <w:r>
+        <w:rPr>
+          <w:rFonts w:ascii="Times New Roman" w:hAnsi="Times New Roman" w:cs="Times New Roman"/>
+          <w:sz w:val="24"/>
+          <w:szCs w:val="24"/>
+        </w:rPr>
+        <w:tab/>
+      </w:r>
+      <w:r>
+        <w:rPr>
+          <w:rFonts w:ascii="Times New Roman" w:hAnsi="Times New Roman" w:cs="Times New Roman"/>
+          <w:sz w:val="24"/>
+          <w:szCs w:val="24"/>
+        </w:rPr>
+        <w:tab/>
+        <w:t>II.3.3.1 Quản lý thông tin khách hàng.</w:t>
+      </w:r>
+    </w:p>
+    <w:p>
+      <w:pPr>
+        <w:tabs>
+          <w:tab w:val="left" w:pos="720"/>
+          <w:tab w:val="left" w:pos="1440"/>
+          <w:tab w:val="left" w:pos="2160"/>
+          <w:tab w:val="left" w:pos="2880"/>
+          <w:tab w:val="left" w:pos="3600"/>
+          <w:tab w:val="left" w:pos="4320"/>
+          <w:tab w:val="left" w:pos="5040"/>
+          <w:tab w:val="left" w:pos="5760"/>
+          <w:tab w:val="left" w:pos="6750"/>
+        </w:tabs>
+        <w:rPr>
+          <w:rFonts w:ascii="Times New Roman" w:hAnsi="Times New Roman" w:cs="Times New Roman"/>
+          <w:sz w:val="24"/>
+          <w:szCs w:val="24"/>
+        </w:rPr>
+      </w:pPr>
+      <w:r>
+        <w:rPr>
+          <w:rFonts w:ascii="Times New Roman" w:hAnsi="Times New Roman" w:cs="Times New Roman"/>
+          <w:sz w:val="24"/>
+          <w:szCs w:val="24"/>
+        </w:rPr>
+        <w:tab/>
+      </w:r>
+      <w:r>
+        <w:rPr>
+          <w:rFonts w:ascii="Times New Roman" w:hAnsi="Times New Roman" w:cs="Times New Roman"/>
+          <w:sz w:val="24"/>
+          <w:szCs w:val="24"/>
+        </w:rPr>
+        <w:tab/>
+      </w:r>
+      <w:r>
+        <w:rPr>
+          <w:rFonts w:ascii="Times New Roman" w:hAnsi="Times New Roman" w:cs="Times New Roman"/>
+          <w:sz w:val="24"/>
+          <w:szCs w:val="24"/>
+        </w:rPr>
+        <w:tab/>
+      </w:r>
+      <w:r>
+        <w:rPr>
+          <w:rFonts w:ascii="Times New Roman" w:hAnsi="Times New Roman" w:cs="Times New Roman"/>
+          <w:sz w:val="24"/>
+          <w:szCs w:val="24"/>
+        </w:rPr>
+        <w:tab/>
+        <w:t>II.3.3.1.1 Thêm mới thông tin khách hàng.</w:t>
+      </w:r>
+    </w:p>
+    <w:p>
+      <w:pPr>
+        <w:pStyle w:val="ListParagraph"/>
+        <w:numPr>
+          <w:ilvl w:val="0"/>
+          <w:numId w:val="3"/>
+        </w:numPr>
+        <w:tabs>
+          <w:tab w:val="left" w:pos="720"/>
+          <w:tab w:val="left" w:pos="1440"/>
+          <w:tab w:val="left" w:pos="2160"/>
+          <w:tab w:val="left" w:pos="2880"/>
+          <w:tab w:val="left" w:pos="3600"/>
+          <w:tab w:val="left" w:pos="4320"/>
+          <w:tab w:val="left" w:pos="5040"/>
+          <w:tab w:val="left" w:pos="5760"/>
+          <w:tab w:val="left" w:pos="6750"/>
+        </w:tabs>
+        <w:rPr>
+          <w:rFonts w:ascii="Times New Roman" w:hAnsi="Times New Roman" w:cs="Times New Roman"/>
+          <w:sz w:val="24"/>
+          <w:szCs w:val="24"/>
+        </w:rPr>
+      </w:pPr>
+      <w:r>
+        <w:rPr>
+          <w:rFonts w:ascii="Times New Roman" w:hAnsi="Times New Roman" w:cs="Times New Roman"/>
+          <w:sz w:val="24"/>
+          <w:szCs w:val="24"/>
+        </w:rPr>
+        <w:t>Mỗi khách hàng khi tham gia mua hàng tại trang web sẽ phải đăng kí 1 tài khoản để mua hàng. Dựa trên thông tin tài khoản này người bán hàng có thể lấy được thông tin khách hàng và giao hàng dễ hàng.</w:t>
+      </w:r>
+    </w:p>
+    <w:p>
+      <w:pPr>
+        <w:pStyle w:val="ListParagraph"/>
+        <w:numPr>
+          <w:ilvl w:val="0"/>
+          <w:numId w:val="3"/>
+        </w:numPr>
+        <w:tabs>
+          <w:tab w:val="left" w:pos="720"/>
+          <w:tab w:val="left" w:pos="1440"/>
+          <w:tab w:val="left" w:pos="2160"/>
+          <w:tab w:val="left" w:pos="2880"/>
+          <w:tab w:val="left" w:pos="3600"/>
+          <w:tab w:val="left" w:pos="4320"/>
+          <w:tab w:val="left" w:pos="5040"/>
+          <w:tab w:val="left" w:pos="5760"/>
+          <w:tab w:val="left" w:pos="6750"/>
+        </w:tabs>
+        <w:rPr>
+          <w:rFonts w:ascii="Times New Roman" w:hAnsi="Times New Roman" w:cs="Times New Roman"/>
+          <w:sz w:val="24"/>
+          <w:szCs w:val="24"/>
+        </w:rPr>
+      </w:pPr>
+      <w:r>
+        <w:rPr>
+          <w:rFonts w:ascii="Times New Roman" w:hAnsi="Times New Roman" w:cs="Times New Roman"/>
+          <w:sz w:val="24"/>
+          <w:szCs w:val="24"/>
+        </w:rPr>
+        <w:t xml:space="preserve">Việc đăng kí tải khoản khách hàng phải cung cấp : </w:t>
+      </w:r>
+    </w:p>
+    <w:p>
+      <w:pPr>
+        <w:pStyle w:val="ListParagraph"/>
+        <w:numPr>
+          <w:ilvl w:val="1"/>
+          <w:numId w:val="3"/>
+        </w:numPr>
+        <w:tabs>
+          <w:tab w:val="left" w:pos="720"/>
+          <w:tab w:val="left" w:pos="1440"/>
+          <w:tab w:val="left" w:pos="2160"/>
+          <w:tab w:val="left" w:pos="2880"/>
+          <w:tab w:val="left" w:pos="3600"/>
+          <w:tab w:val="left" w:pos="4320"/>
+          <w:tab w:val="left" w:pos="5040"/>
+          <w:tab w:val="left" w:pos="5760"/>
+          <w:tab w:val="left" w:pos="6750"/>
+        </w:tabs>
+        <w:rPr>
+          <w:rFonts w:ascii="Times New Roman" w:hAnsi="Times New Roman" w:cs="Times New Roman"/>
+          <w:sz w:val="24"/>
+          <w:szCs w:val="24"/>
+        </w:rPr>
+      </w:pPr>
+      <w:r>
+        <w:rPr>
+          <w:rFonts w:ascii="Times New Roman" w:hAnsi="Times New Roman" w:cs="Times New Roman"/>
+          <w:sz w:val="24"/>
+          <w:szCs w:val="24"/>
+        </w:rPr>
+        <w:t>Họ tên đầy đủ.</w:t>
+      </w:r>
+    </w:p>
+    <w:p>
+      <w:pPr>
+        <w:pStyle w:val="ListParagraph"/>
+        <w:numPr>
+          <w:ilvl w:val="1"/>
+          <w:numId w:val="3"/>
+        </w:numPr>
+        <w:tabs>
+          <w:tab w:val="left" w:pos="720"/>
+          <w:tab w:val="left" w:pos="1440"/>
+          <w:tab w:val="left" w:pos="2160"/>
+          <w:tab w:val="left" w:pos="2880"/>
+          <w:tab w:val="left" w:pos="3600"/>
+          <w:tab w:val="left" w:pos="4320"/>
+          <w:tab w:val="left" w:pos="5040"/>
+          <w:tab w:val="left" w:pos="5760"/>
+          <w:tab w:val="left" w:pos="6750"/>
+        </w:tabs>
+        <w:rPr>
+          <w:rFonts w:ascii="Times New Roman" w:hAnsi="Times New Roman" w:cs="Times New Roman"/>
+          <w:sz w:val="24"/>
+          <w:szCs w:val="24"/>
+        </w:rPr>
+      </w:pPr>
+      <w:r>
+        <w:rPr>
+          <w:rFonts w:ascii="Times New Roman" w:hAnsi="Times New Roman" w:cs="Times New Roman"/>
+          <w:sz w:val="24"/>
+          <w:szCs w:val="24"/>
+        </w:rPr>
+        <w:t>Địa chỉ</w:t>
+      </w:r>
+      <w:r>
+        <w:rPr>
+          <w:rFonts w:ascii="Times New Roman" w:hAnsi="Times New Roman" w:cs="Times New Roman"/>
+          <w:sz w:val="24"/>
+          <w:szCs w:val="24"/>
+        </w:rPr>
+        <w:t>.</w:t>
+      </w:r>
+    </w:p>
+    <w:p>
+      <w:pPr>
+        <w:pStyle w:val="ListParagraph"/>
+        <w:numPr>
+          <w:ilvl w:val="1"/>
+          <w:numId w:val="3"/>
+        </w:numPr>
+        <w:tabs>
+          <w:tab w:val="left" w:pos="720"/>
+          <w:tab w:val="left" w:pos="1440"/>
+          <w:tab w:val="left" w:pos="2160"/>
+          <w:tab w:val="left" w:pos="2880"/>
+          <w:tab w:val="left" w:pos="3600"/>
+          <w:tab w:val="left" w:pos="4320"/>
+          <w:tab w:val="left" w:pos="5040"/>
+          <w:tab w:val="left" w:pos="5760"/>
+          <w:tab w:val="left" w:pos="6750"/>
+        </w:tabs>
+        <w:rPr>
+          <w:rFonts w:ascii="Times New Roman" w:hAnsi="Times New Roman" w:cs="Times New Roman"/>
+          <w:sz w:val="24"/>
+          <w:szCs w:val="24"/>
+        </w:rPr>
+      </w:pPr>
+      <w:r>
+        <w:rPr>
+          <w:rFonts w:ascii="Times New Roman" w:hAnsi="Times New Roman" w:cs="Times New Roman"/>
+          <w:sz w:val="24"/>
+          <w:szCs w:val="24"/>
+        </w:rPr>
+        <w:lastRenderedPageBreak/>
+        <w:t>SDT</w:t>
+      </w:r>
+      <w:r>
+        <w:rPr>
+          <w:rFonts w:ascii="Times New Roman" w:hAnsi="Times New Roman" w:cs="Times New Roman"/>
+          <w:sz w:val="24"/>
+          <w:szCs w:val="24"/>
+        </w:rPr>
+        <w:t>.</w:t>
+      </w:r>
+    </w:p>
+    <w:p>
+      <w:pPr>
+        <w:tabs>
+          <w:tab w:val="left" w:pos="720"/>
+          <w:tab w:val="left" w:pos="1440"/>
+          <w:tab w:val="left" w:pos="2160"/>
+          <w:tab w:val="left" w:pos="2880"/>
+          <w:tab w:val="left" w:pos="3600"/>
+          <w:tab w:val="left" w:pos="4320"/>
+          <w:tab w:val="left" w:pos="5040"/>
+          <w:tab w:val="left" w:pos="5760"/>
+          <w:tab w:val="left" w:pos="6750"/>
+        </w:tabs>
+        <w:ind w:left="2520"/>
+        <w:rPr>
+          <w:rFonts w:ascii="Times New Roman" w:hAnsi="Times New Roman" w:cs="Times New Roman"/>
+          <w:sz w:val="24"/>
+          <w:szCs w:val="24"/>
+        </w:rPr>
+      </w:pPr>
+      <w:r>
+        <w:rPr>
+          <w:rFonts w:ascii="Times New Roman" w:hAnsi="Times New Roman" w:cs="Times New Roman"/>
+          <w:sz w:val="24"/>
+          <w:szCs w:val="24"/>
+        </w:rPr>
+        <w:tab/>
+        <w:t>II.3.3.1.2 Đăng nhập vào hệ thống.</w:t>
+      </w:r>
+    </w:p>
+    <w:p>
+      <w:pPr>
+        <w:pStyle w:val="ListParagraph"/>
+        <w:numPr>
+          <w:ilvl w:val="0"/>
+          <w:numId w:val="3"/>
+        </w:numPr>
+        <w:tabs>
+          <w:tab w:val="left" w:pos="720"/>
+          <w:tab w:val="left" w:pos="1440"/>
+          <w:tab w:val="left" w:pos="2160"/>
+          <w:tab w:val="left" w:pos="2880"/>
+          <w:tab w:val="left" w:pos="3600"/>
+          <w:tab w:val="left" w:pos="4320"/>
+          <w:tab w:val="left" w:pos="5040"/>
+          <w:tab w:val="left" w:pos="5760"/>
+          <w:tab w:val="left" w:pos="6750"/>
+        </w:tabs>
+        <w:rPr>
+          <w:rFonts w:ascii="Times New Roman" w:hAnsi="Times New Roman" w:cs="Times New Roman"/>
+          <w:sz w:val="24"/>
+          <w:szCs w:val="24"/>
+        </w:rPr>
+      </w:pPr>
+      <w:r>
+        <w:rPr>
+          <w:rFonts w:ascii="Times New Roman" w:hAnsi="Times New Roman" w:cs="Times New Roman"/>
+          <w:sz w:val="24"/>
+          <w:szCs w:val="24"/>
+        </w:rPr>
+        <w:t xml:space="preserve">Sau khi đăng kí tải khoản, khách hàng có thể đăng nhập vào hệ thống để bắt đầu mua hàng. </w:t>
+      </w:r>
     </w:p>
     <w:p>
       <w:pPr>
@@ -2351,13 +3448,33 @@
         <w:ind w:left="2160"/>
         <w:rPr>
           <w:rFonts w:ascii="Times New Roman" w:hAnsi="Times New Roman" w:cs="Times New Roman"/>
-        </w:rPr>
-      </w:pPr>
-      <w:r>
-        <w:rPr>
-          <w:rFonts w:ascii="Times New Roman" w:hAnsi="Times New Roman" w:cs="Times New Roman"/>
-        </w:rPr>
-        <w:t>II.3.3.2  Quản lý thông tin nhân viên.</w:t>
+          <w:sz w:val="24"/>
+          <w:szCs w:val="24"/>
+        </w:rPr>
+      </w:pPr>
+      <w:r>
+        <w:rPr>
+          <w:rFonts w:ascii="Times New Roman" w:hAnsi="Times New Roman" w:cs="Times New Roman"/>
+          <w:sz w:val="24"/>
+          <w:szCs w:val="24"/>
+        </w:rPr>
+        <w:t xml:space="preserve">II.3.3.2  Quản lý </w:t>
+      </w:r>
+      <w:r>
+        <w:rPr>
+          <w:rFonts w:ascii="Times New Roman" w:hAnsi="Times New Roman" w:cs="Times New Roman"/>
+          <w:sz w:val="24"/>
+          <w:szCs w:val="24"/>
+        </w:rPr>
+        <w:t>thể loại sách</w:t>
+      </w:r>
+      <w:r>
+        <w:rPr>
+          <w:rFonts w:ascii="Times New Roman" w:hAnsi="Times New Roman" w:cs="Times New Roman"/>
+          <w:sz w:val="24"/>
+          <w:szCs w:val="24"/>
+        </w:rPr>
+        <w:t>.</w:t>
       </w:r>
     </w:p>
     <w:p>
@@ -2376,14 +3493,100 @@
         <w:ind w:left="2160"/>
         <w:rPr>
           <w:rFonts w:ascii="Times New Roman" w:hAnsi="Times New Roman" w:cs="Times New Roman"/>
-        </w:rPr>
-      </w:pPr>
-      <w:r>
-        <w:rPr>
-          <w:rFonts w:ascii="Times New Roman" w:hAnsi="Times New Roman" w:cs="Times New Roman"/>
-        </w:rPr>
-        <w:tab/>
-        <w:t>II.3.3.2.1 Thêm mới thông tin nhân viên.</w:t>
+          <w:sz w:val="24"/>
+          <w:szCs w:val="24"/>
+        </w:rPr>
+      </w:pPr>
+      <w:r>
+        <w:rPr>
+          <w:rFonts w:ascii="Times New Roman" w:hAnsi="Times New Roman" w:cs="Times New Roman"/>
+          <w:sz w:val="24"/>
+          <w:szCs w:val="24"/>
+        </w:rPr>
+        <w:tab/>
+        <w:t xml:space="preserve">II.3.3.2.1 Thêm mới </w:t>
+      </w:r>
+      <w:r>
+        <w:rPr>
+          <w:rFonts w:ascii="Times New Roman" w:hAnsi="Times New Roman" w:cs="Times New Roman"/>
+          <w:sz w:val="24"/>
+          <w:szCs w:val="24"/>
+        </w:rPr>
+        <w:t>thể loại</w:t>
+      </w:r>
+      <w:r>
+        <w:rPr>
+          <w:rFonts w:ascii="Times New Roman" w:hAnsi="Times New Roman" w:cs="Times New Roman"/>
+          <w:sz w:val="24"/>
+          <w:szCs w:val="24"/>
+        </w:rPr>
+        <w:t>.</w:t>
+      </w:r>
+    </w:p>
+    <w:p>
+      <w:pPr>
+        <w:pStyle w:val="ListParagraph"/>
+        <w:numPr>
+          <w:ilvl w:val="0"/>
+          <w:numId w:val="3"/>
+        </w:numPr>
+        <w:tabs>
+          <w:tab w:val="left" w:pos="720"/>
+          <w:tab w:val="left" w:pos="1440"/>
+          <w:tab w:val="left" w:pos="2160"/>
+          <w:tab w:val="left" w:pos="2880"/>
+          <w:tab w:val="left" w:pos="3600"/>
+          <w:tab w:val="left" w:pos="4320"/>
+          <w:tab w:val="left" w:pos="5040"/>
+          <w:tab w:val="left" w:pos="5760"/>
+          <w:tab w:val="left" w:pos="6750"/>
+        </w:tabs>
+        <w:rPr>
+          <w:rFonts w:ascii="Times New Roman" w:hAnsi="Times New Roman" w:cs="Times New Roman"/>
+          <w:sz w:val="24"/>
+          <w:szCs w:val="24"/>
+        </w:rPr>
+      </w:pPr>
+      <w:r>
+        <w:rPr>
+          <w:rFonts w:ascii="Times New Roman" w:hAnsi="Times New Roman" w:cs="Times New Roman"/>
+          <w:sz w:val="24"/>
+          <w:szCs w:val="24"/>
+        </w:rPr>
+        <w:t xml:space="preserve">Người quản trị có quyền tạo ra danh sách các thể loại sách của cửa hàng. </w:t>
+      </w:r>
+    </w:p>
+    <w:p>
+      <w:pPr>
+        <w:pStyle w:val="ListParagraph"/>
+        <w:numPr>
+          <w:ilvl w:val="0"/>
+          <w:numId w:val="3"/>
+        </w:numPr>
+        <w:tabs>
+          <w:tab w:val="left" w:pos="720"/>
+          <w:tab w:val="left" w:pos="1440"/>
+          <w:tab w:val="left" w:pos="2160"/>
+          <w:tab w:val="left" w:pos="2880"/>
+          <w:tab w:val="left" w:pos="3600"/>
+          <w:tab w:val="left" w:pos="4320"/>
+          <w:tab w:val="left" w:pos="5040"/>
+          <w:tab w:val="left" w:pos="5760"/>
+          <w:tab w:val="left" w:pos="6750"/>
+        </w:tabs>
+        <w:rPr>
+          <w:rFonts w:ascii="Times New Roman" w:hAnsi="Times New Roman" w:cs="Times New Roman"/>
+          <w:sz w:val="24"/>
+          <w:szCs w:val="24"/>
+        </w:rPr>
+      </w:pPr>
+      <w:r>
+        <w:rPr>
+          <w:rFonts w:ascii="Times New Roman" w:hAnsi="Times New Roman" w:cs="Times New Roman"/>
+          <w:sz w:val="24"/>
+          <w:szCs w:val="24"/>
+        </w:rPr>
+        <w:t>Việc tạo thể loại giúp cho người mua có thể dễ dàng tìm kiếm loại sách mà họ mong muốn. Điều này tốt cho trải ngiêm của người dùng.</w:t>
       </w:r>
     </w:p>
     <w:p>
@@ -2402,11 +3605,15 @@
         <w:ind w:left="2160"/>
         <w:rPr>
           <w:rFonts w:ascii="Times New Roman" w:hAnsi="Times New Roman" w:cs="Times New Roman"/>
-        </w:rPr>
-      </w:pPr>
-      <w:r>
-        <w:rPr>
-          <w:rFonts w:ascii="Times New Roman" w:hAnsi="Times New Roman" w:cs="Times New Roman"/>
+          <w:sz w:val="24"/>
+          <w:szCs w:val="24"/>
+        </w:rPr>
+      </w:pPr>
+      <w:r>
+        <w:rPr>
+          <w:rFonts w:ascii="Times New Roman" w:hAnsi="Times New Roman" w:cs="Times New Roman"/>
+          <w:sz w:val="24"/>
+          <w:szCs w:val="24"/>
         </w:rPr>
         <w:tab/>
         <w:t>II.3.3.2</w:t>
@@ -2414,14 +3621,67 @@
       <w:r>
         <w:rPr>
           <w:rFonts w:ascii="Times New Roman" w:hAnsi="Times New Roman" w:cs="Times New Roman"/>
+          <w:sz w:val="24"/>
+          <w:szCs w:val="24"/>
         </w:rPr>
         <w:t>.2</w:t>
       </w:r>
       <w:r>
         <w:rPr>
           <w:rFonts w:ascii="Times New Roman" w:hAnsi="Times New Roman" w:cs="Times New Roman"/>
-        </w:rPr>
-        <w:t xml:space="preserve"> Sửa thông tin nhân viên. </w:t>
+          <w:sz w:val="24"/>
+          <w:szCs w:val="24"/>
+        </w:rPr>
+        <w:t xml:space="preserve"> Sửa </w:t>
+      </w:r>
+      <w:r>
+        <w:rPr>
+          <w:rFonts w:ascii="Times New Roman" w:hAnsi="Times New Roman" w:cs="Times New Roman"/>
+          <w:sz w:val="24"/>
+          <w:szCs w:val="24"/>
+        </w:rPr>
+        <w:t>thể loại.</w:t>
+      </w:r>
+      <w:r>
+        <w:rPr>
+          <w:rFonts w:ascii="Times New Roman" w:hAnsi="Times New Roman" w:cs="Times New Roman"/>
+          <w:sz w:val="24"/>
+          <w:szCs w:val="24"/>
+        </w:rPr>
+        <w:t xml:space="preserve"> </w:t>
+      </w:r>
+    </w:p>
+    <w:p>
+      <w:pPr>
+        <w:pStyle w:val="ListParagraph"/>
+        <w:numPr>
+          <w:ilvl w:val="0"/>
+          <w:numId w:val="3"/>
+        </w:numPr>
+        <w:tabs>
+          <w:tab w:val="left" w:pos="720"/>
+          <w:tab w:val="left" w:pos="1440"/>
+          <w:tab w:val="left" w:pos="2160"/>
+          <w:tab w:val="left" w:pos="2880"/>
+          <w:tab w:val="left" w:pos="3600"/>
+          <w:tab w:val="left" w:pos="4320"/>
+          <w:tab w:val="left" w:pos="5040"/>
+          <w:tab w:val="left" w:pos="5760"/>
+          <w:tab w:val="left" w:pos="6750"/>
+        </w:tabs>
+        <w:rPr>
+          <w:rFonts w:ascii="Times New Roman" w:hAnsi="Times New Roman" w:cs="Times New Roman"/>
+          <w:sz w:val="24"/>
+          <w:szCs w:val="24"/>
+        </w:rPr>
+      </w:pPr>
+      <w:r>
+        <w:rPr>
+          <w:rFonts w:ascii="Times New Roman" w:hAnsi="Times New Roman" w:cs="Times New Roman"/>
+          <w:sz w:val="24"/>
+          <w:szCs w:val="24"/>
+        </w:rPr>
+        <w:t xml:space="preserve">Người quản trị có thể sửa thể loại sách của mình. </w:t>
       </w:r>
     </w:p>
     <w:p>
@@ -2440,11 +3700,15 @@
         <w:ind w:left="2160"/>
         <w:rPr>
           <w:rFonts w:ascii="Times New Roman" w:hAnsi="Times New Roman" w:cs="Times New Roman"/>
-        </w:rPr>
-      </w:pPr>
-      <w:r>
-        <w:rPr>
-          <w:rFonts w:ascii="Times New Roman" w:hAnsi="Times New Roman" w:cs="Times New Roman"/>
+          <w:sz w:val="24"/>
+          <w:szCs w:val="24"/>
+        </w:rPr>
+      </w:pPr>
+      <w:r>
+        <w:rPr>
+          <w:rFonts w:ascii="Times New Roman" w:hAnsi="Times New Roman" w:cs="Times New Roman"/>
+          <w:sz w:val="24"/>
+          <w:szCs w:val="24"/>
         </w:rPr>
         <w:tab/>
         <w:t>II.3.3.2</w:t>
@@ -2452,18 +3716,43 @@
       <w:r>
         <w:rPr>
           <w:rFonts w:ascii="Times New Roman" w:hAnsi="Times New Roman" w:cs="Times New Roman"/>
+          <w:sz w:val="24"/>
+          <w:szCs w:val="24"/>
         </w:rPr>
         <w:t>.3</w:t>
       </w:r>
       <w:r>
         <w:rPr>
           <w:rFonts w:ascii="Times New Roman" w:hAnsi="Times New Roman" w:cs="Times New Roman"/>
-        </w:rPr>
-        <w:t xml:space="preserve"> Xóa thông tin nhân viên. </w:t>
-      </w:r>
-    </w:p>
-    <w:p>
-      <w:pPr>
+          <w:sz w:val="24"/>
+          <w:szCs w:val="24"/>
+        </w:rPr>
+        <w:t xml:space="preserve"> Xóa </w:t>
+      </w:r>
+      <w:r>
+        <w:rPr>
+          <w:rFonts w:ascii="Times New Roman" w:hAnsi="Times New Roman" w:cs="Times New Roman"/>
+          <w:sz w:val="24"/>
+          <w:szCs w:val="24"/>
+        </w:rPr>
+        <w:t>thể loại sách</w:t>
+      </w:r>
+      <w:r>
+        <w:rPr>
+          <w:rFonts w:ascii="Times New Roman" w:hAnsi="Times New Roman" w:cs="Times New Roman"/>
+          <w:sz w:val="24"/>
+          <w:szCs w:val="24"/>
+        </w:rPr>
+        <w:t xml:space="preserve">. </w:t>
+      </w:r>
+    </w:p>
+    <w:p>
+      <w:pPr>
+        <w:pStyle w:val="ListParagraph"/>
+        <w:numPr>
+          <w:ilvl w:val="0"/>
+          <w:numId w:val="3"/>
+        </w:numPr>
         <w:tabs>
           <w:tab w:val="left" w:pos="720"/>
           <w:tab w:val="left" w:pos="1440"/>
@@ -2477,44 +3766,17 @@
         </w:tabs>
         <w:rPr>
           <w:rFonts w:ascii="Times New Roman" w:hAnsi="Times New Roman" w:cs="Times New Roman"/>
-        </w:rPr>
-      </w:pPr>
-      <w:r>
-        <w:rPr>
-          <w:rFonts w:ascii="Times New Roman" w:hAnsi="Times New Roman" w:cs="Times New Roman"/>
-        </w:rPr>
-        <w:tab/>
-      </w:r>
-      <w:r>
-        <w:rPr>
-          <w:rFonts w:ascii="Times New Roman" w:hAnsi="Times New Roman" w:cs="Times New Roman"/>
-        </w:rPr>
-        <w:tab/>
-      </w:r>
-      <w:r>
-        <w:rPr>
-          <w:rFonts w:ascii="Times New Roman" w:hAnsi="Times New Roman" w:cs="Times New Roman"/>
-        </w:rPr>
-        <w:tab/>
-      </w:r>
-      <w:r>
-        <w:rPr>
-          <w:rFonts w:ascii="Times New Roman" w:hAnsi="Times New Roman" w:cs="Times New Roman"/>
-        </w:rPr>
-        <w:tab/>
-        <w:t>II.3.3.2</w:t>
-      </w:r>
-      <w:r>
-        <w:rPr>
-          <w:rFonts w:ascii="Times New Roman" w:hAnsi="Times New Roman" w:cs="Times New Roman"/>
-        </w:rPr>
-        <w:t>.4</w:t>
-      </w:r>
-      <w:r>
-        <w:rPr>
-          <w:rFonts w:ascii="Times New Roman" w:hAnsi="Times New Roman" w:cs="Times New Roman"/>
-        </w:rPr>
-        <w:t xml:space="preserve"> Cập nhật  thông  tin nhân viên.</w:t>
+          <w:sz w:val="24"/>
+          <w:szCs w:val="24"/>
+        </w:rPr>
+      </w:pPr>
+      <w:r>
+        <w:rPr>
+          <w:rFonts w:ascii="Times New Roman" w:hAnsi="Times New Roman" w:cs="Times New Roman"/>
+          <w:sz w:val="24"/>
+          <w:szCs w:val="24"/>
+        </w:rPr>
+        <w:t>Người quản trị có thể xóa bỏ các thể loại sách mà cửa hàng không còn kinh doanh.</w:t>
       </w:r>
     </w:p>
     <w:p>
@@ -2532,8 +3794,34 @@
         </w:tabs>
         <w:rPr>
           <w:rFonts w:ascii="Times New Roman" w:hAnsi="Times New Roman" w:cs="Times New Roman"/>
-        </w:rPr>
-      </w:pPr>
+          <w:sz w:val="24"/>
+          <w:szCs w:val="24"/>
+        </w:rPr>
+      </w:pPr>
+      <w:r>
+        <w:rPr>
+          <w:rFonts w:ascii="Times New Roman" w:hAnsi="Times New Roman" w:cs="Times New Roman"/>
+          <w:sz w:val="24"/>
+          <w:szCs w:val="24"/>
+        </w:rPr>
+        <w:tab/>
+      </w:r>
+      <w:r>
+        <w:rPr>
+          <w:rFonts w:ascii="Times New Roman" w:hAnsi="Times New Roman" w:cs="Times New Roman"/>
+          <w:sz w:val="24"/>
+          <w:szCs w:val="24"/>
+        </w:rPr>
+        <w:tab/>
+      </w:r>
+      <w:r>
+        <w:rPr>
+          <w:rFonts w:ascii="Times New Roman" w:hAnsi="Times New Roman" w:cs="Times New Roman"/>
+          <w:sz w:val="24"/>
+          <w:szCs w:val="24"/>
+        </w:rPr>
+        <w:tab/>
+      </w:r>
     </w:p>
     <w:p>
       <w:pPr>
@@ -2551,25 +3839,25 @@
         <w:ind w:left="2160"/>
         <w:rPr>
           <w:rFonts w:ascii="Times New Roman" w:hAnsi="Times New Roman" w:cs="Times New Roman"/>
-        </w:rPr>
-      </w:pPr>
-      <w:r>
-        <w:rPr>
-          <w:rFonts w:ascii="Times New Roman" w:hAnsi="Times New Roman" w:cs="Times New Roman"/>
-        </w:rPr>
-        <w:t xml:space="preserve">II.3.3.2  Quản lý thông tin </w:t>
-      </w:r>
-      <w:r>
-        <w:rPr>
-          <w:rFonts w:ascii="Times New Roman" w:hAnsi="Times New Roman" w:cs="Times New Roman"/>
-        </w:rPr>
-        <w:t>sách</w:t>
-      </w:r>
-      <w:r>
-        <w:rPr>
-          <w:rFonts w:ascii="Times New Roman" w:hAnsi="Times New Roman" w:cs="Times New Roman"/>
-        </w:rPr>
-        <w:t>.</w:t>
+          <w:sz w:val="24"/>
+          <w:szCs w:val="24"/>
+        </w:rPr>
+      </w:pPr>
+      <w:r>
+        <w:rPr>
+          <w:rFonts w:ascii="Times New Roman" w:hAnsi="Times New Roman" w:cs="Times New Roman"/>
+          <w:sz w:val="24"/>
+          <w:szCs w:val="24"/>
+        </w:rPr>
+        <w:t>II.3.3.3</w:t>
+      </w:r>
+      <w:r>
+        <w:rPr>
+          <w:rFonts w:ascii="Times New Roman" w:hAnsi="Times New Roman" w:cs="Times New Roman"/>
+          <w:sz w:val="24"/>
+          <w:szCs w:val="24"/>
+        </w:rPr>
+        <w:t xml:space="preserve">  Quản lý đơn hàng.</w:t>
       </w:r>
     </w:p>
     <w:p>
@@ -2588,26 +3876,18 @@
         <w:ind w:left="2160"/>
         <w:rPr>
           <w:rFonts w:ascii="Times New Roman" w:hAnsi="Times New Roman" w:cs="Times New Roman"/>
-        </w:rPr>
-      </w:pPr>
-      <w:r>
-        <w:rPr>
-          <w:rFonts w:ascii="Times New Roman" w:hAnsi="Times New Roman" w:cs="Times New Roman"/>
-        </w:rPr>
-        <w:tab/>
-        <w:t xml:space="preserve">II.3.3.2.1 Thêm mới thông tin </w:t>
-      </w:r>
-      <w:r>
-        <w:rPr>
-          <w:rFonts w:ascii="Times New Roman" w:hAnsi="Times New Roman" w:cs="Times New Roman"/>
-        </w:rPr>
-        <w:t>sách</w:t>
-      </w:r>
-      <w:r>
-        <w:rPr>
-          <w:rFonts w:ascii="Times New Roman" w:hAnsi="Times New Roman" w:cs="Times New Roman"/>
-        </w:rPr>
-        <w:t>.</w:t>
+          <w:sz w:val="24"/>
+          <w:szCs w:val="24"/>
+        </w:rPr>
+      </w:pPr>
+      <w:r>
+        <w:rPr>
+          <w:rFonts w:ascii="Times New Roman" w:hAnsi="Times New Roman" w:cs="Times New Roman"/>
+          <w:sz w:val="24"/>
+          <w:szCs w:val="24"/>
+        </w:rPr>
+        <w:tab/>
+        <w:t>II.3.3.2.1 Thêm mới thông đơn hàng.</w:t>
       </w:r>
     </w:p>
     <w:p>
@@ -2626,11 +3906,15 @@
         <w:ind w:left="2160"/>
         <w:rPr>
           <w:rFonts w:ascii="Times New Roman" w:hAnsi="Times New Roman" w:cs="Times New Roman"/>
-        </w:rPr>
-      </w:pPr>
-      <w:r>
-        <w:rPr>
-          <w:rFonts w:ascii="Times New Roman" w:hAnsi="Times New Roman" w:cs="Times New Roman"/>
+          <w:sz w:val="24"/>
+          <w:szCs w:val="24"/>
+        </w:rPr>
+      </w:pPr>
+      <w:r>
+        <w:rPr>
+          <w:rFonts w:ascii="Times New Roman" w:hAnsi="Times New Roman" w:cs="Times New Roman"/>
+          <w:sz w:val="24"/>
+          <w:szCs w:val="24"/>
         </w:rPr>
         <w:tab/>
         <w:t>II.3.3.2</w:t>
@@ -2638,14 +3922,18 @@
       <w:r>
         <w:rPr>
           <w:rFonts w:ascii="Times New Roman" w:hAnsi="Times New Roman" w:cs="Times New Roman"/>
+          <w:sz w:val="24"/>
+          <w:szCs w:val="24"/>
         </w:rPr>
         <w:t>.2</w:t>
       </w:r>
       <w:r>
         <w:rPr>
           <w:rFonts w:ascii="Times New Roman" w:hAnsi="Times New Roman" w:cs="Times New Roman"/>
-        </w:rPr>
-        <w:t xml:space="preserve"> Sửa thông tin sách. </w:t>
+          <w:sz w:val="24"/>
+          <w:szCs w:val="24"/>
+        </w:rPr>
+        <w:t xml:space="preserve"> Sửa thông tin đơn hàng. </w:t>
       </w:r>
     </w:p>
     <w:p>
@@ -2664,11 +3952,15 @@
         <w:ind w:left="2160"/>
         <w:rPr>
           <w:rFonts w:ascii="Times New Roman" w:hAnsi="Times New Roman" w:cs="Times New Roman"/>
-        </w:rPr>
-      </w:pPr>
-      <w:r>
-        <w:rPr>
-          <w:rFonts w:ascii="Times New Roman" w:hAnsi="Times New Roman" w:cs="Times New Roman"/>
+          <w:sz w:val="24"/>
+          <w:szCs w:val="24"/>
+        </w:rPr>
+      </w:pPr>
+      <w:r>
+        <w:rPr>
+          <w:rFonts w:ascii="Times New Roman" w:hAnsi="Times New Roman" w:cs="Times New Roman"/>
+          <w:sz w:val="24"/>
+          <w:szCs w:val="24"/>
         </w:rPr>
         <w:tab/>
         <w:t>II.3.3.2</w:t>
@@ -2676,14 +3968,18 @@
       <w:r>
         <w:rPr>
           <w:rFonts w:ascii="Times New Roman" w:hAnsi="Times New Roman" w:cs="Times New Roman"/>
+          <w:sz w:val="24"/>
+          <w:szCs w:val="24"/>
         </w:rPr>
         <w:t>.3</w:t>
       </w:r>
       <w:r>
         <w:rPr>
           <w:rFonts w:ascii="Times New Roman" w:hAnsi="Times New Roman" w:cs="Times New Roman"/>
-        </w:rPr>
-        <w:t xml:space="preserve"> Xóa thông tin sách. </w:t>
+          <w:sz w:val="24"/>
+          <w:szCs w:val="24"/>
+        </w:rPr>
+        <w:t xml:space="preserve"> Xóa thông tin đơn hàng. </w:t>
       </w:r>
     </w:p>
     <w:p>
@@ -2701,29 +3997,39 @@
         </w:tabs>
         <w:rPr>
           <w:rFonts w:ascii="Times New Roman" w:hAnsi="Times New Roman" w:cs="Times New Roman"/>
-        </w:rPr>
-      </w:pPr>
-      <w:r>
-        <w:rPr>
-          <w:rFonts w:ascii="Times New Roman" w:hAnsi="Times New Roman" w:cs="Times New Roman"/>
-        </w:rPr>
-        <w:tab/>
-      </w:r>
-      <w:r>
-        <w:rPr>
-          <w:rFonts w:ascii="Times New Roman" w:hAnsi="Times New Roman" w:cs="Times New Roman"/>
-        </w:rPr>
-        <w:tab/>
-      </w:r>
-      <w:r>
-        <w:rPr>
-          <w:rFonts w:ascii="Times New Roman" w:hAnsi="Times New Roman" w:cs="Times New Roman"/>
-        </w:rPr>
-        <w:tab/>
-      </w:r>
-      <w:r>
-        <w:rPr>
-          <w:rFonts w:ascii="Times New Roman" w:hAnsi="Times New Roman" w:cs="Times New Roman"/>
+          <w:sz w:val="24"/>
+          <w:szCs w:val="24"/>
+        </w:rPr>
+      </w:pPr>
+      <w:r>
+        <w:rPr>
+          <w:rFonts w:ascii="Times New Roman" w:hAnsi="Times New Roman" w:cs="Times New Roman"/>
+          <w:sz w:val="24"/>
+          <w:szCs w:val="24"/>
+        </w:rPr>
+        <w:tab/>
+      </w:r>
+      <w:r>
+        <w:rPr>
+          <w:rFonts w:ascii="Times New Roman" w:hAnsi="Times New Roman" w:cs="Times New Roman"/>
+          <w:sz w:val="24"/>
+          <w:szCs w:val="24"/>
+        </w:rPr>
+        <w:tab/>
+      </w:r>
+      <w:r>
+        <w:rPr>
+          <w:rFonts w:ascii="Times New Roman" w:hAnsi="Times New Roman" w:cs="Times New Roman"/>
+          <w:sz w:val="24"/>
+          <w:szCs w:val="24"/>
+        </w:rPr>
+        <w:tab/>
+      </w:r>
+      <w:r>
+        <w:rPr>
+          <w:rFonts w:ascii="Times New Roman" w:hAnsi="Times New Roman" w:cs="Times New Roman"/>
+          <w:sz w:val="24"/>
+          <w:szCs w:val="24"/>
         </w:rPr>
         <w:tab/>
         <w:t>II.3.3.2</w:t>
@@ -2731,26 +4037,18 @@
       <w:r>
         <w:rPr>
           <w:rFonts w:ascii="Times New Roman" w:hAnsi="Times New Roman" w:cs="Times New Roman"/>
+          <w:sz w:val="24"/>
+          <w:szCs w:val="24"/>
         </w:rPr>
         <w:t>.4</w:t>
       </w:r>
       <w:r>
         <w:rPr>
           <w:rFonts w:ascii="Times New Roman" w:hAnsi="Times New Roman" w:cs="Times New Roman"/>
-        </w:rPr>
-        <w:t xml:space="preserve"> Cập nhật  thông  tin </w:t>
-      </w:r>
-      <w:r>
-        <w:rPr>
-          <w:rFonts w:ascii="Times New Roman" w:hAnsi="Times New Roman" w:cs="Times New Roman"/>
-        </w:rPr>
-        <w:t xml:space="preserve"> </w:t>
-      </w:r>
-      <w:r>
-        <w:rPr>
-          <w:rFonts w:ascii="Times New Roman" w:hAnsi="Times New Roman" w:cs="Times New Roman"/>
-        </w:rPr>
-        <w:t>sách.</w:t>
+          <w:sz w:val="24"/>
+          <w:szCs w:val="24"/>
+        </w:rPr>
+        <w:t xml:space="preserve"> Cập nhật  thông  tin  đơn hàng.</w:t>
       </w:r>
     </w:p>
     <w:p>
@@ -2768,6 +4066,8 @@
         </w:tabs>
         <w:rPr>
           <w:rFonts w:ascii="Times New Roman" w:hAnsi="Times New Roman" w:cs="Times New Roman"/>
+          <w:sz w:val="24"/>
+          <w:szCs w:val="24"/>
         </w:rPr>
       </w:pPr>
     </w:p>
@@ -2784,34 +4084,28 @@
           <w:tab w:val="left" w:pos="5760"/>
           <w:tab w:val="left" w:pos="6750"/>
         </w:tabs>
-        <w:ind w:left="2160"/>
-        <w:rPr>
-          <w:rFonts w:ascii="Times New Roman" w:hAnsi="Times New Roman" w:cs="Times New Roman"/>
-        </w:rPr>
-      </w:pPr>
-      <w:r>
-        <w:rPr>
-          <w:rFonts w:ascii="Times New Roman" w:hAnsi="Times New Roman" w:cs="Times New Roman"/>
-        </w:rPr>
-        <w:t>II.3.3.3</w:t>
-      </w:r>
-      <w:r>
-        <w:rPr>
-          <w:rFonts w:ascii="Times New Roman" w:hAnsi="Times New Roman" w:cs="Times New Roman"/>
-        </w:rPr>
-        <w:t xml:space="preserve">  Quản lý </w:t>
-      </w:r>
-      <w:r>
-        <w:rPr>
-          <w:rFonts w:ascii="Times New Roman" w:hAnsi="Times New Roman" w:cs="Times New Roman"/>
-        </w:rPr>
-        <w:t>đơn hàng</w:t>
-      </w:r>
-      <w:r>
-        <w:rPr>
-          <w:rFonts w:ascii="Times New Roman" w:hAnsi="Times New Roman" w:cs="Times New Roman"/>
-        </w:rPr>
-        <w:t>.</w:t>
+        <w:rPr>
+          <w:rFonts w:ascii="Times New Roman" w:hAnsi="Times New Roman" w:cs="Times New Roman"/>
+          <w:sz w:val="24"/>
+          <w:szCs w:val="24"/>
+        </w:rPr>
+      </w:pPr>
+      <w:r>
+        <w:rPr>
+          <w:rFonts w:ascii="Times New Roman" w:hAnsi="Times New Roman" w:cs="Times New Roman"/>
+          <w:sz w:val="24"/>
+          <w:szCs w:val="24"/>
+        </w:rPr>
+        <w:tab/>
+      </w:r>
+      <w:r>
+        <w:rPr>
+          <w:rFonts w:ascii="Times New Roman" w:hAnsi="Times New Roman" w:cs="Times New Roman"/>
+          <w:sz w:val="24"/>
+          <w:szCs w:val="24"/>
+        </w:rPr>
+        <w:tab/>
+        <w:t>II.2.4 Mô tả các bước trong quy trình.</w:t>
       </w:r>
     </w:p>
     <w:p>
@@ -2827,30 +4121,12 @@
           <w:tab w:val="left" w:pos="5760"/>
           <w:tab w:val="left" w:pos="6750"/>
         </w:tabs>
-        <w:ind w:left="2160"/>
-        <w:rPr>
-          <w:rFonts w:ascii="Times New Roman" w:hAnsi="Times New Roman" w:cs="Times New Roman"/>
-        </w:rPr>
-      </w:pPr>
-      <w:r>
-        <w:rPr>
-          <w:rFonts w:ascii="Times New Roman" w:hAnsi="Times New Roman" w:cs="Times New Roman"/>
-        </w:rPr>
-        <w:tab/>
-        <w:t xml:space="preserve">II.3.3.2.1 Thêm mới thông </w:t>
-      </w:r>
-      <w:r>
-        <w:rPr>
-          <w:rFonts w:ascii="Times New Roman" w:hAnsi="Times New Roman" w:cs="Times New Roman"/>
-        </w:rPr>
-        <w:t>đơn hàng</w:t>
-      </w:r>
-      <w:r>
-        <w:rPr>
-          <w:rFonts w:ascii="Times New Roman" w:hAnsi="Times New Roman" w:cs="Times New Roman"/>
-        </w:rPr>
-        <w:t>.</w:t>
-      </w:r>
+        <w:rPr>
+          <w:rFonts w:ascii="Times New Roman" w:hAnsi="Times New Roman" w:cs="Times New Roman"/>
+          <w:sz w:val="24"/>
+          <w:szCs w:val="24"/>
+        </w:rPr>
+      </w:pPr>
     </w:p>
     <w:p>
       <w:pPr>
@@ -2865,42 +4141,12 @@
           <w:tab w:val="left" w:pos="5760"/>
           <w:tab w:val="left" w:pos="6750"/>
         </w:tabs>
-        <w:ind w:left="2160"/>
-        <w:rPr>
-          <w:rFonts w:ascii="Times New Roman" w:hAnsi="Times New Roman" w:cs="Times New Roman"/>
-        </w:rPr>
-      </w:pPr>
-      <w:r>
-        <w:rPr>
-          <w:rFonts w:ascii="Times New Roman" w:hAnsi="Times New Roman" w:cs="Times New Roman"/>
-        </w:rPr>
-        <w:tab/>
-        <w:t>II.3.3.2</w:t>
-      </w:r>
-      <w:r>
-        <w:rPr>
-          <w:rFonts w:ascii="Times New Roman" w:hAnsi="Times New Roman" w:cs="Times New Roman"/>
-        </w:rPr>
-        <w:t>.2</w:t>
-      </w:r>
-      <w:r>
-        <w:rPr>
-          <w:rFonts w:ascii="Times New Roman" w:hAnsi="Times New Roman" w:cs="Times New Roman"/>
-        </w:rPr>
-        <w:t xml:space="preserve"> Sửa thông </w:t>
-      </w:r>
-      <w:r>
-        <w:rPr>
-          <w:rFonts w:ascii="Times New Roman" w:hAnsi="Times New Roman" w:cs="Times New Roman"/>
-        </w:rPr>
-        <w:t>tin đơn hàng</w:t>
-      </w:r>
-      <w:r>
-        <w:rPr>
-          <w:rFonts w:ascii="Times New Roman" w:hAnsi="Times New Roman" w:cs="Times New Roman"/>
-        </w:rPr>
-        <w:t xml:space="preserve">. </w:t>
-      </w:r>
+        <w:rPr>
+          <w:rFonts w:ascii="Times New Roman" w:hAnsi="Times New Roman" w:cs="Times New Roman"/>
+          <w:sz w:val="24"/>
+          <w:szCs w:val="24"/>
+        </w:rPr>
+      </w:pPr>
     </w:p>
     <w:p>
       <w:pPr>
@@ -2915,221 +4161,25 @@
           <w:tab w:val="left" w:pos="5760"/>
           <w:tab w:val="left" w:pos="6750"/>
         </w:tabs>
-        <w:ind w:left="2160"/>
-        <w:rPr>
-          <w:rFonts w:ascii="Times New Roman" w:hAnsi="Times New Roman" w:cs="Times New Roman"/>
-        </w:rPr>
-      </w:pPr>
-      <w:r>
-        <w:rPr>
-          <w:rFonts w:ascii="Times New Roman" w:hAnsi="Times New Roman" w:cs="Times New Roman"/>
-        </w:rPr>
-        <w:tab/>
-        <w:t>II.3.3.2</w:t>
-      </w:r>
-      <w:r>
-        <w:rPr>
-          <w:rFonts w:ascii="Times New Roman" w:hAnsi="Times New Roman" w:cs="Times New Roman"/>
-        </w:rPr>
-        <w:t>.3</w:t>
-      </w:r>
-      <w:r>
-        <w:rPr>
-          <w:rFonts w:ascii="Times New Roman" w:hAnsi="Times New Roman" w:cs="Times New Roman"/>
-        </w:rPr>
-        <w:t xml:space="preserve"> Xóa thông tin </w:t>
-      </w:r>
-      <w:r>
-        <w:rPr>
-          <w:rFonts w:ascii="Times New Roman" w:hAnsi="Times New Roman" w:cs="Times New Roman"/>
-        </w:rPr>
-        <w:t>đơn hàng</w:t>
-      </w:r>
-      <w:r>
-        <w:rPr>
-          <w:rFonts w:ascii="Times New Roman" w:hAnsi="Times New Roman" w:cs="Times New Roman"/>
-        </w:rPr>
-        <w:t xml:space="preserve">. </w:t>
-      </w:r>
-    </w:p>
-    <w:p>
-      <w:pPr>
-        <w:tabs>
-          <w:tab w:val="left" w:pos="720"/>
-          <w:tab w:val="left" w:pos="1440"/>
-          <w:tab w:val="left" w:pos="2160"/>
-          <w:tab w:val="left" w:pos="2880"/>
-          <w:tab w:val="left" w:pos="3600"/>
-          <w:tab w:val="left" w:pos="4320"/>
-          <w:tab w:val="left" w:pos="5040"/>
-          <w:tab w:val="left" w:pos="5760"/>
-          <w:tab w:val="left" w:pos="6750"/>
-        </w:tabs>
-        <w:rPr>
-          <w:rFonts w:ascii="Times New Roman" w:hAnsi="Times New Roman" w:cs="Times New Roman"/>
-        </w:rPr>
-      </w:pPr>
-      <w:r>
-        <w:rPr>
-          <w:rFonts w:ascii="Times New Roman" w:hAnsi="Times New Roman" w:cs="Times New Roman"/>
-        </w:rPr>
-        <w:tab/>
-      </w:r>
-      <w:r>
-        <w:rPr>
-          <w:rFonts w:ascii="Times New Roman" w:hAnsi="Times New Roman" w:cs="Times New Roman"/>
-        </w:rPr>
-        <w:tab/>
-      </w:r>
-      <w:r>
-        <w:rPr>
-          <w:rFonts w:ascii="Times New Roman" w:hAnsi="Times New Roman" w:cs="Times New Roman"/>
-        </w:rPr>
-        <w:tab/>
-      </w:r>
-      <w:r>
-        <w:rPr>
-          <w:rFonts w:ascii="Times New Roman" w:hAnsi="Times New Roman" w:cs="Times New Roman"/>
-        </w:rPr>
-        <w:tab/>
-        <w:t>II.3.3.2</w:t>
-      </w:r>
-      <w:r>
-        <w:rPr>
-          <w:rFonts w:ascii="Times New Roman" w:hAnsi="Times New Roman" w:cs="Times New Roman"/>
-        </w:rPr>
-        <w:t>.4</w:t>
-      </w:r>
-      <w:r>
-        <w:rPr>
-          <w:rFonts w:ascii="Times New Roman" w:hAnsi="Times New Roman" w:cs="Times New Roman"/>
-        </w:rPr>
-        <w:t xml:space="preserve"> Cập nhật  thông  tin  </w:t>
-      </w:r>
-      <w:r>
-        <w:rPr>
-          <w:rFonts w:ascii="Times New Roman" w:hAnsi="Times New Roman" w:cs="Times New Roman"/>
-        </w:rPr>
-        <w:t>đơn hàng</w:t>
-      </w:r>
-      <w:r>
-        <w:rPr>
-          <w:rFonts w:ascii="Times New Roman" w:hAnsi="Times New Roman" w:cs="Times New Roman"/>
-        </w:rPr>
-        <w:t>.</w:t>
-      </w:r>
-    </w:p>
-    <w:p>
-      <w:pPr>
-        <w:tabs>
-          <w:tab w:val="left" w:pos="720"/>
-          <w:tab w:val="left" w:pos="1440"/>
-          <w:tab w:val="left" w:pos="2160"/>
-          <w:tab w:val="left" w:pos="2880"/>
-          <w:tab w:val="left" w:pos="3600"/>
-          <w:tab w:val="left" w:pos="4320"/>
-          <w:tab w:val="left" w:pos="5040"/>
-          <w:tab w:val="left" w:pos="5760"/>
-          <w:tab w:val="left" w:pos="6750"/>
-        </w:tabs>
-        <w:rPr>
-          <w:rFonts w:ascii="Times New Roman" w:hAnsi="Times New Roman" w:cs="Times New Roman"/>
-        </w:rPr>
-      </w:pPr>
-    </w:p>
-    <w:p>
-      <w:pPr>
-        <w:tabs>
-          <w:tab w:val="left" w:pos="720"/>
-          <w:tab w:val="left" w:pos="1440"/>
-          <w:tab w:val="left" w:pos="2160"/>
-          <w:tab w:val="left" w:pos="2880"/>
-          <w:tab w:val="left" w:pos="3600"/>
-          <w:tab w:val="left" w:pos="4320"/>
-          <w:tab w:val="left" w:pos="5040"/>
-          <w:tab w:val="left" w:pos="5760"/>
-          <w:tab w:val="left" w:pos="6750"/>
-        </w:tabs>
-        <w:rPr>
-          <w:rFonts w:ascii="Times New Roman" w:hAnsi="Times New Roman" w:cs="Times New Roman"/>
-        </w:rPr>
-      </w:pPr>
-      <w:r>
-        <w:rPr>
-          <w:rFonts w:ascii="Times New Roman" w:hAnsi="Times New Roman" w:cs="Times New Roman"/>
-        </w:rPr>
-        <w:tab/>
-      </w:r>
-      <w:r>
-        <w:rPr>
-          <w:rFonts w:ascii="Times New Roman" w:hAnsi="Times New Roman" w:cs="Times New Roman"/>
-        </w:rPr>
-        <w:tab/>
-        <w:t>II.2.4 Mô tả các bước trong quy trình.</w:t>
-      </w:r>
-    </w:p>
-    <w:p>
-      <w:pPr>
-        <w:tabs>
-          <w:tab w:val="left" w:pos="720"/>
-          <w:tab w:val="left" w:pos="1440"/>
-          <w:tab w:val="left" w:pos="2160"/>
-          <w:tab w:val="left" w:pos="2880"/>
-          <w:tab w:val="left" w:pos="3600"/>
-          <w:tab w:val="left" w:pos="4320"/>
-          <w:tab w:val="left" w:pos="5040"/>
-          <w:tab w:val="left" w:pos="5760"/>
-          <w:tab w:val="left" w:pos="6750"/>
-        </w:tabs>
-        <w:rPr>
-          <w:rFonts w:ascii="Times New Roman" w:hAnsi="Times New Roman" w:cs="Times New Roman"/>
-        </w:rPr>
-      </w:pPr>
-    </w:p>
-    <w:p>
-      <w:pPr>
-        <w:tabs>
-          <w:tab w:val="left" w:pos="720"/>
-          <w:tab w:val="left" w:pos="1440"/>
-          <w:tab w:val="left" w:pos="2160"/>
-          <w:tab w:val="left" w:pos="2880"/>
-          <w:tab w:val="left" w:pos="3600"/>
-          <w:tab w:val="left" w:pos="4320"/>
-          <w:tab w:val="left" w:pos="5040"/>
-          <w:tab w:val="left" w:pos="5760"/>
-          <w:tab w:val="left" w:pos="6750"/>
-        </w:tabs>
-        <w:rPr>
-          <w:rFonts w:ascii="Times New Roman" w:hAnsi="Times New Roman" w:cs="Times New Roman"/>
-        </w:rPr>
-      </w:pPr>
-    </w:p>
-    <w:p>
-      <w:pPr>
-        <w:tabs>
-          <w:tab w:val="left" w:pos="720"/>
-          <w:tab w:val="left" w:pos="1440"/>
-          <w:tab w:val="left" w:pos="2160"/>
-          <w:tab w:val="left" w:pos="2880"/>
-          <w:tab w:val="left" w:pos="3600"/>
-          <w:tab w:val="left" w:pos="4320"/>
-          <w:tab w:val="left" w:pos="5040"/>
-          <w:tab w:val="left" w:pos="5760"/>
-          <w:tab w:val="left" w:pos="6750"/>
-        </w:tabs>
-        <w:rPr>
-          <w:rFonts w:ascii="Times New Roman" w:hAnsi="Times New Roman" w:cs="Times New Roman"/>
-        </w:rPr>
-      </w:pPr>
-      <w:r>
-        <w:rPr>
-          <w:rFonts w:ascii="Times New Roman" w:hAnsi="Times New Roman" w:cs="Times New Roman"/>
-        </w:rPr>
-        <w:tab/>
-      </w:r>
-      <w:r>
-        <w:rPr>
-          <w:rFonts w:ascii="Times New Roman" w:hAnsi="Times New Roman" w:cs="Times New Roman"/>
+        <w:rPr>
+          <w:rFonts w:ascii="Times New Roman" w:hAnsi="Times New Roman" w:cs="Times New Roman"/>
+          <w:sz w:val="24"/>
+          <w:szCs w:val="24"/>
+        </w:rPr>
+      </w:pPr>
+      <w:r>
+        <w:rPr>
+          <w:rFonts w:ascii="Times New Roman" w:hAnsi="Times New Roman" w:cs="Times New Roman"/>
+          <w:sz w:val="24"/>
+          <w:szCs w:val="24"/>
+        </w:rPr>
+        <w:tab/>
+      </w:r>
+      <w:r>
+        <w:rPr>
+          <w:rFonts w:ascii="Times New Roman" w:hAnsi="Times New Roman" w:cs="Times New Roman"/>
+          <w:sz w:val="24"/>
+          <w:szCs w:val="24"/>
         </w:rPr>
         <w:tab/>
       </w:r>
@@ -3166,13 +4216,16 @@
               <w:jc w:val="center"/>
               <w:rPr>
                 <w:rFonts w:ascii="Times New Roman" w:hAnsi="Times New Roman" w:cs="Times New Roman"/>
+                <w:sz w:val="24"/>
+                <w:szCs w:val="24"/>
               </w:rPr>
             </w:pPr>
             <w:r>
               <w:rPr>
                 <w:rFonts w:ascii="Times New Roman" w:hAnsi="Times New Roman" w:cs="Times New Roman"/>
-              </w:rPr>
-              <w:lastRenderedPageBreak/>
+                <w:sz w:val="24"/>
+                <w:szCs w:val="24"/>
+              </w:rPr>
               <w:t>Bước</w:t>
             </w:r>
           </w:p>
@@ -3197,11 +4250,15 @@
               <w:jc w:val="center"/>
               <w:rPr>
                 <w:rFonts w:ascii="Times New Roman" w:hAnsi="Times New Roman" w:cs="Times New Roman"/>
+                <w:sz w:val="24"/>
+                <w:szCs w:val="24"/>
               </w:rPr>
             </w:pPr>
             <w:r>
               <w:rPr>
                 <w:rFonts w:ascii="Times New Roman" w:hAnsi="Times New Roman" w:cs="Times New Roman"/>
+                <w:sz w:val="24"/>
+                <w:szCs w:val="24"/>
               </w:rPr>
               <w:t>Mô tả</w:t>
             </w:r>
@@ -3227,11 +4284,15 @@
               <w:jc w:val="center"/>
               <w:rPr>
                 <w:rFonts w:ascii="Times New Roman" w:hAnsi="Times New Roman" w:cs="Times New Roman"/>
+                <w:sz w:val="24"/>
+                <w:szCs w:val="24"/>
               </w:rPr>
             </w:pPr>
             <w:r>
               <w:rPr>
                 <w:rFonts w:ascii="Times New Roman" w:hAnsi="Times New Roman" w:cs="Times New Roman"/>
+                <w:sz w:val="24"/>
+                <w:szCs w:val="24"/>
               </w:rPr>
               <w:t>Ghi chú</w:t>
             </w:r>
@@ -3258,11 +4319,15 @@
               </w:tabs>
               <w:rPr>
                 <w:rFonts w:ascii="Times New Roman" w:hAnsi="Times New Roman" w:cs="Times New Roman"/>
+                <w:sz w:val="24"/>
+                <w:szCs w:val="24"/>
               </w:rPr>
             </w:pPr>
             <w:r>
               <w:rPr>
                 <w:rFonts w:ascii="Times New Roman" w:hAnsi="Times New Roman" w:cs="Times New Roman"/>
+                <w:sz w:val="24"/>
+                <w:szCs w:val="24"/>
               </w:rPr>
               <w:t>1</w:t>
             </w:r>
@@ -3287,6 +4352,8 @@
               </w:tabs>
               <w:rPr>
                 <w:rFonts w:ascii="Times New Roman" w:hAnsi="Times New Roman" w:cs="Times New Roman"/>
+                <w:sz w:val="24"/>
+                <w:szCs w:val="24"/>
               </w:rPr>
             </w:pPr>
           </w:p>
@@ -3310,6 +4377,8 @@
               </w:tabs>
               <w:rPr>
                 <w:rFonts w:ascii="Times New Roman" w:hAnsi="Times New Roman" w:cs="Times New Roman"/>
+                <w:sz w:val="24"/>
+                <w:szCs w:val="24"/>
               </w:rPr>
             </w:pPr>
           </w:p>
@@ -3335,11 +4404,15 @@
               </w:tabs>
               <w:rPr>
                 <w:rFonts w:ascii="Times New Roman" w:hAnsi="Times New Roman" w:cs="Times New Roman"/>
+                <w:sz w:val="24"/>
+                <w:szCs w:val="24"/>
               </w:rPr>
             </w:pPr>
             <w:r>
               <w:rPr>
                 <w:rFonts w:ascii="Times New Roman" w:hAnsi="Times New Roman" w:cs="Times New Roman"/>
+                <w:sz w:val="24"/>
+                <w:szCs w:val="24"/>
               </w:rPr>
               <w:t>2</w:t>
             </w:r>
@@ -3364,6 +4437,8 @@
               </w:tabs>
               <w:rPr>
                 <w:rFonts w:ascii="Times New Roman" w:hAnsi="Times New Roman" w:cs="Times New Roman"/>
+                <w:sz w:val="24"/>
+                <w:szCs w:val="24"/>
               </w:rPr>
             </w:pPr>
           </w:p>
@@ -3387,6 +4462,8 @@
               </w:tabs>
               <w:rPr>
                 <w:rFonts w:ascii="Times New Roman" w:hAnsi="Times New Roman" w:cs="Times New Roman"/>
+                <w:sz w:val="24"/>
+                <w:szCs w:val="24"/>
               </w:rPr>
             </w:pPr>
           </w:p>
@@ -3412,16 +4489,18 @@
               </w:tabs>
               <w:rPr>
                 <w:rFonts w:ascii="Times New Roman" w:hAnsi="Times New Roman" w:cs="Times New Roman"/>
+                <w:sz w:val="24"/>
+                <w:szCs w:val="24"/>
               </w:rPr>
             </w:pPr>
             <w:r>
               <w:rPr>
                 <w:rFonts w:ascii="Times New Roman" w:hAnsi="Times New Roman" w:cs="Times New Roman"/>
+                <w:sz w:val="24"/>
+                <w:szCs w:val="24"/>
               </w:rPr>
               <w:t>3</w:t>
             </w:r>
-            <w:bookmarkStart w:id="0" w:name="_GoBack"/>
-            <w:bookmarkEnd w:id="0"/>
           </w:p>
         </w:tc>
         <w:tc>
@@ -3443,6 +4522,8 @@
               </w:tabs>
               <w:rPr>
                 <w:rFonts w:ascii="Times New Roman" w:hAnsi="Times New Roman" w:cs="Times New Roman"/>
+                <w:sz w:val="24"/>
+                <w:szCs w:val="24"/>
               </w:rPr>
             </w:pPr>
           </w:p>
@@ -3466,6 +4547,8 @@
               </w:tabs>
               <w:rPr>
                 <w:rFonts w:ascii="Times New Roman" w:hAnsi="Times New Roman" w:cs="Times New Roman"/>
+                <w:sz w:val="24"/>
+                <w:szCs w:val="24"/>
               </w:rPr>
             </w:pPr>
           </w:p>
@@ -3487,6 +4570,8 @@
         </w:tabs>
         <w:rPr>
           <w:rFonts w:ascii="Times New Roman" w:hAnsi="Times New Roman" w:cs="Times New Roman"/>
+          <w:sz w:val="24"/>
+          <w:szCs w:val="24"/>
         </w:rPr>
       </w:pPr>
     </w:p>
@@ -3505,6 +4590,8 @@
         </w:tabs>
         <w:rPr>
           <w:rFonts w:ascii="Times New Roman" w:hAnsi="Times New Roman" w:cs="Times New Roman"/>
+          <w:sz w:val="24"/>
+          <w:szCs w:val="24"/>
         </w:rPr>
       </w:pPr>
     </w:p>
@@ -3523,24 +4610,30 @@
         </w:tabs>
         <w:rPr>
           <w:rFonts w:ascii="Times New Roman" w:hAnsi="Times New Roman" w:cs="Times New Roman"/>
-        </w:rPr>
-      </w:pPr>
-    </w:p>
-    <w:p>
-      <w:pPr>
-        <w:rPr>
-          <w:rFonts w:ascii="Times New Roman" w:hAnsi="Times New Roman" w:cs="Times New Roman"/>
-        </w:rPr>
-      </w:pPr>
-    </w:p>
-    <w:p>
-      <w:pPr>
-        <w:rPr>
-          <w:rFonts w:ascii="Times New Roman" w:hAnsi="Times New Roman" w:cs="Times New Roman"/>
-          <w:sz w:val="24"/>
-          <w:szCs w:val="24"/>
-        </w:rPr>
-      </w:pPr>
+          <w:sz w:val="24"/>
+          <w:szCs w:val="24"/>
+        </w:rPr>
+      </w:pPr>
+    </w:p>
+    <w:p>
+      <w:pPr>
+        <w:rPr>
+          <w:rFonts w:ascii="Times New Roman" w:hAnsi="Times New Roman" w:cs="Times New Roman"/>
+          <w:sz w:val="24"/>
+          <w:szCs w:val="24"/>
+        </w:rPr>
+      </w:pPr>
+    </w:p>
+    <w:p>
+      <w:pPr>
+        <w:rPr>
+          <w:rFonts w:ascii="Times New Roman" w:hAnsi="Times New Roman" w:cs="Times New Roman"/>
+          <w:sz w:val="24"/>
+          <w:szCs w:val="24"/>
+        </w:rPr>
+      </w:pPr>
+      <w:bookmarkStart w:id="0" w:name="_GoBack"/>
+      <w:bookmarkEnd w:id="0"/>
     </w:p>
     <w:sectPr>
       <w:pgSz w:w="12240" w:h="15840"/>
@@ -3582,7 +4675,7 @@
         <w:rFonts w:ascii="Courier New" w:hAnsi="Courier New" w:cs="Courier New" w:hint="default"/>
       </w:rPr>
     </w:lvl>
-    <w:lvl w:ilvl="2" w:tplc="04090005" w:tentative="1">
+    <w:lvl w:ilvl="2" w:tplc="04090005">
       <w:start w:val="1"/>
       <w:numFmt w:val="bullet"/>
       <w:lvlText w:val=""/>
@@ -4032,7 +5125,6 @@
   <w:style w:type="character" w:default="1" w:styleId="DefaultParagraphFont">
     <w:name w:val="Default Paragraph Font"/>
     <w:uiPriority w:val="1"/>
-    <w:semiHidden/>
     <w:unhideWhenUsed/>
   </w:style>
   <w:style w:type="table" w:default="1" w:styleId="TableNormal">
@@ -4076,7 +5168,6 @@
       <w:spacing w:after="0" w:line="240" w:lineRule="auto"/>
     </w:pPr>
     <w:tblPr>
-      <w:tblInd w:w="0" w:type="dxa"/>
       <w:tblBorders>
         <w:top w:val="single" w:sz="4" w:space="0" w:color="auto"/>
         <w:left w:val="single" w:sz="4" w:space="0" w:color="auto"/>
@@ -4085,12 +5176,6 @@
         <w:insideH w:val="single" w:sz="4" w:space="0" w:color="auto"/>
         <w:insideV w:val="single" w:sz="4" w:space="0" w:color="auto"/>
       </w:tblBorders>
-      <w:tblCellMar>
-        <w:top w:w="0" w:type="dxa"/>
-        <w:left w:w="108" w:type="dxa"/>
-        <w:bottom w:w="0" w:type="dxa"/>
-        <w:right w:w="108" w:type="dxa"/>
-      </w:tblCellMar>
     </w:tblPr>
   </w:style>
   <w:style w:type="paragraph" w:styleId="BalloonText">
@@ -4295,7 +5380,6 @@
   <w:style w:type="character" w:default="1" w:styleId="DefaultParagraphFont">
     <w:name w:val="Default Paragraph Font"/>
     <w:uiPriority w:val="1"/>
-    <w:semiHidden/>
     <w:unhideWhenUsed/>
   </w:style>
   <w:style w:type="table" w:default="1" w:styleId="TableNormal">
@@ -4339,7 +5423,6 @@
       <w:spacing w:after="0" w:line="240" w:lineRule="auto"/>
     </w:pPr>
     <w:tblPr>
-      <w:tblInd w:w="0" w:type="dxa"/>
       <w:tblBorders>
         <w:top w:val="single" w:sz="4" w:space="0" w:color="auto"/>
         <w:left w:val="single" w:sz="4" w:space="0" w:color="auto"/>
@@ -4348,12 +5431,6 @@
         <w:insideH w:val="single" w:sz="4" w:space="0" w:color="auto"/>
         <w:insideV w:val="single" w:sz="4" w:space="0" w:color="auto"/>
       </w:tblBorders>
-      <w:tblCellMar>
-        <w:top w:w="0" w:type="dxa"/>
-        <w:left w:w="108" w:type="dxa"/>
-        <w:bottom w:w="0" w:type="dxa"/>
-        <w:right w:w="108" w:type="dxa"/>
-      </w:tblCellMar>
     </w:tblPr>
   </w:style>
   <w:style w:type="paragraph" w:styleId="BalloonText">

</xml_diff>